<commit_message>
Publicação de nova versão do caso de uso SCEUC0004 - Carregar Últimas Comunicações Eletrônicas no Menu Principal.
</commit_message>
<xml_diff>
--- a/00_GESTAO_GERAL/05_ORDEM_SERVICO/09_OS4810/01_GESTAO/OS 4810 - Documento de Acompanhamento.docx
+++ b/00_GESTAO_GERAL/05_ORDEM_SERVICO/09_OS4810/01_GESTAO/OS 4810 - Documento de Acompanhamento.docx
@@ -841,8 +841,10 @@
                 <w:sz w:val="24"/>
                 <w:szCs w:val="24"/>
               </w:rPr>
-              <w:t>Aberta</w:t>
-            </w:r>
+              <w:t>Plano Entregue</w:t>
+            </w:r>
+            <w:bookmarkStart w:id="0" w:name="_GoBack"/>
+            <w:bookmarkEnd w:id="0"/>
           </w:p>
         </w:tc>
       </w:tr>
@@ -1159,6 +1161,9 @@
             <w:pPr>
               <w:spacing w:after="0"/>
             </w:pPr>
+            <w:r>
+              <w:t>15/08/16</w:t>
+            </w:r>
           </w:p>
         </w:tc>
         <w:tc>
@@ -1169,6 +1174,9 @@
             <w:pPr>
               <w:spacing w:after="0"/>
             </w:pPr>
+            <w:r>
+              <w:t>Acompanhamento da OS</w:t>
+            </w:r>
           </w:p>
         </w:tc>
       </w:tr>
@@ -1221,6 +1229,9 @@
             <w:pPr>
               <w:spacing w:after="0"/>
             </w:pPr>
+            <w:r>
+              <w:t>23/08/16</w:t>
+            </w:r>
           </w:p>
         </w:tc>
         <w:tc>
@@ -1231,6 +1242,9 @@
             <w:pPr>
               <w:spacing w:after="0"/>
             </w:pPr>
+            <w:r>
+              <w:t>Acompanhamento da OS</w:t>
+            </w:r>
           </w:p>
         </w:tc>
       </w:tr>
@@ -1741,7 +1755,6 @@
               <w:spacing w:after="0"/>
               <w:jc w:val="center"/>
             </w:pPr>
-            <w:bookmarkStart w:id="0" w:name="_GoBack" w:colFirst="0" w:colLast="2"/>
             <w:r>
               <w:t>19/08/16</w:t>
             </w:r>
@@ -1780,7 +1793,6 @@
           </w:p>
         </w:tc>
       </w:tr>
-      <w:bookmarkEnd w:id="0"/>
       <w:tr>
         <w:tc>
           <w:tcPr>
@@ -1791,6 +1803,10 @@
               <w:spacing w:after="0"/>
               <w:jc w:val="center"/>
             </w:pPr>
+            <w:r>
+              <w:lastRenderedPageBreak/>
+              <w:t>26/08/16</w:t>
+            </w:r>
           </w:p>
         </w:tc>
         <w:tc>
@@ -1801,6 +1817,9 @@
             <w:pPr>
               <w:spacing w:after="0"/>
             </w:pPr>
+            <w:r>
+              <w:t>Publicação de nova versão do caso de uso SCEUC0004 - Carregar Últimas Comunicações Eletrônicas no Menu Principal.</w:t>
+            </w:r>
           </w:p>
         </w:tc>
         <w:tc>
@@ -1811,6 +1830,9 @@
             <w:pPr>
               <w:spacing w:after="0"/>
             </w:pPr>
+            <w:r>
+              <w:t>CIAT - João Paulo</w:t>
+            </w:r>
           </w:p>
         </w:tc>
       </w:tr>
@@ -1859,7 +1881,6 @@
                 <w:b/>
                 <w:sz w:val="28"/>
               </w:rPr>
-              <w:lastRenderedPageBreak/>
               <w:t>Resumo das Inconformidades da Ordem de Serviço</w:t>
             </w:r>
           </w:p>
@@ -3778,7 +3799,7 @@
         <v:shape id="_x0000_s2051" type="#_x0000_t75" style="position:absolute;margin-left:275.05pt;margin-top:-9.15pt;width:211.25pt;height:35.9pt;z-index:251656704">
           <v:imagedata r:id="rId1" o:title=""/>
         </v:shape>
-        <o:OLEObject Type="Embed" ProgID="PBrush" ShapeID="_x0000_s2051" DrawAspect="Content" ObjectID="_1533135825" r:id="rId2"/>
+        <o:OLEObject Type="Embed" ProgID="PBrush" ShapeID="_x0000_s2051" DrawAspect="Content" ObjectID="_1533735275" r:id="rId2"/>
       </w:object>
     </w:r>
   </w:p>

</xml_diff>

<commit_message>
Publicação de nova versão do caso de uso SEGUC0630 - Consultar por Diversos Filtros do Histórico de Acesso ao Sistema ao repositório sistema. Alterado os campos obrigatórios de preenchimento para a consulta. Para atender a nota [0000188: SEGUC0630 - Consultar por Diversos Filtros do Histórico de Acesso ao Sistema]. Também foi atualizado o documento de Acompanhamento da OS 4810.
</commit_message>
<xml_diff>
--- a/00_GESTAO_GERAL/05_ORDEM_SERVICO/09_OS4810/01_GESTAO/OS 4810 - Documento de Acompanhamento.docx
+++ b/00_GESTAO_GERAL/05_ORDEM_SERVICO/09_OS4810/01_GESTAO/OS 4810 - Documento de Acompanhamento.docx
@@ -843,8 +843,6 @@
               </w:rPr>
               <w:t>Plano Entregue</w:t>
             </w:r>
-            <w:bookmarkStart w:id="0" w:name="_GoBack"/>
-            <w:bookmarkEnd w:id="0"/>
           </w:p>
         </w:tc>
       </w:tr>
@@ -1836,6 +1834,56 @@
           </w:p>
         </w:tc>
       </w:tr>
+      <w:tr>
+        <w:tc>
+          <w:tcPr>
+            <w:tcW w:w="1134" w:type="dxa"/>
+          </w:tcPr>
+          <w:p>
+            <w:pPr>
+              <w:spacing w:after="0"/>
+              <w:jc w:val="center"/>
+            </w:pPr>
+            <w:bookmarkStart w:id="0" w:name="_GoBack" w:colFirst="2" w:colLast="2"/>
+            <w:r>
+              <w:t>30/08/16</w:t>
+            </w:r>
+          </w:p>
+        </w:tc>
+        <w:tc>
+          <w:tcPr>
+            <w:tcW w:w="5102" w:type="dxa"/>
+          </w:tcPr>
+          <w:p>
+            <w:pPr>
+              <w:spacing w:after="0"/>
+            </w:pPr>
+            <w:r>
+              <w:t xml:space="preserve">Publicação de nova versão do caso de uso </w:t>
+            </w:r>
+            <w:r>
+              <w:t>SEGUC0630 - Consultar por Diversos Filtros do Histórico de Acesso ao Sistema</w:t>
+            </w:r>
+            <w:r>
+              <w:t>.</w:t>
+            </w:r>
+          </w:p>
+        </w:tc>
+        <w:tc>
+          <w:tcPr>
+            <w:tcW w:w="2835" w:type="dxa"/>
+          </w:tcPr>
+          <w:p>
+            <w:pPr>
+              <w:spacing w:after="0"/>
+            </w:pPr>
+            <w:r>
+              <w:t>CIAT - João Paulo</w:t>
+            </w:r>
+          </w:p>
+        </w:tc>
+      </w:tr>
+      <w:bookmarkEnd w:id="0"/>
     </w:tbl>
     <w:p>
       <w:pPr>
@@ -3662,6 +3710,7 @@
           <w:sz w:val="24"/>
           <w:szCs w:val="24"/>
         </w:rPr>
+        <w:lastRenderedPageBreak/>
         <w:t xml:space="preserve">Sanções </w:t>
       </w:r>
       <w:proofErr w:type="gramStart"/>
@@ -3758,7 +3807,7 @@
         <w:rStyle w:val="Nmerodepgina"/>
         <w:noProof/>
       </w:rPr>
-      <w:t>2</w:t>
+      <w:t>3</w:t>
     </w:r>
     <w:r>
       <w:rPr>
@@ -3799,7 +3848,7 @@
         <v:shape id="_x0000_s2051" type="#_x0000_t75" style="position:absolute;margin-left:275.05pt;margin-top:-9.15pt;width:211.25pt;height:35.9pt;z-index:251656704">
           <v:imagedata r:id="rId1" o:title=""/>
         </v:shape>
-        <o:OLEObject Type="Embed" ProgID="PBrush" ShapeID="_x0000_s2051" DrawAspect="Content" ObjectID="_1533735275" r:id="rId2"/>
+        <o:OLEObject Type="Embed" ProgID="PBrush" ShapeID="_x0000_s2051" DrawAspect="Content" ObjectID="_1534059068" r:id="rId2"/>
       </w:object>
     </w:r>
   </w:p>

</xml_diff>

<commit_message>
Atualização do Documento de Acompanhamento da OS4810, do documento de Termo de Recebimento da OS, incluindo o assinado
</commit_message>
<xml_diff>
--- a/00_GESTAO_GERAL/05_ORDEM_SERVICO/09_OS4810/01_GESTAO/OS 4810 - Documento de Acompanhamento.docx
+++ b/00_GESTAO_GERAL/05_ORDEM_SERVICO/09_OS4810/01_GESTAO/OS 4810 - Documento de Acompanhamento.docx
@@ -1,6 +1,6 @@
 
 <file path=word/document.xml><?xml version="1.0" encoding="utf-8"?>
-<w:document xmlns:wpc="http://schemas.microsoft.com/office/word/2010/wordprocessingCanvas" xmlns:mc="http://schemas.openxmlformats.org/markup-compatibility/2006" xmlns:o="urn:schemas-microsoft-com:office:office" xmlns:r="http://schemas.openxmlformats.org/officeDocument/2006/relationships" xmlns:m="http://schemas.openxmlformats.org/officeDocument/2006/math" xmlns:v="urn:schemas-microsoft-com:vml" xmlns:wp14="http://schemas.microsoft.com/office/word/2010/wordprocessingDrawing" xmlns:wp="http://schemas.openxmlformats.org/drawingml/2006/wordprocessingDrawing" xmlns:w10="urn:schemas-microsoft-com:office:word" xmlns:w="http://schemas.openxmlformats.org/wordprocessingml/2006/main" xmlns:w14="http://schemas.microsoft.com/office/word/2010/wordml" xmlns:w15="http://schemas.microsoft.com/office/word/2012/wordml" xmlns:wpg="http://schemas.microsoft.com/office/word/2010/wordprocessingGroup" xmlns:wpi="http://schemas.microsoft.com/office/word/2010/wordprocessingInk" xmlns:wne="http://schemas.microsoft.com/office/word/2006/wordml" xmlns:wps="http://schemas.microsoft.com/office/word/2010/wordprocessingShape" mc:Ignorable="w14 w15 wp14">
+<w:document xmlns:wpc="http://schemas.microsoft.com/office/word/2010/wordprocessingCanvas" xmlns:cx="http://schemas.microsoft.com/office/drawing/2014/chartex" xmlns:cx1="http://schemas.microsoft.com/office/drawing/2015/9/8/chartex" xmlns:cx2="http://schemas.microsoft.com/office/drawing/2015/10/21/chartex" xmlns:mc="http://schemas.openxmlformats.org/markup-compatibility/2006" xmlns:o="urn:schemas-microsoft-com:office:office" xmlns:r="http://schemas.openxmlformats.org/officeDocument/2006/relationships" xmlns:m="http://schemas.openxmlformats.org/officeDocument/2006/math" xmlns:v="urn:schemas-microsoft-com:vml" xmlns:wp14="http://schemas.microsoft.com/office/word/2010/wordprocessingDrawing" xmlns:wp="http://schemas.openxmlformats.org/drawingml/2006/wordprocessingDrawing" xmlns:w10="urn:schemas-microsoft-com:office:word" xmlns:w="http://schemas.openxmlformats.org/wordprocessingml/2006/main" xmlns:w14="http://schemas.microsoft.com/office/word/2010/wordml" xmlns:w15="http://schemas.microsoft.com/office/word/2012/wordml" xmlns:w16se="http://schemas.microsoft.com/office/word/2015/wordml/symex" xmlns:wpg="http://schemas.microsoft.com/office/word/2010/wordprocessingGroup" xmlns:wpi="http://schemas.microsoft.com/office/word/2010/wordprocessingInk" xmlns:wne="http://schemas.microsoft.com/office/word/2006/wordml" xmlns:wps="http://schemas.microsoft.com/office/word/2010/wordprocessingShape" mc:Ignorable="w14 w15 w16se wp14">
   <w:body>
     <w:p>
       <w:pPr>
@@ -244,16 +244,7 @@
                 <w:sz w:val="24"/>
                 <w:szCs w:val="24"/>
               </w:rPr>
-              <w:t xml:space="preserve">OS para implementação dos casos de uso que especifica os processos de Consultar Comunicações com os Contribuintes, Carregar Últimas Comunicações Eletrônicas no Menu Principal, e Consultar por Diversos Filtros do </w:t>
-            </w:r>
-            <w:bookmarkStart w:id="0" w:name="_GoBack"/>
-            <w:bookmarkEnd w:id="0"/>
-            <w:r>
-              <w:rPr>
-                <w:sz w:val="24"/>
-                <w:szCs w:val="24"/>
-              </w:rPr>
-              <w:t>Histórico de Acesso ao Sistema.</w:t>
+              <w:t>OS para implementação dos casos de uso que especifica os processos de Consultar Comunicações com os Contribuintes, Carregar Últimas Comunicações Eletrônicas no Menu Principal, e Consultar por Diversos Filtros do Histórico de Acesso ao Sistema.</w:t>
             </w:r>
           </w:p>
         </w:tc>
@@ -493,6 +484,27 @@
                 <w:szCs w:val="24"/>
               </w:rPr>
             </w:pPr>
+            <w:r>
+              <w:rPr>
+                <w:sz w:val="24"/>
+                <w:szCs w:val="24"/>
+              </w:rPr>
+              <w:t xml:space="preserve">Acréscimo de </w:t>
+            </w:r>
+            <w:r>
+              <w:rPr>
+                <w:sz w:val="24"/>
+                <w:szCs w:val="24"/>
+              </w:rPr>
+              <w:t>12</w:t>
+            </w:r>
+            <w:r>
+              <w:rPr>
+                <w:sz w:val="24"/>
+                <w:szCs w:val="24"/>
+              </w:rPr>
+              <w:t xml:space="preserve"> dias corridos.</w:t>
+            </w:r>
           </w:p>
         </w:tc>
       </w:tr>
@@ -539,6 +551,7 @@
         <w:tc>
           <w:tcPr>
             <w:tcW w:w="1417" w:type="dxa"/>
+            <w:vAlign w:val="center"/>
           </w:tcPr>
           <w:p>
             <w:pPr>
@@ -561,22 +574,30 @@
         <w:tc>
           <w:tcPr>
             <w:tcW w:w="1417" w:type="dxa"/>
-          </w:tcPr>
-          <w:p>
-            <w:pPr>
-              <w:spacing w:after="0"/>
-              <w:jc w:val="center"/>
-              <w:rPr>
-                <w:sz w:val="24"/>
-                <w:szCs w:val="24"/>
-              </w:rPr>
-            </w:pPr>
-            <w:r>
-              <w:rPr>
-                <w:sz w:val="24"/>
-                <w:szCs w:val="24"/>
-              </w:rPr>
-              <w:t>39 Dias</w:t>
+            <w:vAlign w:val="center"/>
+          </w:tcPr>
+          <w:p>
+            <w:pPr>
+              <w:spacing w:after="0"/>
+              <w:jc w:val="center"/>
+              <w:rPr>
+                <w:sz w:val="24"/>
+                <w:szCs w:val="24"/>
+              </w:rPr>
+            </w:pPr>
+            <w:r>
+              <w:rPr>
+                <w:sz w:val="24"/>
+                <w:szCs w:val="24"/>
+              </w:rPr>
+              <w:t>51</w:t>
+            </w:r>
+            <w:r>
+              <w:rPr>
+                <w:sz w:val="24"/>
+                <w:szCs w:val="24"/>
+              </w:rPr>
+              <w:t xml:space="preserve"> Dias</w:t>
             </w:r>
           </w:p>
         </w:tc>
@@ -592,6 +613,13 @@
                 <w:szCs w:val="24"/>
               </w:rPr>
             </w:pPr>
+            <w:r>
+              <w:rPr>
+                <w:sz w:val="24"/>
+                <w:szCs w:val="24"/>
+              </w:rPr>
+              <w:t>Acréscimo de 2 PF por alteração de casos de usos</w:t>
+            </w:r>
           </w:p>
         </w:tc>
       </w:tr>
@@ -872,7 +900,7 @@
                 <w:sz w:val="24"/>
                 <w:szCs w:val="24"/>
               </w:rPr>
-              <w:t>Entregue</w:t>
+              <w:t>Recebida</w:t>
             </w:r>
           </w:p>
         </w:tc>
@@ -932,14 +960,7 @@
                 <w:sz w:val="24"/>
                 <w:szCs w:val="24"/>
               </w:rPr>
-              <w:t>0</w:t>
-            </w:r>
-            <w:r>
-              <w:rPr>
-                <w:sz w:val="24"/>
-                <w:szCs w:val="24"/>
-              </w:rPr>
-              <w:t>9</w:t>
+              <w:t>15</w:t>
             </w:r>
             <w:r>
               <w:rPr>
@@ -1290,6 +1311,7 @@
                 <w:szCs w:val="20"/>
               </w:rPr>
             </w:pPr>
+            <w:bookmarkStart w:id="0" w:name="_GoBack" w:colFirst="1" w:colLast="1"/>
             <w:r>
               <w:rPr>
                 <w:szCs w:val="20"/>
@@ -1308,7 +1330,7 @@
               <w:spacing w:after="0"/>
             </w:pPr>
             <w:r>
-              <w:t>09/09/16</w:t>
+              <w:t>21/09/16</w:t>
             </w:r>
           </w:p>
         </w:tc>
@@ -1370,7 +1392,7 @@
               <w:spacing w:after="0"/>
             </w:pPr>
             <w:r>
-              <w:t>16/09/16</w:t>
+              <w:t>28/09/16</w:t>
             </w:r>
           </w:p>
         </w:tc>
@@ -1382,19 +1404,33 @@
             <w:pPr>
               <w:spacing w:after="0"/>
             </w:pPr>
+            <w:r>
+              <w:t>15/09/16</w:t>
+            </w:r>
           </w:p>
         </w:tc>
         <w:tc>
           <w:tcPr>
             <w:tcW w:w="4819" w:type="dxa"/>
-          </w:tcPr>
-          <w:p>
-            <w:pPr>
-              <w:spacing w:after="0"/>
-            </w:pPr>
-          </w:p>
-        </w:tc>
-      </w:tr>
+            <w:vAlign w:val="center"/>
+          </w:tcPr>
+          <w:p>
+            <w:pPr>
+              <w:spacing w:after="0"/>
+              <w:rPr>
+                <w:szCs w:val="20"/>
+              </w:rPr>
+            </w:pPr>
+            <w:r>
+              <w:rPr>
+                <w:szCs w:val="20"/>
+              </w:rPr>
+              <w:t>Termo de Recebimento da OS</w:t>
+            </w:r>
+          </w:p>
+        </w:tc>
+      </w:tr>
+      <w:bookmarkEnd w:id="0"/>
       <w:tr>
         <w:tc>
           <w:tcPr>
@@ -1426,7 +1462,7 @@
               <w:spacing w:after="0"/>
             </w:pPr>
             <w:r>
-              <w:t>24/09/16</w:t>
+              <w:t>06/10/16</w:t>
             </w:r>
           </w:p>
         </w:tc>
@@ -1482,7 +1518,7 @@
               <w:spacing w:after="0"/>
             </w:pPr>
             <w:r>
-              <w:t>24/09/16</w:t>
+              <w:t>06/10/16</w:t>
             </w:r>
           </w:p>
         </w:tc>
@@ -1538,7 +1574,7 @@
               <w:spacing w:after="0"/>
             </w:pPr>
             <w:r>
-              <w:t>26/09/16</w:t>
+              <w:t>07/10/16</w:t>
             </w:r>
           </w:p>
         </w:tc>
@@ -1594,7 +1630,7 @@
               <w:spacing w:after="0"/>
             </w:pPr>
             <w:r>
-              <w:t>25/03/17</w:t>
+              <w:t>05/04/17</w:t>
             </w:r>
           </w:p>
         </w:tc>
@@ -1962,6 +1998,48 @@
             <w:proofErr w:type="spellEnd"/>
             <w:r>
               <w:t xml:space="preserve"> – Rodrigo Borges</w:t>
+            </w:r>
+          </w:p>
+        </w:tc>
+      </w:tr>
+      <w:tr>
+        <w:tc>
+          <w:tcPr>
+            <w:tcW w:w="1134" w:type="dxa"/>
+          </w:tcPr>
+          <w:p>
+            <w:pPr>
+              <w:spacing w:after="0"/>
+              <w:jc w:val="center"/>
+            </w:pPr>
+            <w:r>
+              <w:t>15/09/16</w:t>
+            </w:r>
+          </w:p>
+        </w:tc>
+        <w:tc>
+          <w:tcPr>
+            <w:tcW w:w="5102" w:type="dxa"/>
+          </w:tcPr>
+          <w:p>
+            <w:pPr>
+              <w:spacing w:after="0"/>
+            </w:pPr>
+            <w:r>
+              <w:t>Assinatura do Termo de Recebimento da OS</w:t>
+            </w:r>
+          </w:p>
+        </w:tc>
+        <w:tc>
+          <w:tcPr>
+            <w:tcW w:w="2835" w:type="dxa"/>
+          </w:tcPr>
+          <w:p>
+            <w:pPr>
+              <w:spacing w:after="0"/>
+            </w:pPr>
+            <w:r>
+              <w:t>CIAT - João Paulo</w:t>
             </w:r>
           </w:p>
         </w:tc>
@@ -2632,7 +2710,7 @@
               <w:rPr>
                 <w:b/>
               </w:rPr>
-              <w:t>3,9</w:t>
+              <w:t>5,1</w:t>
             </w:r>
           </w:p>
         </w:tc>
@@ -3703,7 +3781,13 @@
               <w:rPr>
                 <w:b/>
               </w:rPr>
-              <w:t>9,8</w:t>
+              <w:t>12</w:t>
+            </w:r>
+            <w:r>
+              <w:rPr>
+                <w:b/>
+              </w:rPr>
+              <w:t>,8</w:t>
             </w:r>
           </w:p>
         </w:tc>
@@ -3752,6 +3836,14 @@
         </w:tc>
       </w:tr>
     </w:tbl>
+    <w:p>
+      <w:pPr>
+        <w:rPr>
+          <w:sz w:val="16"/>
+          <w:szCs w:val="16"/>
+        </w:rPr>
+      </w:pPr>
+    </w:p>
     <w:p>
       <w:pPr>
         <w:rPr>
@@ -3774,7 +3866,84 @@
           <w:sz w:val="24"/>
           <w:szCs w:val="24"/>
         </w:rPr>
+        <w:lastRenderedPageBreak/>
         <w:t>Justificativas e Observações:</w:t>
+      </w:r>
+    </w:p>
+    <w:p/>
+    <w:p>
+      <w:pPr>
+        <w:jc w:val="both"/>
+      </w:pPr>
+      <w:r>
+        <w:t xml:space="preserve">Considerado que a OS esteve paralisada por </w:t>
+      </w:r>
+      <w:r>
+        <w:t>12</w:t>
+      </w:r>
+      <w:r>
+        <w:t xml:space="preserve"> dias, entre os dias </w:t>
+      </w:r>
+      <w:r>
+        <w:t>26</w:t>
+      </w:r>
+      <w:r>
+        <w:t>/0</w:t>
+      </w:r>
+      <w:r>
+        <w:t>8</w:t>
+      </w:r>
+      <w:r>
+        <w:t xml:space="preserve"> e </w:t>
+      </w:r>
+      <w:r>
+        <w:t>06</w:t>
+      </w:r>
+      <w:r>
+        <w:t>/0</w:t>
+      </w:r>
+      <w:r>
+        <w:t>9</w:t>
+      </w:r>
+      <w:r>
+        <w:t xml:space="preserve"> por alteração em caso de uso</w:t>
+      </w:r>
+      <w:r>
+        <w:t>.</w:t>
+      </w:r>
+    </w:p>
+    <w:p>
+      <w:pPr>
+        <w:jc w:val="both"/>
+      </w:pPr>
+      <w:r>
+        <w:t xml:space="preserve">Considerado acréscimo de </w:t>
+      </w:r>
+      <w:r>
+        <w:t>2</w:t>
+      </w:r>
+      <w:r>
+        <w:t xml:space="preserve"> PF por publicação de alteração nos casos de usos </w:t>
+      </w:r>
+      <w:r>
+        <w:rPr>
+          <w:b/>
+          <w:u w:val="single"/>
+        </w:rPr>
+        <w:t>SCEUC0004 - Carregar Últimas Comunicações Eletrônicas no Menu Principal</w:t>
+      </w:r>
+      <w:r>
+        <w:t xml:space="preserve"> e </w:t>
+      </w:r>
+      <w:r>
+        <w:rPr>
+          <w:b/>
+          <w:u w:val="single"/>
+        </w:rPr>
+        <w:t>SEGUC0630 - Consultar por Diversos Filtros do Histórico de Acesso ao Sistema</w:t>
+      </w:r>
+      <w:r>
+        <w:t>.</w:t>
       </w:r>
     </w:p>
     <w:p/>
@@ -3792,8 +3961,18 @@
           <w:sz w:val="24"/>
           <w:szCs w:val="24"/>
         </w:rPr>
-        <w:t>Sanções a Aplicar</w:t>
+        <w:t xml:space="preserve">Sanções </w:t>
       </w:r>
+      <w:proofErr w:type="gramStart"/>
+      <w:r>
+        <w:rPr>
+          <w:b/>
+          <w:sz w:val="24"/>
+          <w:szCs w:val="24"/>
+        </w:rPr>
+        <w:t>a Aplicar</w:t>
+      </w:r>
+      <w:proofErr w:type="gramEnd"/>
       <w:r>
         <w:rPr>
           <w:b/>
@@ -3828,7 +4007,7 @@
 </file>
 
 <file path=word/endnotes.xml><?xml version="1.0" encoding="utf-8"?>
-<w:endnotes xmlns:wpc="http://schemas.microsoft.com/office/word/2010/wordprocessingCanvas" xmlns:mc="http://schemas.openxmlformats.org/markup-compatibility/2006" xmlns:o="urn:schemas-microsoft-com:office:office" xmlns:r="http://schemas.openxmlformats.org/officeDocument/2006/relationships" xmlns:m="http://schemas.openxmlformats.org/officeDocument/2006/math" xmlns:v="urn:schemas-microsoft-com:vml" xmlns:wp14="http://schemas.microsoft.com/office/word/2010/wordprocessingDrawing" xmlns:wp="http://schemas.openxmlformats.org/drawingml/2006/wordprocessingDrawing" xmlns:w10="urn:schemas-microsoft-com:office:word" xmlns:w="http://schemas.openxmlformats.org/wordprocessingml/2006/main" xmlns:w14="http://schemas.microsoft.com/office/word/2010/wordml" xmlns:w15="http://schemas.microsoft.com/office/word/2012/wordml" xmlns:wpg="http://schemas.microsoft.com/office/word/2010/wordprocessingGroup" xmlns:wpi="http://schemas.microsoft.com/office/word/2010/wordprocessingInk" xmlns:wne="http://schemas.microsoft.com/office/word/2006/wordml" xmlns:wps="http://schemas.microsoft.com/office/word/2010/wordprocessingShape" mc:Ignorable="w14 w15 wp14">
+<w:endnotes xmlns:wpc="http://schemas.microsoft.com/office/word/2010/wordprocessingCanvas" xmlns:cx="http://schemas.microsoft.com/office/drawing/2014/chartex" xmlns:cx1="http://schemas.microsoft.com/office/drawing/2015/9/8/chartex" xmlns:cx2="http://schemas.microsoft.com/office/drawing/2015/10/21/chartex" xmlns:mc="http://schemas.openxmlformats.org/markup-compatibility/2006" xmlns:o="urn:schemas-microsoft-com:office:office" xmlns:r="http://schemas.openxmlformats.org/officeDocument/2006/relationships" xmlns:m="http://schemas.openxmlformats.org/officeDocument/2006/math" xmlns:v="urn:schemas-microsoft-com:vml" xmlns:wp14="http://schemas.microsoft.com/office/word/2010/wordprocessingDrawing" xmlns:wp="http://schemas.openxmlformats.org/drawingml/2006/wordprocessingDrawing" xmlns:w10="urn:schemas-microsoft-com:office:word" xmlns:w="http://schemas.openxmlformats.org/wordprocessingml/2006/main" xmlns:w14="http://schemas.microsoft.com/office/word/2010/wordml" xmlns:w15="http://schemas.microsoft.com/office/word/2012/wordml" xmlns:w16se="http://schemas.microsoft.com/office/word/2015/wordml/symex" xmlns:wpg="http://schemas.microsoft.com/office/word/2010/wordprocessingGroup" xmlns:wpi="http://schemas.microsoft.com/office/word/2010/wordprocessingInk" xmlns:wne="http://schemas.microsoft.com/office/word/2006/wordml" xmlns:wps="http://schemas.microsoft.com/office/word/2010/wordprocessingShape" mc:Ignorable="w14 w15 w16se wp14">
   <w:endnote w:type="separator" w:id="-1">
     <w:p>
       <w:r>
@@ -3847,7 +4026,7 @@
 </file>
 
 <file path=word/footer1.xml><?xml version="1.0" encoding="utf-8"?>
-<w:ftr xmlns:wpc="http://schemas.microsoft.com/office/word/2010/wordprocessingCanvas" xmlns:mc="http://schemas.openxmlformats.org/markup-compatibility/2006" xmlns:o="urn:schemas-microsoft-com:office:office" xmlns:r="http://schemas.openxmlformats.org/officeDocument/2006/relationships" xmlns:m="http://schemas.openxmlformats.org/officeDocument/2006/math" xmlns:v="urn:schemas-microsoft-com:vml" xmlns:wp14="http://schemas.microsoft.com/office/word/2010/wordprocessingDrawing" xmlns:wp="http://schemas.openxmlformats.org/drawingml/2006/wordprocessingDrawing" xmlns:w10="urn:schemas-microsoft-com:office:word" xmlns:w="http://schemas.openxmlformats.org/wordprocessingml/2006/main" xmlns:w14="http://schemas.microsoft.com/office/word/2010/wordml" xmlns:w15="http://schemas.microsoft.com/office/word/2012/wordml" xmlns:wpg="http://schemas.microsoft.com/office/word/2010/wordprocessingGroup" xmlns:wpi="http://schemas.microsoft.com/office/word/2010/wordprocessingInk" xmlns:wne="http://schemas.microsoft.com/office/word/2006/wordml" xmlns:wps="http://schemas.microsoft.com/office/word/2010/wordprocessingShape" mc:Ignorable="w14 w15 wp14">
+<w:ftr xmlns:wpc="http://schemas.microsoft.com/office/word/2010/wordprocessingCanvas" xmlns:cx="http://schemas.microsoft.com/office/drawing/2014/chartex" xmlns:cx1="http://schemas.microsoft.com/office/drawing/2015/9/8/chartex" xmlns:cx2="http://schemas.microsoft.com/office/drawing/2015/10/21/chartex" xmlns:mc="http://schemas.openxmlformats.org/markup-compatibility/2006" xmlns:o="urn:schemas-microsoft-com:office:office" xmlns:r="http://schemas.openxmlformats.org/officeDocument/2006/relationships" xmlns:m="http://schemas.openxmlformats.org/officeDocument/2006/math" xmlns:v="urn:schemas-microsoft-com:vml" xmlns:wp14="http://schemas.microsoft.com/office/word/2010/wordprocessingDrawing" xmlns:wp="http://schemas.openxmlformats.org/drawingml/2006/wordprocessingDrawing" xmlns:w10="urn:schemas-microsoft-com:office:word" xmlns:w="http://schemas.openxmlformats.org/wordprocessingml/2006/main" xmlns:w14="http://schemas.microsoft.com/office/word/2010/wordml" xmlns:w15="http://schemas.microsoft.com/office/word/2012/wordml" xmlns:w16se="http://schemas.microsoft.com/office/word/2015/wordml/symex" xmlns:wpg="http://schemas.microsoft.com/office/word/2010/wordprocessingGroup" xmlns:wpi="http://schemas.microsoft.com/office/word/2010/wordprocessingInk" xmlns:wne="http://schemas.microsoft.com/office/word/2006/wordml" xmlns:wps="http://schemas.microsoft.com/office/word/2010/wordprocessingShape" mc:Ignorable="w14 w15 w16se wp14">
   <w:p>
     <w:pPr>
       <w:pStyle w:val="Rodap"/>
@@ -3919,7 +4098,7 @@
         <v:shape id="_x0000_s2051" type="#_x0000_t75" style="position:absolute;margin-left:275.05pt;margin-top:-9.15pt;width:211.25pt;height:35.9pt;z-index:251656704">
           <v:imagedata r:id="rId1" o:title=""/>
         </v:shape>
-        <o:OLEObject Type="Embed" ProgID="PBrush" ShapeID="_x0000_s2051" DrawAspect="Content" ObjectID="_1534951345" r:id="rId2"/>
+        <o:OLEObject Type="Embed" ProgID="PBrush" ShapeID="_x0000_s2051" DrawAspect="Content" ObjectID="_1535547554" r:id="rId2"/>
       </w:object>
     </w:r>
   </w:p>
@@ -3927,7 +4106,7 @@
 </file>
 
 <file path=word/footnotes.xml><?xml version="1.0" encoding="utf-8"?>
-<w:footnotes xmlns:wpc="http://schemas.microsoft.com/office/word/2010/wordprocessingCanvas" xmlns:mc="http://schemas.openxmlformats.org/markup-compatibility/2006" xmlns:o="urn:schemas-microsoft-com:office:office" xmlns:r="http://schemas.openxmlformats.org/officeDocument/2006/relationships" xmlns:m="http://schemas.openxmlformats.org/officeDocument/2006/math" xmlns:v="urn:schemas-microsoft-com:vml" xmlns:wp14="http://schemas.microsoft.com/office/word/2010/wordprocessingDrawing" xmlns:wp="http://schemas.openxmlformats.org/drawingml/2006/wordprocessingDrawing" xmlns:w10="urn:schemas-microsoft-com:office:word" xmlns:w="http://schemas.openxmlformats.org/wordprocessingml/2006/main" xmlns:w14="http://schemas.microsoft.com/office/word/2010/wordml" xmlns:w15="http://schemas.microsoft.com/office/word/2012/wordml" xmlns:wpg="http://schemas.microsoft.com/office/word/2010/wordprocessingGroup" xmlns:wpi="http://schemas.microsoft.com/office/word/2010/wordprocessingInk" xmlns:wne="http://schemas.microsoft.com/office/word/2006/wordml" xmlns:wps="http://schemas.microsoft.com/office/word/2010/wordprocessingShape" mc:Ignorable="w14 w15 wp14">
+<w:footnotes xmlns:wpc="http://schemas.microsoft.com/office/word/2010/wordprocessingCanvas" xmlns:cx="http://schemas.microsoft.com/office/drawing/2014/chartex" xmlns:cx1="http://schemas.microsoft.com/office/drawing/2015/9/8/chartex" xmlns:cx2="http://schemas.microsoft.com/office/drawing/2015/10/21/chartex" xmlns:mc="http://schemas.openxmlformats.org/markup-compatibility/2006" xmlns:o="urn:schemas-microsoft-com:office:office" xmlns:r="http://schemas.openxmlformats.org/officeDocument/2006/relationships" xmlns:m="http://schemas.openxmlformats.org/officeDocument/2006/math" xmlns:v="urn:schemas-microsoft-com:vml" xmlns:wp14="http://schemas.microsoft.com/office/word/2010/wordprocessingDrawing" xmlns:wp="http://schemas.openxmlformats.org/drawingml/2006/wordprocessingDrawing" xmlns:w10="urn:schemas-microsoft-com:office:word" xmlns:w="http://schemas.openxmlformats.org/wordprocessingml/2006/main" xmlns:w14="http://schemas.microsoft.com/office/word/2010/wordml" xmlns:w15="http://schemas.microsoft.com/office/word/2012/wordml" xmlns:w16se="http://schemas.microsoft.com/office/word/2015/wordml/symex" xmlns:wpg="http://schemas.microsoft.com/office/word/2010/wordprocessingGroup" xmlns:wpi="http://schemas.microsoft.com/office/word/2010/wordprocessingInk" xmlns:wne="http://schemas.microsoft.com/office/word/2006/wordml" xmlns:wps="http://schemas.microsoft.com/office/word/2010/wordprocessingShape" mc:Ignorable="w14 w15 w16se wp14">
   <w:footnote w:type="separator" w:id="-1">
     <w:p>
       <w:r>
@@ -3946,7 +4125,7 @@
 </file>
 
 <file path=word/header1.xml><?xml version="1.0" encoding="utf-8"?>
-<w:hdr xmlns:wpc="http://schemas.microsoft.com/office/word/2010/wordprocessingCanvas" xmlns:mc="http://schemas.openxmlformats.org/markup-compatibility/2006" xmlns:o="urn:schemas-microsoft-com:office:office" xmlns:r="http://schemas.openxmlformats.org/officeDocument/2006/relationships" xmlns:m="http://schemas.openxmlformats.org/officeDocument/2006/math" xmlns:v="urn:schemas-microsoft-com:vml" xmlns:wp14="http://schemas.microsoft.com/office/word/2010/wordprocessingDrawing" xmlns:wp="http://schemas.openxmlformats.org/drawingml/2006/wordprocessingDrawing" xmlns:w10="urn:schemas-microsoft-com:office:word" xmlns:w="http://schemas.openxmlformats.org/wordprocessingml/2006/main" xmlns:w14="http://schemas.microsoft.com/office/word/2010/wordml" xmlns:w15="http://schemas.microsoft.com/office/word/2012/wordml" xmlns:wpg="http://schemas.microsoft.com/office/word/2010/wordprocessingGroup" xmlns:wpi="http://schemas.microsoft.com/office/word/2010/wordprocessingInk" xmlns:wne="http://schemas.microsoft.com/office/word/2006/wordml" xmlns:wps="http://schemas.microsoft.com/office/word/2010/wordprocessingShape" mc:Ignorable="w14 w15 wp14">
+<w:hdr xmlns:wpc="http://schemas.microsoft.com/office/word/2010/wordprocessingCanvas" xmlns:cx="http://schemas.microsoft.com/office/drawing/2014/chartex" xmlns:cx1="http://schemas.microsoft.com/office/drawing/2015/9/8/chartex" xmlns:cx2="http://schemas.microsoft.com/office/drawing/2015/10/21/chartex" xmlns:mc="http://schemas.openxmlformats.org/markup-compatibility/2006" xmlns:o="urn:schemas-microsoft-com:office:office" xmlns:r="http://schemas.openxmlformats.org/officeDocument/2006/relationships" xmlns:m="http://schemas.openxmlformats.org/officeDocument/2006/math" xmlns:v="urn:schemas-microsoft-com:vml" xmlns:wp14="http://schemas.microsoft.com/office/word/2010/wordprocessingDrawing" xmlns:wp="http://schemas.openxmlformats.org/drawingml/2006/wordprocessingDrawing" xmlns:w10="urn:schemas-microsoft-com:office:word" xmlns:w="http://schemas.openxmlformats.org/wordprocessingml/2006/main" xmlns:w14="http://schemas.microsoft.com/office/word/2010/wordml" xmlns:w15="http://schemas.microsoft.com/office/word/2012/wordml" xmlns:w16se="http://schemas.microsoft.com/office/word/2015/wordml/symex" xmlns:wpg="http://schemas.microsoft.com/office/word/2010/wordprocessingGroup" xmlns:wpi="http://schemas.microsoft.com/office/word/2010/wordprocessingInk" xmlns:wne="http://schemas.microsoft.com/office/word/2006/wordml" xmlns:wps="http://schemas.microsoft.com/office/word/2010/wordprocessingShape" mc:Ignorable="w14 w15 w16se wp14">
   <w:p>
     <w:pPr>
       <w:pStyle w:val="Cabealho"/>
@@ -4089,7 +4268,7 @@
 </file>
 
 <file path=word/styles.xml><?xml version="1.0" encoding="utf-8"?>
-<w:styles xmlns:mc="http://schemas.openxmlformats.org/markup-compatibility/2006" xmlns:r="http://schemas.openxmlformats.org/officeDocument/2006/relationships" xmlns:w="http://schemas.openxmlformats.org/wordprocessingml/2006/main" xmlns:w14="http://schemas.microsoft.com/office/word/2010/wordml" xmlns:w15="http://schemas.microsoft.com/office/word/2012/wordml" mc:Ignorable="w14 w15">
+<w:styles xmlns:mc="http://schemas.openxmlformats.org/markup-compatibility/2006" xmlns:r="http://schemas.openxmlformats.org/officeDocument/2006/relationships" xmlns:w="http://schemas.openxmlformats.org/wordprocessingml/2006/main" xmlns:w14="http://schemas.microsoft.com/office/word/2010/wordml" xmlns:w15="http://schemas.microsoft.com/office/word/2012/wordml" xmlns:w16se="http://schemas.microsoft.com/office/word/2015/wordml/symex" mc:Ignorable="w14 w15 w16se">
   <w:docDefaults>
     <w:rPrDefault>
       <w:rPr>
@@ -4099,7 +4278,7 @@
     </w:rPrDefault>
     <w:pPrDefault/>
   </w:docDefaults>
-  <w:latentStyles w:defLockedState="0" w:defUIPriority="99" w:defSemiHidden="0" w:defUnhideWhenUsed="0" w:defQFormat="0" w:count="371">
+  <w:latentStyles w:defLockedState="0" w:defUIPriority="99" w:defSemiHidden="0" w:defUnhideWhenUsed="0" w:defQFormat="0" w:count="373">
     <w:lsdException w:name="Normal" w:uiPriority="0" w:qFormat="1"/>
     <w:lsdException w:name="heading 1" w:uiPriority="9" w:qFormat="1"/>
     <w:lsdException w:name="heading 2" w:semiHidden="1" w:uiPriority="9" w:unhideWhenUsed="1" w:qFormat="1"/>
@@ -4471,6 +4650,8 @@
     <w:lsdException w:name="List Table 5 Dark Accent 6" w:uiPriority="50"/>
     <w:lsdException w:name="List Table 6 Colorful Accent 6" w:uiPriority="51"/>
     <w:lsdException w:name="List Table 7 Colorful Accent 6" w:uiPriority="52"/>
+    <w:lsdException w:name="Mention" w:semiHidden="1" w:unhideWhenUsed="1"/>
+    <w:lsdException w:name="Smart Hyperlink" w:semiHidden="1" w:unhideWhenUsed="1"/>
   </w:latentStyles>
   <w:style w:type="paragraph" w:default="1" w:styleId="Normal">
     <w:name w:val="Normal"/>
@@ -4574,7 +4755,6 @@
       <w:lang w:eastAsia="en-US"/>
     </w:rPr>
     <w:tblPr>
-      <w:tblInd w:w="0" w:type="dxa"/>
       <w:tblBorders>
         <w:top w:val="single" w:sz="4" w:space="0" w:color="auto"/>
         <w:left w:val="single" w:sz="4" w:space="0" w:color="auto"/>
@@ -4583,12 +4763,6 @@
         <w:insideH w:val="single" w:sz="4" w:space="0" w:color="auto"/>
         <w:insideV w:val="single" w:sz="4" w:space="0" w:color="auto"/>
       </w:tblBorders>
-      <w:tblCellMar>
-        <w:top w:w="0" w:type="dxa"/>
-        <w:left w:w="108" w:type="dxa"/>
-        <w:bottom w:w="0" w:type="dxa"/>
-        <w:right w:w="108" w:type="dxa"/>
-      </w:tblCellMar>
     </w:tblPr>
   </w:style>
 </w:styles>

</xml_diff>

<commit_message>
Atualização do Documento de Acompanhamento da OS 4810.
</commit_message>
<xml_diff>
--- a/00_GESTAO_GERAL/05_ORDEM_SERVICO/09_OS4810/01_GESTAO/OS 4810 - Documento de Acompanhamento.docx
+++ b/00_GESTAO_GERAL/05_ORDEM_SERVICO/09_OS4810/01_GESTAO/OS 4810 - Documento de Acompanhamento.docx
@@ -1,6 +1,6 @@
 
 <file path=word/document.xml><?xml version="1.0" encoding="utf-8"?>
-<w:document xmlns:wpc="http://schemas.microsoft.com/office/word/2010/wordprocessingCanvas" xmlns:cx="http://schemas.microsoft.com/office/drawing/2014/chartex" xmlns:cx1="http://schemas.microsoft.com/office/drawing/2015/9/8/chartex" xmlns:cx2="http://schemas.microsoft.com/office/drawing/2015/10/21/chartex" xmlns:mc="http://schemas.openxmlformats.org/markup-compatibility/2006" xmlns:o="urn:schemas-microsoft-com:office:office" xmlns:r="http://schemas.openxmlformats.org/officeDocument/2006/relationships" xmlns:m="http://schemas.openxmlformats.org/officeDocument/2006/math" xmlns:v="urn:schemas-microsoft-com:vml" xmlns:wp14="http://schemas.microsoft.com/office/word/2010/wordprocessingDrawing" xmlns:wp="http://schemas.openxmlformats.org/drawingml/2006/wordprocessingDrawing" xmlns:w10="urn:schemas-microsoft-com:office:word" xmlns:w="http://schemas.openxmlformats.org/wordprocessingml/2006/main" xmlns:w14="http://schemas.microsoft.com/office/word/2010/wordml" xmlns:w15="http://schemas.microsoft.com/office/word/2012/wordml" xmlns:w16se="http://schemas.microsoft.com/office/word/2015/wordml/symex" xmlns:wpg="http://schemas.microsoft.com/office/word/2010/wordprocessingGroup" xmlns:wpi="http://schemas.microsoft.com/office/word/2010/wordprocessingInk" xmlns:wne="http://schemas.microsoft.com/office/word/2006/wordml" xmlns:wps="http://schemas.microsoft.com/office/word/2010/wordprocessingShape" mc:Ignorable="w14 w15 w16se wp14">
+<w:document xmlns:ve="http://schemas.openxmlformats.org/markup-compatibility/2006" xmlns:o="urn:schemas-microsoft-com:office:office" xmlns:r="http://schemas.openxmlformats.org/officeDocument/2006/relationships" xmlns:m="http://schemas.openxmlformats.org/officeDocument/2006/math" xmlns:v="urn:schemas-microsoft-com:vml" xmlns:wp="http://schemas.openxmlformats.org/drawingml/2006/wordprocessingDrawing" xmlns:w10="urn:schemas-microsoft-com:office:word" xmlns:w="http://schemas.openxmlformats.org/wordprocessingml/2006/main" xmlns:wne="http://schemas.microsoft.com/office/word/2006/wordml">
   <w:body>
     <w:p>
       <w:pPr>
@@ -30,7 +30,7 @@
           <w:insideH w:val="none" w:sz="0" w:space="0" w:color="auto"/>
           <w:insideV w:val="none" w:sz="0" w:space="0" w:color="auto"/>
         </w:tblBorders>
-        <w:tblLook w:val="04A0" w:firstRow="1" w:lastRow="0" w:firstColumn="1" w:lastColumn="0" w:noHBand="0" w:noVBand="1"/>
+        <w:tblLook w:val="04A0"/>
       </w:tblPr>
       <w:tblGrid>
         <w:gridCol w:w="1134"/>
@@ -278,7 +278,7 @@
       <w:tblPr>
         <w:tblStyle w:val="Tabelacomgrade"/>
         <w:tblW w:w="9069" w:type="dxa"/>
-        <w:tblLook w:val="04A0" w:firstRow="1" w:lastRow="0" w:firstColumn="1" w:lastColumn="0" w:noHBand="0" w:noVBand="1"/>
+        <w:tblLook w:val="04A0"/>
       </w:tblPr>
       <w:tblGrid>
         <w:gridCol w:w="1698"/>
@@ -636,7 +636,7 @@
       <w:tblPr>
         <w:tblStyle w:val="Tabelacomgrade"/>
         <w:tblW w:w="9071" w:type="dxa"/>
-        <w:tblLook w:val="04A0" w:firstRow="1" w:lastRow="0" w:firstColumn="1" w:lastColumn="0" w:noHBand="0" w:noVBand="1"/>
+        <w:tblLook w:val="04A0"/>
       </w:tblPr>
       <w:tblGrid>
         <w:gridCol w:w="1553"/>
@@ -836,7 +836,7 @@
       <w:tblPr>
         <w:tblStyle w:val="Tabelacomgrade"/>
         <w:tblW w:w="9071" w:type="dxa"/>
-        <w:tblLook w:val="04A0" w:firstRow="1" w:lastRow="0" w:firstColumn="1" w:lastColumn="0" w:noHBand="0" w:noVBand="1"/>
+        <w:tblLook w:val="04A0"/>
       </w:tblPr>
       <w:tblGrid>
         <w:gridCol w:w="1984"/>
@@ -1392,7 +1392,10 @@
               <w:spacing w:after="0"/>
             </w:pPr>
             <w:r>
-              <w:t>28/09/16</w:t>
+              <w:t>16</w:t>
+            </w:r>
+            <w:r>
+              <w:t>/09/16</w:t>
             </w:r>
           </w:p>
         </w:tc>
@@ -1462,7 +1465,16 @@
               <w:spacing w:after="0"/>
             </w:pPr>
             <w:r>
-              <w:t>06/10/16</w:t>
+              <w:t>24</w:t>
+            </w:r>
+            <w:r>
+              <w:t>/0</w:t>
+            </w:r>
+            <w:r>
+              <w:t>9</w:t>
+            </w:r>
+            <w:r>
+              <w:t>/16</w:t>
             </w:r>
           </w:p>
         </w:tc>
@@ -1574,7 +1586,16 @@
               <w:spacing w:after="0"/>
             </w:pPr>
             <w:r>
-              <w:t>07/10/16</w:t>
+              <w:t>26</w:t>
+            </w:r>
+            <w:r>
+              <w:t>/0</w:t>
+            </w:r>
+            <w:r>
+              <w:t>9</w:t>
+            </w:r>
+            <w:r>
+              <w:t>/16</w:t>
             </w:r>
           </w:p>
         </w:tc>
@@ -1630,7 +1651,16 @@
               <w:spacing w:after="0"/>
             </w:pPr>
             <w:r>
-              <w:t>05/04/17</w:t>
+              <w:t>25</w:t>
+            </w:r>
+            <w:r>
+              <w:t>/0</w:t>
+            </w:r>
+            <w:r>
+              <w:t>3</w:t>
+            </w:r>
+            <w:r>
+              <w:t>/17</w:t>
             </w:r>
           </w:p>
         </w:tc>
@@ -1669,7 +1699,7 @@
       <w:tblPr>
         <w:tblStyle w:val="Tabelacomgrade"/>
         <w:tblW w:w="9071" w:type="dxa"/>
-        <w:tblLook w:val="04A0" w:firstRow="1" w:lastRow="0" w:firstColumn="1" w:lastColumn="0" w:noHBand="0" w:noVBand="1"/>
+        <w:tblLook w:val="04A0"/>
       </w:tblPr>
       <w:tblGrid>
         <w:gridCol w:w="1134"/>
@@ -1875,21 +1905,24 @@
               <w:jc w:val="center"/>
             </w:pPr>
             <w:r>
+              <w:t>26/08/16</w:t>
+            </w:r>
+          </w:p>
+        </w:tc>
+        <w:tc>
+          <w:tcPr>
+            <w:tcW w:w="5102" w:type="dxa"/>
+          </w:tcPr>
+          <w:p>
+            <w:pPr>
+              <w:spacing w:after="0"/>
+            </w:pPr>
+            <w:r>
+              <w:t xml:space="preserve">Publicação de nova versão do caso de uso SCEUC0004 </w:t>
+            </w:r>
+            <w:r>
               <w:lastRenderedPageBreak/>
-              <w:t>26/08/16</w:t>
-            </w:r>
-          </w:p>
-        </w:tc>
-        <w:tc>
-          <w:tcPr>
-            <w:tcW w:w="5102" w:type="dxa"/>
-          </w:tcPr>
-          <w:p>
-            <w:pPr>
-              <w:spacing w:after="0"/>
-            </w:pPr>
-            <w:r>
-              <w:t>Publicação de nova versão do caso de uso SCEUC0004 - Carregar Últimas Comunicações Eletrônicas no Menu Principal.</w:t>
+              <w:t>- Carregar Últimas Comunicações Eletrônicas no Menu Principal.</w:t>
             </w:r>
           </w:p>
         </w:tc>
@@ -1902,6 +1935,7 @@
               <w:spacing w:after="0"/>
             </w:pPr>
             <w:r>
+              <w:lastRenderedPageBreak/>
               <w:t>CIAT - João Paulo</w:t>
             </w:r>
           </w:p>
@@ -1918,6 +1952,7 @@
               <w:jc w:val="center"/>
             </w:pPr>
             <w:r>
+              <w:lastRenderedPageBreak/>
               <w:t>30/08/16</w:t>
             </w:r>
           </w:p>
@@ -2058,7 +2093,7 @@
         <w:tblStyle w:val="Tabelacomgrade"/>
         <w:tblW w:w="9072" w:type="dxa"/>
         <w:shd w:val="clear" w:color="auto" w:fill="BFBFBF"/>
-        <w:tblLook w:val="04A0" w:firstRow="1" w:lastRow="0" w:firstColumn="1" w:lastColumn="0" w:noHBand="0" w:noVBand="1"/>
+        <w:tblLook w:val="04A0"/>
       </w:tblPr>
       <w:tblGrid>
         <w:gridCol w:w="1701"/>
@@ -2508,7 +2543,7 @@
         <w:tblStyle w:val="Tabelacomgrade"/>
         <w:tblW w:w="9072" w:type="dxa"/>
         <w:tblLayout w:type="fixed"/>
-        <w:tblLook w:val="04A0" w:firstRow="1" w:lastRow="0" w:firstColumn="1" w:lastColumn="0" w:noHBand="0" w:noVBand="1"/>
+        <w:tblLook w:val="04A0"/>
       </w:tblPr>
       <w:tblGrid>
         <w:gridCol w:w="1537"/>
@@ -3199,7 +3234,13 @@
               <w:rPr>
                 <w:b/>
               </w:rPr>
-              <w:t>0,1</w:t>
+              <w:t>0,</w:t>
+            </w:r>
+            <w:r>
+              <w:rPr>
+                <w:b/>
+              </w:rPr>
+              <w:t>05</w:t>
             </w:r>
           </w:p>
         </w:tc>
@@ -3298,7 +3339,13 @@
               <w:rPr>
                 <w:b/>
               </w:rPr>
-              <w:t>0,1</w:t>
+              <w:t>0,</w:t>
+            </w:r>
+            <w:r>
+              <w:rPr>
+                <w:b/>
+              </w:rPr>
+              <w:t>05</w:t>
             </w:r>
           </w:p>
         </w:tc>
@@ -3398,6 +3445,12 @@
                 <w:b/>
               </w:rPr>
               <w:t>0,0</w:t>
+            </w:r>
+            <w:r>
+              <w:rPr>
+                <w:b/>
+              </w:rPr>
+              <w:t>1</w:t>
             </w:r>
           </w:p>
         </w:tc>
@@ -3961,18 +4014,8 @@
           <w:sz w:val="24"/>
           <w:szCs w:val="24"/>
         </w:rPr>
-        <w:t xml:space="preserve">Sanções </w:t>
+        <w:t>Sanções a Aplicar</w:t>
       </w:r>
-      <w:proofErr w:type="gramStart"/>
-      <w:r>
-        <w:rPr>
-          <w:b/>
-          <w:sz w:val="24"/>
-          <w:szCs w:val="24"/>
-        </w:rPr>
-        <w:t>a Aplicar</w:t>
-      </w:r>
-      <w:proofErr w:type="gramEnd"/>
       <w:r>
         <w:rPr>
           <w:b/>
@@ -4007,7 +4050,7 @@
 </file>
 
 <file path=word/endnotes.xml><?xml version="1.0" encoding="utf-8"?>
-<w:endnotes xmlns:wpc="http://schemas.microsoft.com/office/word/2010/wordprocessingCanvas" xmlns:cx="http://schemas.microsoft.com/office/drawing/2014/chartex" xmlns:cx1="http://schemas.microsoft.com/office/drawing/2015/9/8/chartex" xmlns:cx2="http://schemas.microsoft.com/office/drawing/2015/10/21/chartex" xmlns:mc="http://schemas.openxmlformats.org/markup-compatibility/2006" xmlns:o="urn:schemas-microsoft-com:office:office" xmlns:r="http://schemas.openxmlformats.org/officeDocument/2006/relationships" xmlns:m="http://schemas.openxmlformats.org/officeDocument/2006/math" xmlns:v="urn:schemas-microsoft-com:vml" xmlns:wp14="http://schemas.microsoft.com/office/word/2010/wordprocessingDrawing" xmlns:wp="http://schemas.openxmlformats.org/drawingml/2006/wordprocessingDrawing" xmlns:w10="urn:schemas-microsoft-com:office:word" xmlns:w="http://schemas.openxmlformats.org/wordprocessingml/2006/main" xmlns:w14="http://schemas.microsoft.com/office/word/2010/wordml" xmlns:w15="http://schemas.microsoft.com/office/word/2012/wordml" xmlns:w16se="http://schemas.microsoft.com/office/word/2015/wordml/symex" xmlns:wpg="http://schemas.microsoft.com/office/word/2010/wordprocessingGroup" xmlns:wpi="http://schemas.microsoft.com/office/word/2010/wordprocessingInk" xmlns:wne="http://schemas.microsoft.com/office/word/2006/wordml" xmlns:wps="http://schemas.microsoft.com/office/word/2010/wordprocessingShape" mc:Ignorable="w14 w15 w16se wp14">
+<w:endnotes xmlns:ve="http://schemas.openxmlformats.org/markup-compatibility/2006" xmlns:o="urn:schemas-microsoft-com:office:office" xmlns:r="http://schemas.openxmlformats.org/officeDocument/2006/relationships" xmlns:m="http://schemas.openxmlformats.org/officeDocument/2006/math" xmlns:v="urn:schemas-microsoft-com:vml" xmlns:wp="http://schemas.openxmlformats.org/drawingml/2006/wordprocessingDrawing" xmlns:w10="urn:schemas-microsoft-com:office:word" xmlns:w="http://schemas.openxmlformats.org/wordprocessingml/2006/main" xmlns:wne="http://schemas.microsoft.com/office/word/2006/wordml">
   <w:endnote w:type="separator" w:id="-1">
     <w:p>
       <w:r>
@@ -4026,7 +4069,7 @@
 </file>
 
 <file path=word/footer1.xml><?xml version="1.0" encoding="utf-8"?>
-<w:ftr xmlns:wpc="http://schemas.microsoft.com/office/word/2010/wordprocessingCanvas" xmlns:cx="http://schemas.microsoft.com/office/drawing/2014/chartex" xmlns:cx1="http://schemas.microsoft.com/office/drawing/2015/9/8/chartex" xmlns:cx2="http://schemas.microsoft.com/office/drawing/2015/10/21/chartex" xmlns:mc="http://schemas.openxmlformats.org/markup-compatibility/2006" xmlns:o="urn:schemas-microsoft-com:office:office" xmlns:r="http://schemas.openxmlformats.org/officeDocument/2006/relationships" xmlns:m="http://schemas.openxmlformats.org/officeDocument/2006/math" xmlns:v="urn:schemas-microsoft-com:vml" xmlns:wp14="http://schemas.microsoft.com/office/word/2010/wordprocessingDrawing" xmlns:wp="http://schemas.openxmlformats.org/drawingml/2006/wordprocessingDrawing" xmlns:w10="urn:schemas-microsoft-com:office:word" xmlns:w="http://schemas.openxmlformats.org/wordprocessingml/2006/main" xmlns:w14="http://schemas.microsoft.com/office/word/2010/wordml" xmlns:w15="http://schemas.microsoft.com/office/word/2012/wordml" xmlns:w16se="http://schemas.microsoft.com/office/word/2015/wordml/symex" xmlns:wpg="http://schemas.microsoft.com/office/word/2010/wordprocessingGroup" xmlns:wpi="http://schemas.microsoft.com/office/word/2010/wordprocessingInk" xmlns:wne="http://schemas.microsoft.com/office/word/2006/wordml" xmlns:wps="http://schemas.microsoft.com/office/word/2010/wordprocessingShape" mc:Ignorable="w14 w15 w16se wp14">
+<w:ftr xmlns:ve="http://schemas.openxmlformats.org/markup-compatibility/2006" xmlns:o="urn:schemas-microsoft-com:office:office" xmlns:r="http://schemas.openxmlformats.org/officeDocument/2006/relationships" xmlns:m="http://schemas.openxmlformats.org/officeDocument/2006/math" xmlns:v="urn:schemas-microsoft-com:vml" xmlns:wp="http://schemas.openxmlformats.org/drawingml/2006/wordprocessingDrawing" xmlns:w10="urn:schemas-microsoft-com:office:word" xmlns:w="http://schemas.openxmlformats.org/wordprocessingml/2006/main" xmlns:wne="http://schemas.microsoft.com/office/word/2006/wordml">
   <w:p>
     <w:pPr>
       <w:pStyle w:val="Rodap"/>
@@ -4057,7 +4100,7 @@
         <w:rStyle w:val="Nmerodepgina"/>
         <w:noProof/>
       </w:rPr>
-      <w:t>3</w:t>
+      <w:t>1</w:t>
     </w:r>
     <w:r>
       <w:rPr>
@@ -4075,7 +4118,7 @@
         <w:noProof/>
         <w:lang w:eastAsia="pt-BR"/>
       </w:rPr>
-      <w:object w:dxaOrig="1440" w:dyaOrig="1440">
+      <w:pict>
         <v:shapetype id="_x0000_t75" coordsize="21600,21600" o:spt="75" o:preferrelative="t" path="m@4@5l@4@11@9@11@9@5xe" filled="f" stroked="f">
           <v:stroke joinstyle="miter"/>
           <v:formulas>
@@ -4098,15 +4141,15 @@
         <v:shape id="_x0000_s2051" type="#_x0000_t75" style="position:absolute;margin-left:275.05pt;margin-top:-9.15pt;width:211.25pt;height:35.9pt;z-index:251656704">
           <v:imagedata r:id="rId1" o:title=""/>
         </v:shape>
-        <o:OLEObject Type="Embed" ProgID="PBrush" ShapeID="_x0000_s2051" DrawAspect="Content" ObjectID="_1535547554" r:id="rId2"/>
-      </w:object>
+        <o:OLEObject Type="Embed" ProgID="PBrush" ShapeID="_x0000_s2051" DrawAspect="Content" ObjectID="_1536003331" r:id="rId2"/>
+      </w:pict>
     </w:r>
   </w:p>
 </w:ftr>
 </file>
 
 <file path=word/footnotes.xml><?xml version="1.0" encoding="utf-8"?>
-<w:footnotes xmlns:wpc="http://schemas.microsoft.com/office/word/2010/wordprocessingCanvas" xmlns:cx="http://schemas.microsoft.com/office/drawing/2014/chartex" xmlns:cx1="http://schemas.microsoft.com/office/drawing/2015/9/8/chartex" xmlns:cx2="http://schemas.microsoft.com/office/drawing/2015/10/21/chartex" xmlns:mc="http://schemas.openxmlformats.org/markup-compatibility/2006" xmlns:o="urn:schemas-microsoft-com:office:office" xmlns:r="http://schemas.openxmlformats.org/officeDocument/2006/relationships" xmlns:m="http://schemas.openxmlformats.org/officeDocument/2006/math" xmlns:v="urn:schemas-microsoft-com:vml" xmlns:wp14="http://schemas.microsoft.com/office/word/2010/wordprocessingDrawing" xmlns:wp="http://schemas.openxmlformats.org/drawingml/2006/wordprocessingDrawing" xmlns:w10="urn:schemas-microsoft-com:office:word" xmlns:w="http://schemas.openxmlformats.org/wordprocessingml/2006/main" xmlns:w14="http://schemas.microsoft.com/office/word/2010/wordml" xmlns:w15="http://schemas.microsoft.com/office/word/2012/wordml" xmlns:w16se="http://schemas.microsoft.com/office/word/2015/wordml/symex" xmlns:wpg="http://schemas.microsoft.com/office/word/2010/wordprocessingGroup" xmlns:wpi="http://schemas.microsoft.com/office/word/2010/wordprocessingInk" xmlns:wne="http://schemas.microsoft.com/office/word/2006/wordml" xmlns:wps="http://schemas.microsoft.com/office/word/2010/wordprocessingShape" mc:Ignorable="w14 w15 w16se wp14">
+<w:footnotes xmlns:ve="http://schemas.openxmlformats.org/markup-compatibility/2006" xmlns:o="urn:schemas-microsoft-com:office:office" xmlns:r="http://schemas.openxmlformats.org/officeDocument/2006/relationships" xmlns:m="http://schemas.openxmlformats.org/officeDocument/2006/math" xmlns:v="urn:schemas-microsoft-com:vml" xmlns:wp="http://schemas.openxmlformats.org/drawingml/2006/wordprocessingDrawing" xmlns:w10="urn:schemas-microsoft-com:office:word" xmlns:w="http://schemas.openxmlformats.org/wordprocessingml/2006/main" xmlns:wne="http://schemas.microsoft.com/office/word/2006/wordml">
   <w:footnote w:type="separator" w:id="-1">
     <w:p>
       <w:r>
@@ -4125,7 +4168,7 @@
 </file>
 
 <file path=word/header1.xml><?xml version="1.0" encoding="utf-8"?>
-<w:hdr xmlns:wpc="http://schemas.microsoft.com/office/word/2010/wordprocessingCanvas" xmlns:cx="http://schemas.microsoft.com/office/drawing/2014/chartex" xmlns:cx1="http://schemas.microsoft.com/office/drawing/2015/9/8/chartex" xmlns:cx2="http://schemas.microsoft.com/office/drawing/2015/10/21/chartex" xmlns:mc="http://schemas.openxmlformats.org/markup-compatibility/2006" xmlns:o="urn:schemas-microsoft-com:office:office" xmlns:r="http://schemas.openxmlformats.org/officeDocument/2006/relationships" xmlns:m="http://schemas.openxmlformats.org/officeDocument/2006/math" xmlns:v="urn:schemas-microsoft-com:vml" xmlns:wp14="http://schemas.microsoft.com/office/word/2010/wordprocessingDrawing" xmlns:wp="http://schemas.openxmlformats.org/drawingml/2006/wordprocessingDrawing" xmlns:w10="urn:schemas-microsoft-com:office:word" xmlns:w="http://schemas.openxmlformats.org/wordprocessingml/2006/main" xmlns:w14="http://schemas.microsoft.com/office/word/2010/wordml" xmlns:w15="http://schemas.microsoft.com/office/word/2012/wordml" xmlns:w16se="http://schemas.microsoft.com/office/word/2015/wordml/symex" xmlns:wpg="http://schemas.microsoft.com/office/word/2010/wordprocessingGroup" xmlns:wpi="http://schemas.microsoft.com/office/word/2010/wordprocessingInk" xmlns:wne="http://schemas.microsoft.com/office/word/2006/wordml" xmlns:wps="http://schemas.microsoft.com/office/word/2010/wordprocessingShape" mc:Ignorable="w14 w15 w16se wp14">
+<w:hdr xmlns:ve="http://schemas.openxmlformats.org/markup-compatibility/2006" xmlns:o="urn:schemas-microsoft-com:office:office" xmlns:r="http://schemas.openxmlformats.org/officeDocument/2006/relationships" xmlns:m="http://schemas.openxmlformats.org/officeDocument/2006/math" xmlns:v="urn:schemas-microsoft-com:vml" xmlns:wp="http://schemas.openxmlformats.org/drawingml/2006/wordprocessingDrawing" xmlns:w10="urn:schemas-microsoft-com:office:word" xmlns:w="http://schemas.openxmlformats.org/wordprocessingml/2006/main" xmlns:wne="http://schemas.microsoft.com/office/word/2006/wordml">
   <w:p>
     <w:pPr>
       <w:pStyle w:val="Cabealho"/>
@@ -4164,7 +4207,7 @@
                   <a:blip r:embed="rId1">
                     <a:extLst>
                       <a:ext uri="{28A0092B-C50C-407E-A947-70E740481C1C}">
-                        <a14:useLocalDpi xmlns:a14="http://schemas.microsoft.com/office/drawing/2010/main" val="0"/>
+                        <a14:useLocalDpi xmlns:a14="http://schemas.microsoft.com/office/drawing/2010/main" xmlns:wps="http://schemas.microsoft.com/office/word/2010/wordprocessingShape" xmlns:wpi="http://schemas.microsoft.com/office/word/2010/wordprocessingInk" xmlns:wpg="http://schemas.microsoft.com/office/word/2010/wordprocessingGroup" xmlns:w16se="http://schemas.microsoft.com/office/word/2015/wordml/symex" xmlns:w15="http://schemas.microsoft.com/office/word/2012/wordml" xmlns:w14="http://schemas.microsoft.com/office/word/2010/wordml" xmlns:w="http://schemas.openxmlformats.org/wordprocessingml/2006/main" xmlns:w10="urn:schemas-microsoft-com:office:word" xmlns:wp14="http://schemas.microsoft.com/office/word/2010/wordprocessingDrawing" xmlns:v="urn:schemas-microsoft-com:vml" xmlns:o="urn:schemas-microsoft-com:office:office" xmlns:mc="http://schemas.openxmlformats.org/markup-compatibility/2006" xmlns:cx2="http://schemas.microsoft.com/office/drawing/2015/10/21/chartex" xmlns:cx1="http://schemas.microsoft.com/office/drawing/2015/9/8/chartex" xmlns:cx="http://schemas.microsoft.com/office/drawing/2014/chartex" xmlns:wpc="http://schemas.microsoft.com/office/word/2010/wordprocessingCanvas" xmlns="" val="0"/>
                       </a:ext>
                     </a:extLst>
                   </a:blip>
@@ -4186,12 +4229,6 @@
               </pic:pic>
             </a:graphicData>
           </a:graphic>
-          <wp14:sizeRelH relativeFrom="page">
-            <wp14:pctWidth>0</wp14:pctWidth>
-          </wp14:sizeRelH>
-          <wp14:sizeRelV relativeFrom="page">
-            <wp14:pctHeight>0</wp14:pctHeight>
-          </wp14:sizeRelV>
         </wp:anchor>
       </w:drawing>
     </w:r>
@@ -4229,7 +4266,7 @@
                   <a:blip r:embed="rId2">
                     <a:extLst>
                       <a:ext uri="{28A0092B-C50C-407E-A947-70E740481C1C}">
-                        <a14:useLocalDpi xmlns:a14="http://schemas.microsoft.com/office/drawing/2010/main" val="0"/>
+                        <a14:useLocalDpi xmlns:a14="http://schemas.microsoft.com/office/drawing/2010/main" xmlns:wps="http://schemas.microsoft.com/office/word/2010/wordprocessingShape" xmlns:wpi="http://schemas.microsoft.com/office/word/2010/wordprocessingInk" xmlns:wpg="http://schemas.microsoft.com/office/word/2010/wordprocessingGroup" xmlns:w16se="http://schemas.microsoft.com/office/word/2015/wordml/symex" xmlns:w15="http://schemas.microsoft.com/office/word/2012/wordml" xmlns:w14="http://schemas.microsoft.com/office/word/2010/wordml" xmlns:w="http://schemas.openxmlformats.org/wordprocessingml/2006/main" xmlns:w10="urn:schemas-microsoft-com:office:word" xmlns:wp14="http://schemas.microsoft.com/office/word/2010/wordprocessingDrawing" xmlns:v="urn:schemas-microsoft-com:vml" xmlns:o="urn:schemas-microsoft-com:office:office" xmlns:mc="http://schemas.openxmlformats.org/markup-compatibility/2006" xmlns:cx2="http://schemas.microsoft.com/office/drawing/2015/10/21/chartex" xmlns:cx1="http://schemas.microsoft.com/office/drawing/2015/9/8/chartex" xmlns:cx="http://schemas.microsoft.com/office/drawing/2014/chartex" xmlns:wpc="http://schemas.microsoft.com/office/word/2010/wordprocessingCanvas" xmlns="" val="0"/>
                       </a:ext>
                     </a:extLst>
                   </a:blip>
@@ -4251,12 +4288,6 @@
               </pic:pic>
             </a:graphicData>
           </a:graphic>
-          <wp14:sizeRelH relativeFrom="page">
-            <wp14:pctWidth>0</wp14:pctWidth>
-          </wp14:sizeRelH>
-          <wp14:sizeRelV relativeFrom="page">
-            <wp14:pctHeight>0</wp14:pctHeight>
-          </wp14:sizeRelV>
         </wp:anchor>
       </w:drawing>
     </w:r>
@@ -4268,7 +4299,7 @@
 </file>
 
 <file path=word/styles.xml><?xml version="1.0" encoding="utf-8"?>
-<w:styles xmlns:mc="http://schemas.openxmlformats.org/markup-compatibility/2006" xmlns:r="http://schemas.openxmlformats.org/officeDocument/2006/relationships" xmlns:w="http://schemas.openxmlformats.org/wordprocessingml/2006/main" xmlns:w14="http://schemas.microsoft.com/office/word/2010/wordml" xmlns:w15="http://schemas.microsoft.com/office/word/2012/wordml" xmlns:w16se="http://schemas.microsoft.com/office/word/2015/wordml/symex" mc:Ignorable="w14 w15 w16se">
+<w:styles xmlns:r="http://schemas.openxmlformats.org/officeDocument/2006/relationships" xmlns:w="http://schemas.openxmlformats.org/wordprocessingml/2006/main">
   <w:docDefaults>
     <w:rPrDefault>
       <w:rPr>
@@ -4278,380 +4309,144 @@
     </w:rPrDefault>
     <w:pPrDefault/>
   </w:docDefaults>
-  <w:latentStyles w:defLockedState="0" w:defUIPriority="99" w:defSemiHidden="0" w:defUnhideWhenUsed="0" w:defQFormat="0" w:count="373">
-    <w:lsdException w:name="Normal" w:uiPriority="0" w:qFormat="1"/>
-    <w:lsdException w:name="heading 1" w:uiPriority="9" w:qFormat="1"/>
-    <w:lsdException w:name="heading 2" w:semiHidden="1" w:uiPriority="9" w:unhideWhenUsed="1" w:qFormat="1"/>
-    <w:lsdException w:name="heading 3" w:semiHidden="1" w:uiPriority="9" w:unhideWhenUsed="1" w:qFormat="1"/>
-    <w:lsdException w:name="heading 4" w:semiHidden="1" w:uiPriority="9" w:unhideWhenUsed="1" w:qFormat="1"/>
-    <w:lsdException w:name="heading 5" w:semiHidden="1" w:uiPriority="9" w:unhideWhenUsed="1" w:qFormat="1"/>
-    <w:lsdException w:name="heading 6" w:semiHidden="1" w:uiPriority="9" w:unhideWhenUsed="1" w:qFormat="1"/>
-    <w:lsdException w:name="heading 7" w:semiHidden="1" w:uiPriority="9" w:unhideWhenUsed="1" w:qFormat="1"/>
-    <w:lsdException w:name="heading 8" w:semiHidden="1" w:uiPriority="9" w:unhideWhenUsed="1" w:qFormat="1"/>
-    <w:lsdException w:name="heading 9" w:semiHidden="1" w:uiPriority="9" w:unhideWhenUsed="1" w:qFormat="1"/>
-    <w:lsdException w:name="index 1" w:semiHidden="1" w:unhideWhenUsed="1"/>
-    <w:lsdException w:name="index 2" w:semiHidden="1" w:unhideWhenUsed="1"/>
-    <w:lsdException w:name="index 3" w:semiHidden="1" w:unhideWhenUsed="1"/>
-    <w:lsdException w:name="index 4" w:semiHidden="1" w:unhideWhenUsed="1"/>
-    <w:lsdException w:name="index 5" w:semiHidden="1" w:unhideWhenUsed="1"/>
-    <w:lsdException w:name="index 6" w:semiHidden="1" w:unhideWhenUsed="1"/>
-    <w:lsdException w:name="index 7" w:semiHidden="1" w:unhideWhenUsed="1"/>
-    <w:lsdException w:name="index 8" w:semiHidden="1" w:unhideWhenUsed="1"/>
-    <w:lsdException w:name="index 9" w:semiHidden="1" w:unhideWhenUsed="1"/>
-    <w:lsdException w:name="toc 1" w:semiHidden="1" w:uiPriority="39" w:unhideWhenUsed="1"/>
-    <w:lsdException w:name="toc 2" w:semiHidden="1" w:uiPriority="39" w:unhideWhenUsed="1"/>
-    <w:lsdException w:name="toc 3" w:semiHidden="1" w:uiPriority="39" w:unhideWhenUsed="1"/>
-    <w:lsdException w:name="toc 4" w:semiHidden="1" w:uiPriority="39" w:unhideWhenUsed="1"/>
-    <w:lsdException w:name="toc 5" w:semiHidden="1" w:uiPriority="39" w:unhideWhenUsed="1"/>
-    <w:lsdException w:name="toc 6" w:semiHidden="1" w:uiPriority="39" w:unhideWhenUsed="1"/>
-    <w:lsdException w:name="toc 7" w:semiHidden="1" w:uiPriority="39" w:unhideWhenUsed="1"/>
-    <w:lsdException w:name="toc 8" w:semiHidden="1" w:uiPriority="39" w:unhideWhenUsed="1"/>
-    <w:lsdException w:name="toc 9" w:semiHidden="1" w:uiPriority="39" w:unhideWhenUsed="1"/>
-    <w:lsdException w:name="Normal Indent" w:semiHidden="1" w:unhideWhenUsed="1"/>
-    <w:lsdException w:name="footnote text" w:semiHidden="1" w:unhideWhenUsed="1"/>
-    <w:lsdException w:name="annotation text" w:semiHidden="1" w:unhideWhenUsed="1"/>
-    <w:lsdException w:name="header" w:semiHidden="1" w:unhideWhenUsed="1"/>
-    <w:lsdException w:name="footer" w:semiHidden="1" w:unhideWhenUsed="1"/>
-    <w:lsdException w:name="index heading" w:semiHidden="1" w:unhideWhenUsed="1"/>
-    <w:lsdException w:name="caption" w:semiHidden="1" w:uiPriority="35" w:unhideWhenUsed="1" w:qFormat="1"/>
-    <w:lsdException w:name="table of figures" w:semiHidden="1" w:unhideWhenUsed="1"/>
-    <w:lsdException w:name="envelope address" w:semiHidden="1" w:unhideWhenUsed="1"/>
-    <w:lsdException w:name="envelope return" w:semiHidden="1" w:unhideWhenUsed="1"/>
-    <w:lsdException w:name="footnote reference" w:semiHidden="1" w:unhideWhenUsed="1"/>
-    <w:lsdException w:name="annotation reference" w:semiHidden="1" w:unhideWhenUsed="1"/>
-    <w:lsdException w:name="line number" w:semiHidden="1" w:unhideWhenUsed="1"/>
-    <w:lsdException w:name="page number" w:semiHidden="1" w:unhideWhenUsed="1"/>
-    <w:lsdException w:name="endnote reference" w:semiHidden="1" w:unhideWhenUsed="1"/>
-    <w:lsdException w:name="endnote text" w:semiHidden="1" w:unhideWhenUsed="1"/>
-    <w:lsdException w:name="table of authorities" w:semiHidden="1" w:unhideWhenUsed="1"/>
-    <w:lsdException w:name="macro" w:semiHidden="1" w:unhideWhenUsed="1"/>
-    <w:lsdException w:name="toa heading" w:semiHidden="1" w:unhideWhenUsed="1"/>
-    <w:lsdException w:name="List" w:semiHidden="1" w:unhideWhenUsed="1"/>
-    <w:lsdException w:name="List Bullet" w:semiHidden="1" w:unhideWhenUsed="1"/>
-    <w:lsdException w:name="List Number" w:semiHidden="1" w:unhideWhenUsed="1"/>
-    <w:lsdException w:name="List 2" w:semiHidden="1" w:unhideWhenUsed="1"/>
-    <w:lsdException w:name="List 3" w:semiHidden="1" w:unhideWhenUsed="1"/>
-    <w:lsdException w:name="List 4" w:semiHidden="1" w:unhideWhenUsed="1"/>
-    <w:lsdException w:name="List 5" w:semiHidden="1" w:unhideWhenUsed="1"/>
-    <w:lsdException w:name="List Bullet 2" w:semiHidden="1" w:unhideWhenUsed="1"/>
-    <w:lsdException w:name="List Bullet 3" w:semiHidden="1" w:unhideWhenUsed="1"/>
-    <w:lsdException w:name="List Bullet 4" w:semiHidden="1" w:unhideWhenUsed="1"/>
-    <w:lsdException w:name="List Bullet 5" w:semiHidden="1" w:unhideWhenUsed="1"/>
-    <w:lsdException w:name="List Number 2" w:semiHidden="1" w:unhideWhenUsed="1"/>
-    <w:lsdException w:name="List Number 3" w:semiHidden="1" w:unhideWhenUsed="1"/>
-    <w:lsdException w:name="List Number 4" w:semiHidden="1" w:unhideWhenUsed="1"/>
-    <w:lsdException w:name="List Number 5" w:semiHidden="1" w:unhideWhenUsed="1"/>
-    <w:lsdException w:name="Title" w:uiPriority="10" w:qFormat="1"/>
-    <w:lsdException w:name="Closing" w:semiHidden="1" w:unhideWhenUsed="1"/>
-    <w:lsdException w:name="Signature" w:semiHidden="1" w:unhideWhenUsed="1"/>
-    <w:lsdException w:name="Default Paragraph Font" w:semiHidden="1" w:uiPriority="1" w:unhideWhenUsed="1"/>
-    <w:lsdException w:name="Body Text" w:semiHidden="1" w:unhideWhenUsed="1"/>
-    <w:lsdException w:name="Body Text Indent" w:semiHidden="1" w:unhideWhenUsed="1"/>
-    <w:lsdException w:name="List Continue" w:semiHidden="1" w:unhideWhenUsed="1"/>
-    <w:lsdException w:name="List Continue 2" w:semiHidden="1" w:unhideWhenUsed="1"/>
-    <w:lsdException w:name="List Continue 3" w:semiHidden="1" w:unhideWhenUsed="1"/>
-    <w:lsdException w:name="List Continue 4" w:semiHidden="1" w:unhideWhenUsed="1"/>
-    <w:lsdException w:name="List Continue 5" w:semiHidden="1" w:unhideWhenUsed="1"/>
-    <w:lsdException w:name="Message Header" w:semiHidden="1" w:unhideWhenUsed="1"/>
-    <w:lsdException w:name="Subtitle" w:uiPriority="11" w:qFormat="1"/>
-    <w:lsdException w:name="Salutation" w:semiHidden="1" w:unhideWhenUsed="1"/>
-    <w:lsdException w:name="Date" w:semiHidden="1" w:unhideWhenUsed="1"/>
-    <w:lsdException w:name="Body Text First Indent" w:semiHidden="1" w:unhideWhenUsed="1"/>
-    <w:lsdException w:name="Body Text First Indent 2" w:semiHidden="1" w:unhideWhenUsed="1"/>
-    <w:lsdException w:name="Note Heading" w:semiHidden="1" w:unhideWhenUsed="1"/>
-    <w:lsdException w:name="Body Text 2" w:semiHidden="1" w:unhideWhenUsed="1"/>
-    <w:lsdException w:name="Body Text 3" w:semiHidden="1" w:unhideWhenUsed="1"/>
-    <w:lsdException w:name="Body Text Indent 2" w:semiHidden="1" w:unhideWhenUsed="1"/>
-    <w:lsdException w:name="Body Text Indent 3" w:semiHidden="1" w:unhideWhenUsed="1"/>
-    <w:lsdException w:name="Block Text" w:semiHidden="1" w:unhideWhenUsed="1"/>
-    <w:lsdException w:name="Hyperlink" w:semiHidden="1" w:unhideWhenUsed="1"/>
-    <w:lsdException w:name="FollowedHyperlink" w:semiHidden="1" w:unhideWhenUsed="1"/>
-    <w:lsdException w:name="Strong" w:uiPriority="22" w:qFormat="1"/>
-    <w:lsdException w:name="Emphasis" w:uiPriority="20" w:qFormat="1"/>
-    <w:lsdException w:name="Document Map" w:semiHidden="1" w:unhideWhenUsed="1"/>
-    <w:lsdException w:name="Plain Text" w:semiHidden="1" w:unhideWhenUsed="1"/>
-    <w:lsdException w:name="E-mail Signature" w:semiHidden="1" w:unhideWhenUsed="1"/>
-    <w:lsdException w:name="HTML Top of Form" w:semiHidden="1" w:unhideWhenUsed="1"/>
-    <w:lsdException w:name="HTML Bottom of Form" w:semiHidden="1" w:unhideWhenUsed="1"/>
-    <w:lsdException w:name="Normal (Web)" w:semiHidden="1" w:unhideWhenUsed="1"/>
-    <w:lsdException w:name="HTML Acronym" w:semiHidden="1" w:unhideWhenUsed="1"/>
-    <w:lsdException w:name="HTML Address" w:semiHidden="1" w:unhideWhenUsed="1"/>
-    <w:lsdException w:name="HTML Cite" w:semiHidden="1" w:unhideWhenUsed="1"/>
-    <w:lsdException w:name="HTML Code" w:semiHidden="1" w:unhideWhenUsed="1"/>
-    <w:lsdException w:name="HTML Definition" w:semiHidden="1" w:unhideWhenUsed="1"/>
-    <w:lsdException w:name="HTML Keyboard" w:semiHidden="1" w:unhideWhenUsed="1"/>
-    <w:lsdException w:name="HTML Preformatted" w:semiHidden="1" w:unhideWhenUsed="1"/>
-    <w:lsdException w:name="HTML Sample" w:semiHidden="1" w:unhideWhenUsed="1"/>
-    <w:lsdException w:name="HTML Typewriter" w:semiHidden="1" w:unhideWhenUsed="1"/>
-    <w:lsdException w:name="HTML Variable" w:semiHidden="1" w:unhideWhenUsed="1"/>
-    <w:lsdException w:name="Normal Table" w:semiHidden="1" w:unhideWhenUsed="1"/>
-    <w:lsdException w:name="annotation subject" w:semiHidden="1" w:unhideWhenUsed="1"/>
-    <w:lsdException w:name="No List" w:semiHidden="1" w:unhideWhenUsed="1"/>
-    <w:lsdException w:name="Outline List 1" w:semiHidden="1" w:unhideWhenUsed="1"/>
-    <w:lsdException w:name="Outline List 2" w:semiHidden="1" w:unhideWhenUsed="1"/>
-    <w:lsdException w:name="Outline List 3" w:semiHidden="1" w:unhideWhenUsed="1"/>
-    <w:lsdException w:name="Table Simple 1" w:semiHidden="1" w:unhideWhenUsed="1"/>
-    <w:lsdException w:name="Table Simple 2" w:semiHidden="1" w:unhideWhenUsed="1"/>
-    <w:lsdException w:name="Table Simple 3" w:semiHidden="1" w:unhideWhenUsed="1"/>
-    <w:lsdException w:name="Table Classic 1" w:semiHidden="1" w:unhideWhenUsed="1"/>
-    <w:lsdException w:name="Table Classic 2" w:semiHidden="1" w:unhideWhenUsed="1"/>
-    <w:lsdException w:name="Table Classic 3" w:semiHidden="1" w:unhideWhenUsed="1"/>
-    <w:lsdException w:name="Table Classic 4" w:semiHidden="1" w:unhideWhenUsed="1"/>
-    <w:lsdException w:name="Table Colorful 1" w:semiHidden="1" w:unhideWhenUsed="1"/>
-    <w:lsdException w:name="Table Colorful 2" w:semiHidden="1" w:unhideWhenUsed="1"/>
-    <w:lsdException w:name="Table Colorful 3" w:semiHidden="1" w:unhideWhenUsed="1"/>
-    <w:lsdException w:name="Table Columns 1" w:semiHidden="1" w:unhideWhenUsed="1"/>
-    <w:lsdException w:name="Table Columns 2" w:semiHidden="1" w:unhideWhenUsed="1"/>
-    <w:lsdException w:name="Table Columns 3" w:semiHidden="1" w:unhideWhenUsed="1"/>
-    <w:lsdException w:name="Table Columns 4" w:semiHidden="1" w:unhideWhenUsed="1"/>
-    <w:lsdException w:name="Table Columns 5" w:semiHidden="1" w:unhideWhenUsed="1"/>
-    <w:lsdException w:name="Table Grid 1" w:semiHidden="1" w:unhideWhenUsed="1"/>
-    <w:lsdException w:name="Table Grid 2" w:semiHidden="1" w:unhideWhenUsed="1"/>
-    <w:lsdException w:name="Table Grid 3" w:semiHidden="1" w:unhideWhenUsed="1"/>
-    <w:lsdException w:name="Table Grid 4" w:semiHidden="1" w:unhideWhenUsed="1"/>
-    <w:lsdException w:name="Table Grid 5" w:semiHidden="1" w:unhideWhenUsed="1"/>
-    <w:lsdException w:name="Table Grid 6" w:semiHidden="1" w:unhideWhenUsed="1"/>
-    <w:lsdException w:name="Table Grid 7" w:semiHidden="1" w:unhideWhenUsed="1"/>
-    <w:lsdException w:name="Table Grid 8" w:semiHidden="1" w:unhideWhenUsed="1"/>
-    <w:lsdException w:name="Table List 1" w:semiHidden="1" w:unhideWhenUsed="1"/>
-    <w:lsdException w:name="Table List 2" w:semiHidden="1" w:unhideWhenUsed="1"/>
-    <w:lsdException w:name="Table List 3" w:semiHidden="1" w:unhideWhenUsed="1"/>
-    <w:lsdException w:name="Table List 4" w:semiHidden="1" w:unhideWhenUsed="1"/>
-    <w:lsdException w:name="Table List 5" w:semiHidden="1" w:unhideWhenUsed="1"/>
-    <w:lsdException w:name="Table List 6" w:semiHidden="1" w:unhideWhenUsed="1"/>
-    <w:lsdException w:name="Table List 7" w:semiHidden="1" w:unhideWhenUsed="1"/>
-    <w:lsdException w:name="Table List 8" w:semiHidden="1" w:unhideWhenUsed="1"/>
-    <w:lsdException w:name="Table 3D effects 1" w:semiHidden="1" w:unhideWhenUsed="1"/>
-    <w:lsdException w:name="Table 3D effects 2" w:semiHidden="1" w:unhideWhenUsed="1"/>
-    <w:lsdException w:name="Table 3D effects 3" w:semiHidden="1" w:unhideWhenUsed="1"/>
-    <w:lsdException w:name="Table Contemporary" w:semiHidden="1" w:unhideWhenUsed="1"/>
-    <w:lsdException w:name="Table Elegant" w:semiHidden="1" w:unhideWhenUsed="1"/>
-    <w:lsdException w:name="Table Professional" w:semiHidden="1" w:unhideWhenUsed="1"/>
-    <w:lsdException w:name="Table Subtle 1" w:semiHidden="1" w:unhideWhenUsed="1"/>
-    <w:lsdException w:name="Table Subtle 2" w:semiHidden="1" w:unhideWhenUsed="1"/>
-    <w:lsdException w:name="Table Web 1" w:semiHidden="1" w:unhideWhenUsed="1"/>
-    <w:lsdException w:name="Table Web 2" w:semiHidden="1" w:unhideWhenUsed="1"/>
-    <w:lsdException w:name="Table Web 3" w:semiHidden="1" w:unhideWhenUsed="1"/>
-    <w:lsdException w:name="Balloon Text" w:semiHidden="1" w:unhideWhenUsed="1"/>
-    <w:lsdException w:name="Table Grid" w:uiPriority="39"/>
-    <w:lsdException w:name="Table Theme" w:semiHidden="1" w:unhideWhenUsed="1"/>
-    <w:lsdException w:name="Placeholder Text" w:semiHidden="1"/>
-    <w:lsdException w:name="No Spacing" w:uiPriority="1" w:qFormat="1"/>
-    <w:lsdException w:name="Light Shading" w:uiPriority="60"/>
-    <w:lsdException w:name="Light List" w:uiPriority="61"/>
-    <w:lsdException w:name="Light Grid" w:uiPriority="62"/>
-    <w:lsdException w:name="Medium Shading 1" w:uiPriority="63"/>
-    <w:lsdException w:name="Medium Shading 2" w:uiPriority="64"/>
-    <w:lsdException w:name="Medium List 1" w:uiPriority="65"/>
-    <w:lsdException w:name="Medium List 2" w:uiPriority="66"/>
-    <w:lsdException w:name="Medium Grid 1" w:uiPriority="67"/>
-    <w:lsdException w:name="Medium Grid 2" w:uiPriority="68"/>
-    <w:lsdException w:name="Medium Grid 3" w:uiPriority="69"/>
-    <w:lsdException w:name="Dark List" w:uiPriority="70"/>
-    <w:lsdException w:name="Colorful Shading" w:uiPriority="71"/>
-    <w:lsdException w:name="Colorful List" w:uiPriority="72"/>
-    <w:lsdException w:name="Colorful Grid" w:uiPriority="73"/>
-    <w:lsdException w:name="Light Shading Accent 1" w:uiPriority="60"/>
-    <w:lsdException w:name="Light List Accent 1" w:uiPriority="61"/>
-    <w:lsdException w:name="Light Grid Accent 1" w:uiPriority="62"/>
-    <w:lsdException w:name="Medium Shading 1 Accent 1" w:uiPriority="63"/>
-    <w:lsdException w:name="Medium Shading 2 Accent 1" w:uiPriority="64"/>
-    <w:lsdException w:name="Medium List 1 Accent 1" w:uiPriority="65"/>
-    <w:lsdException w:name="Revision" w:semiHidden="1"/>
-    <w:lsdException w:name="List Paragraph" w:uiPriority="34" w:qFormat="1"/>
-    <w:lsdException w:name="Quote" w:uiPriority="29" w:qFormat="1"/>
-    <w:lsdException w:name="Intense Quote" w:uiPriority="30" w:qFormat="1"/>
-    <w:lsdException w:name="Medium List 2 Accent 1" w:uiPriority="66"/>
-    <w:lsdException w:name="Medium Grid 1 Accent 1" w:uiPriority="67"/>
-    <w:lsdException w:name="Medium Grid 2 Accent 1" w:uiPriority="68"/>
-    <w:lsdException w:name="Medium Grid 3 Accent 1" w:uiPriority="69"/>
-    <w:lsdException w:name="Dark List Accent 1" w:uiPriority="70"/>
-    <w:lsdException w:name="Colorful Shading Accent 1" w:uiPriority="71"/>
-    <w:lsdException w:name="Colorful List Accent 1" w:uiPriority="72"/>
-    <w:lsdException w:name="Colorful Grid Accent 1" w:uiPriority="73"/>
-    <w:lsdException w:name="Light Shading Accent 2" w:uiPriority="60"/>
-    <w:lsdException w:name="Light List Accent 2" w:uiPriority="61"/>
-    <w:lsdException w:name="Light Grid Accent 2" w:uiPriority="62"/>
-    <w:lsdException w:name="Medium Shading 1 Accent 2" w:uiPriority="63"/>
-    <w:lsdException w:name="Medium Shading 2 Accent 2" w:uiPriority="64"/>
-    <w:lsdException w:name="Medium List 1 Accent 2" w:uiPriority="65"/>
-    <w:lsdException w:name="Medium List 2 Accent 2" w:uiPriority="66"/>
-    <w:lsdException w:name="Medium Grid 1 Accent 2" w:uiPriority="67"/>
-    <w:lsdException w:name="Medium Grid 2 Accent 2" w:uiPriority="68"/>
-    <w:lsdException w:name="Medium Grid 3 Accent 2" w:uiPriority="69"/>
-    <w:lsdException w:name="Dark List Accent 2" w:uiPriority="70"/>
-    <w:lsdException w:name="Colorful Shading Accent 2" w:uiPriority="71"/>
-    <w:lsdException w:name="Colorful List Accent 2" w:uiPriority="72"/>
-    <w:lsdException w:name="Colorful Grid Accent 2" w:uiPriority="73"/>
-    <w:lsdException w:name="Light Shading Accent 3" w:uiPriority="60"/>
-    <w:lsdException w:name="Light List Accent 3" w:uiPriority="61"/>
-    <w:lsdException w:name="Light Grid Accent 3" w:uiPriority="62"/>
-    <w:lsdException w:name="Medium Shading 1 Accent 3" w:uiPriority="63"/>
-    <w:lsdException w:name="Medium Shading 2 Accent 3" w:uiPriority="64"/>
-    <w:lsdException w:name="Medium List 1 Accent 3" w:uiPriority="65"/>
-    <w:lsdException w:name="Medium List 2 Accent 3" w:uiPriority="66"/>
-    <w:lsdException w:name="Medium Grid 1 Accent 3" w:uiPriority="67"/>
-    <w:lsdException w:name="Medium Grid 2 Accent 3" w:uiPriority="68"/>
-    <w:lsdException w:name="Medium Grid 3 Accent 3" w:uiPriority="69"/>
-    <w:lsdException w:name="Dark List Accent 3" w:uiPriority="70"/>
-    <w:lsdException w:name="Colorful Shading Accent 3" w:uiPriority="71"/>
-    <w:lsdException w:name="Colorful List Accent 3" w:uiPriority="72"/>
-    <w:lsdException w:name="Colorful Grid Accent 3" w:uiPriority="73"/>
-    <w:lsdException w:name="Light Shading Accent 4" w:uiPriority="60"/>
-    <w:lsdException w:name="Light List Accent 4" w:uiPriority="61"/>
-    <w:lsdException w:name="Light Grid Accent 4" w:uiPriority="62"/>
-    <w:lsdException w:name="Medium Shading 1 Accent 4" w:uiPriority="63"/>
-    <w:lsdException w:name="Medium Shading 2 Accent 4" w:uiPriority="64"/>
-    <w:lsdException w:name="Medium List 1 Accent 4" w:uiPriority="65"/>
-    <w:lsdException w:name="Medium List 2 Accent 4" w:uiPriority="66"/>
-    <w:lsdException w:name="Medium Grid 1 Accent 4" w:uiPriority="67"/>
-    <w:lsdException w:name="Medium Grid 2 Accent 4" w:uiPriority="68"/>
-    <w:lsdException w:name="Medium Grid 3 Accent 4" w:uiPriority="69"/>
-    <w:lsdException w:name="Dark List Accent 4" w:uiPriority="70"/>
-    <w:lsdException w:name="Colorful Shading Accent 4" w:uiPriority="71"/>
-    <w:lsdException w:name="Colorful List Accent 4" w:uiPriority="72"/>
-    <w:lsdException w:name="Colorful Grid Accent 4" w:uiPriority="73"/>
-    <w:lsdException w:name="Light Shading Accent 5" w:uiPriority="60"/>
-    <w:lsdException w:name="Light List Accent 5" w:uiPriority="61"/>
-    <w:lsdException w:name="Light Grid Accent 5" w:uiPriority="62"/>
-    <w:lsdException w:name="Medium Shading 1 Accent 5" w:uiPriority="63"/>
-    <w:lsdException w:name="Medium Shading 2 Accent 5" w:uiPriority="64"/>
-    <w:lsdException w:name="Medium List 1 Accent 5" w:uiPriority="65"/>
-    <w:lsdException w:name="Medium List 2 Accent 5" w:uiPriority="66"/>
-    <w:lsdException w:name="Medium Grid 1 Accent 5" w:uiPriority="67"/>
-    <w:lsdException w:name="Medium Grid 2 Accent 5" w:uiPriority="68"/>
-    <w:lsdException w:name="Medium Grid 3 Accent 5" w:uiPriority="69"/>
-    <w:lsdException w:name="Dark List Accent 5" w:uiPriority="70"/>
-    <w:lsdException w:name="Colorful Shading Accent 5" w:uiPriority="71"/>
-    <w:lsdException w:name="Colorful List Accent 5" w:uiPriority="72"/>
-    <w:lsdException w:name="Colorful Grid Accent 5" w:uiPriority="73"/>
-    <w:lsdException w:name="Light Shading Accent 6" w:uiPriority="60"/>
-    <w:lsdException w:name="Light List Accent 6" w:uiPriority="61"/>
-    <w:lsdException w:name="Light Grid Accent 6" w:uiPriority="62"/>
-    <w:lsdException w:name="Medium Shading 1 Accent 6" w:uiPriority="63"/>
-    <w:lsdException w:name="Medium Shading 2 Accent 6" w:uiPriority="64"/>
-    <w:lsdException w:name="Medium List 1 Accent 6" w:uiPriority="65"/>
-    <w:lsdException w:name="Medium List 2 Accent 6" w:uiPriority="66"/>
-    <w:lsdException w:name="Medium Grid 1 Accent 6" w:uiPriority="67"/>
-    <w:lsdException w:name="Medium Grid 2 Accent 6" w:uiPriority="68"/>
-    <w:lsdException w:name="Medium Grid 3 Accent 6" w:uiPriority="69"/>
-    <w:lsdException w:name="Dark List Accent 6" w:uiPriority="70"/>
-    <w:lsdException w:name="Colorful Shading Accent 6" w:uiPriority="71"/>
-    <w:lsdException w:name="Colorful List Accent 6" w:uiPriority="72"/>
-    <w:lsdException w:name="Colorful Grid Accent 6" w:uiPriority="73"/>
-    <w:lsdException w:name="Subtle Emphasis" w:uiPriority="19" w:qFormat="1"/>
-    <w:lsdException w:name="Intense Emphasis" w:uiPriority="21" w:qFormat="1"/>
-    <w:lsdException w:name="Subtle Reference" w:uiPriority="31" w:qFormat="1"/>
-    <w:lsdException w:name="Intense Reference" w:uiPriority="32" w:qFormat="1"/>
-    <w:lsdException w:name="Book Title" w:uiPriority="33" w:qFormat="1"/>
-    <w:lsdException w:name="Bibliography" w:semiHidden="1" w:uiPriority="37" w:unhideWhenUsed="1"/>
-    <w:lsdException w:name="TOC Heading" w:semiHidden="1" w:uiPriority="39" w:unhideWhenUsed="1" w:qFormat="1"/>
-    <w:lsdException w:name="Plain Table 1" w:uiPriority="41"/>
-    <w:lsdException w:name="Plain Table 2" w:uiPriority="42"/>
-    <w:lsdException w:name="Plain Table 3" w:uiPriority="43"/>
-    <w:lsdException w:name="Plain Table 4" w:uiPriority="44"/>
-    <w:lsdException w:name="Plain Table 5" w:uiPriority="45"/>
-    <w:lsdException w:name="Grid Table Light" w:uiPriority="40"/>
-    <w:lsdException w:name="Grid Table 1 Light" w:uiPriority="46"/>
-    <w:lsdException w:name="Grid Table 2" w:uiPriority="47"/>
-    <w:lsdException w:name="Grid Table 3" w:uiPriority="48"/>
-    <w:lsdException w:name="Grid Table 4" w:uiPriority="49"/>
-    <w:lsdException w:name="Grid Table 5 Dark" w:uiPriority="50"/>
-    <w:lsdException w:name="Grid Table 6 Colorful" w:uiPriority="51"/>
-    <w:lsdException w:name="Grid Table 7 Colorful" w:uiPriority="52"/>
-    <w:lsdException w:name="Grid Table 1 Light Accent 1" w:uiPriority="46"/>
-    <w:lsdException w:name="Grid Table 2 Accent 1" w:uiPriority="47"/>
-    <w:lsdException w:name="Grid Table 3 Accent 1" w:uiPriority="48"/>
-    <w:lsdException w:name="Grid Table 4 Accent 1" w:uiPriority="49"/>
-    <w:lsdException w:name="Grid Table 5 Dark Accent 1" w:uiPriority="50"/>
-    <w:lsdException w:name="Grid Table 6 Colorful Accent 1" w:uiPriority="51"/>
-    <w:lsdException w:name="Grid Table 7 Colorful Accent 1" w:uiPriority="52"/>
-    <w:lsdException w:name="Grid Table 1 Light Accent 2" w:uiPriority="46"/>
-    <w:lsdException w:name="Grid Table 2 Accent 2" w:uiPriority="47"/>
-    <w:lsdException w:name="Grid Table 3 Accent 2" w:uiPriority="48"/>
-    <w:lsdException w:name="Grid Table 4 Accent 2" w:uiPriority="49"/>
-    <w:lsdException w:name="Grid Table 5 Dark Accent 2" w:uiPriority="50"/>
-    <w:lsdException w:name="Grid Table 6 Colorful Accent 2" w:uiPriority="51"/>
-    <w:lsdException w:name="Grid Table 7 Colorful Accent 2" w:uiPriority="52"/>
-    <w:lsdException w:name="Grid Table 1 Light Accent 3" w:uiPriority="46"/>
-    <w:lsdException w:name="Grid Table 2 Accent 3" w:uiPriority="47"/>
-    <w:lsdException w:name="Grid Table 3 Accent 3" w:uiPriority="48"/>
-    <w:lsdException w:name="Grid Table 4 Accent 3" w:uiPriority="49"/>
-    <w:lsdException w:name="Grid Table 5 Dark Accent 3" w:uiPriority="50"/>
-    <w:lsdException w:name="Grid Table 6 Colorful Accent 3" w:uiPriority="51"/>
-    <w:lsdException w:name="Grid Table 7 Colorful Accent 3" w:uiPriority="52"/>
-    <w:lsdException w:name="Grid Table 1 Light Accent 4" w:uiPriority="46"/>
-    <w:lsdException w:name="Grid Table 2 Accent 4" w:uiPriority="47"/>
-    <w:lsdException w:name="Grid Table 3 Accent 4" w:uiPriority="48"/>
-    <w:lsdException w:name="Grid Table 4 Accent 4" w:uiPriority="49"/>
-    <w:lsdException w:name="Grid Table 5 Dark Accent 4" w:uiPriority="50"/>
-    <w:lsdException w:name="Grid Table 6 Colorful Accent 4" w:uiPriority="51"/>
-    <w:lsdException w:name="Grid Table 7 Colorful Accent 4" w:uiPriority="52"/>
-    <w:lsdException w:name="Grid Table 1 Light Accent 5" w:uiPriority="46"/>
-    <w:lsdException w:name="Grid Table 2 Accent 5" w:uiPriority="47"/>
-    <w:lsdException w:name="Grid Table 3 Accent 5" w:uiPriority="48"/>
-    <w:lsdException w:name="Grid Table 4 Accent 5" w:uiPriority="49"/>
-    <w:lsdException w:name="Grid Table 5 Dark Accent 5" w:uiPriority="50"/>
-    <w:lsdException w:name="Grid Table 6 Colorful Accent 5" w:uiPriority="51"/>
-    <w:lsdException w:name="Grid Table 7 Colorful Accent 5" w:uiPriority="52"/>
-    <w:lsdException w:name="Grid Table 1 Light Accent 6" w:uiPriority="46"/>
-    <w:lsdException w:name="Grid Table 2 Accent 6" w:uiPriority="47"/>
-    <w:lsdException w:name="Grid Table 3 Accent 6" w:uiPriority="48"/>
-    <w:lsdException w:name="Grid Table 4 Accent 6" w:uiPriority="49"/>
-    <w:lsdException w:name="Grid Table 5 Dark Accent 6" w:uiPriority="50"/>
-    <w:lsdException w:name="Grid Table 6 Colorful Accent 6" w:uiPriority="51"/>
-    <w:lsdException w:name="Grid Table 7 Colorful Accent 6" w:uiPriority="52"/>
-    <w:lsdException w:name="List Table 1 Light" w:uiPriority="46"/>
-    <w:lsdException w:name="List Table 2" w:uiPriority="47"/>
-    <w:lsdException w:name="List Table 3" w:uiPriority="48"/>
-    <w:lsdException w:name="List Table 4" w:uiPriority="49"/>
-    <w:lsdException w:name="List Table 5 Dark" w:uiPriority="50"/>
-    <w:lsdException w:name="List Table 6 Colorful" w:uiPriority="51"/>
-    <w:lsdException w:name="List Table 7 Colorful" w:uiPriority="52"/>
-    <w:lsdException w:name="List Table 1 Light Accent 1" w:uiPriority="46"/>
-    <w:lsdException w:name="List Table 2 Accent 1" w:uiPriority="47"/>
-    <w:lsdException w:name="List Table 3 Accent 1" w:uiPriority="48"/>
-    <w:lsdException w:name="List Table 4 Accent 1" w:uiPriority="49"/>
-    <w:lsdException w:name="List Table 5 Dark Accent 1" w:uiPriority="50"/>
-    <w:lsdException w:name="List Table 6 Colorful Accent 1" w:uiPriority="51"/>
-    <w:lsdException w:name="List Table 7 Colorful Accent 1" w:uiPriority="52"/>
-    <w:lsdException w:name="List Table 1 Light Accent 2" w:uiPriority="46"/>
-    <w:lsdException w:name="List Table 2 Accent 2" w:uiPriority="47"/>
-    <w:lsdException w:name="List Table 3 Accent 2" w:uiPriority="48"/>
-    <w:lsdException w:name="List Table 4 Accent 2" w:uiPriority="49"/>
-    <w:lsdException w:name="List Table 5 Dark Accent 2" w:uiPriority="50"/>
-    <w:lsdException w:name="List Table 6 Colorful Accent 2" w:uiPriority="51"/>
-    <w:lsdException w:name="List Table 7 Colorful Accent 2" w:uiPriority="52"/>
-    <w:lsdException w:name="List Table 1 Light Accent 3" w:uiPriority="46"/>
-    <w:lsdException w:name="List Table 2 Accent 3" w:uiPriority="47"/>
-    <w:lsdException w:name="List Table 3 Accent 3" w:uiPriority="48"/>
-    <w:lsdException w:name="List Table 4 Accent 3" w:uiPriority="49"/>
-    <w:lsdException w:name="List Table 5 Dark Accent 3" w:uiPriority="50"/>
-    <w:lsdException w:name="List Table 6 Colorful Accent 3" w:uiPriority="51"/>
-    <w:lsdException w:name="List Table 7 Colorful Accent 3" w:uiPriority="52"/>
-    <w:lsdException w:name="List Table 1 Light Accent 4" w:uiPriority="46"/>
-    <w:lsdException w:name="List Table 2 Accent 4" w:uiPriority="47"/>
-    <w:lsdException w:name="List Table 3 Accent 4" w:uiPriority="48"/>
-    <w:lsdException w:name="List Table 4 Accent 4" w:uiPriority="49"/>
-    <w:lsdException w:name="List Table 5 Dark Accent 4" w:uiPriority="50"/>
-    <w:lsdException w:name="List Table 6 Colorful Accent 4" w:uiPriority="51"/>
-    <w:lsdException w:name="List Table 7 Colorful Accent 4" w:uiPriority="52"/>
-    <w:lsdException w:name="List Table 1 Light Accent 5" w:uiPriority="46"/>
-    <w:lsdException w:name="List Table 2 Accent 5" w:uiPriority="47"/>
-    <w:lsdException w:name="List Table 3 Accent 5" w:uiPriority="48"/>
-    <w:lsdException w:name="List Table 4 Accent 5" w:uiPriority="49"/>
-    <w:lsdException w:name="List Table 5 Dark Accent 5" w:uiPriority="50"/>
-    <w:lsdException w:name="List Table 6 Colorful Accent 5" w:uiPriority="51"/>
-    <w:lsdException w:name="List Table 7 Colorful Accent 5" w:uiPriority="52"/>
-    <w:lsdException w:name="List Table 1 Light Accent 6" w:uiPriority="46"/>
-    <w:lsdException w:name="List Table 2 Accent 6" w:uiPriority="47"/>
-    <w:lsdException w:name="List Table 3 Accent 6" w:uiPriority="48"/>
-    <w:lsdException w:name="List Table 4 Accent 6" w:uiPriority="49"/>
-    <w:lsdException w:name="List Table 5 Dark Accent 6" w:uiPriority="50"/>
-    <w:lsdException w:name="List Table 6 Colorful Accent 6" w:uiPriority="51"/>
-    <w:lsdException w:name="List Table 7 Colorful Accent 6" w:uiPriority="52"/>
-    <w:lsdException w:name="Mention" w:semiHidden="1" w:unhideWhenUsed="1"/>
-    <w:lsdException w:name="Smart Hyperlink" w:semiHidden="1" w:unhideWhenUsed="1"/>
+  <w:latentStyles w:defLockedState="0" w:defUIPriority="99" w:defSemiHidden="1" w:defUnhideWhenUsed="1" w:defQFormat="0" w:count="267">
+    <w:lsdException w:name="Normal" w:semiHidden="0" w:uiPriority="0" w:unhideWhenUsed="0" w:qFormat="1"/>
+    <w:lsdException w:name="heading 1" w:semiHidden="0" w:uiPriority="9" w:unhideWhenUsed="0" w:qFormat="1"/>
+    <w:lsdException w:name="heading 2" w:uiPriority="9" w:qFormat="1"/>
+    <w:lsdException w:name="heading 3" w:uiPriority="9" w:qFormat="1"/>
+    <w:lsdException w:name="heading 4" w:uiPriority="9" w:qFormat="1"/>
+    <w:lsdException w:name="heading 5" w:uiPriority="9" w:qFormat="1"/>
+    <w:lsdException w:name="heading 6" w:uiPriority="9" w:qFormat="1"/>
+    <w:lsdException w:name="heading 7" w:uiPriority="9" w:qFormat="1"/>
+    <w:lsdException w:name="heading 8" w:uiPriority="9" w:qFormat="1"/>
+    <w:lsdException w:name="heading 9" w:uiPriority="9" w:qFormat="1"/>
+    <w:lsdException w:name="toc 1" w:uiPriority="39"/>
+    <w:lsdException w:name="toc 2" w:uiPriority="39"/>
+    <w:lsdException w:name="toc 3" w:uiPriority="39"/>
+    <w:lsdException w:name="toc 4" w:uiPriority="39"/>
+    <w:lsdException w:name="toc 5" w:uiPriority="39"/>
+    <w:lsdException w:name="toc 6" w:uiPriority="39"/>
+    <w:lsdException w:name="toc 7" w:uiPriority="39"/>
+    <w:lsdException w:name="toc 8" w:uiPriority="39"/>
+    <w:lsdException w:name="toc 9" w:uiPriority="39"/>
+    <w:lsdException w:name="caption" w:uiPriority="35" w:qFormat="1"/>
+    <w:lsdException w:name="Title" w:semiHidden="0" w:uiPriority="10" w:unhideWhenUsed="0" w:qFormat="1"/>
+    <w:lsdException w:name="Default Paragraph Font" w:uiPriority="1"/>
+    <w:lsdException w:name="Subtitle" w:semiHidden="0" w:uiPriority="11" w:unhideWhenUsed="0" w:qFormat="1"/>
+    <w:lsdException w:name="Strong" w:semiHidden="0" w:uiPriority="22" w:unhideWhenUsed="0" w:qFormat="1"/>
+    <w:lsdException w:name="Emphasis" w:semiHidden="0" w:uiPriority="20" w:unhideWhenUsed="0" w:qFormat="1"/>
+    <w:lsdException w:name="Table Grid" w:semiHidden="0" w:uiPriority="39" w:unhideWhenUsed="0"/>
+    <w:lsdException w:name="Placeholder Text" w:unhideWhenUsed="0"/>
+    <w:lsdException w:name="No Spacing" w:semiHidden="0" w:uiPriority="1" w:unhideWhenUsed="0" w:qFormat="1"/>
+    <w:lsdException w:name="Light Shading" w:semiHidden="0" w:uiPriority="60" w:unhideWhenUsed="0"/>
+    <w:lsdException w:name="Light List" w:semiHidden="0" w:uiPriority="61" w:unhideWhenUsed="0"/>
+    <w:lsdException w:name="Light Grid" w:semiHidden="0" w:uiPriority="62" w:unhideWhenUsed="0"/>
+    <w:lsdException w:name="Medium Shading 1" w:semiHidden="0" w:uiPriority="63" w:unhideWhenUsed="0"/>
+    <w:lsdException w:name="Medium Shading 2" w:semiHidden="0" w:uiPriority="64" w:unhideWhenUsed="0"/>
+    <w:lsdException w:name="Medium List 1" w:semiHidden="0" w:uiPriority="65" w:unhideWhenUsed="0"/>
+    <w:lsdException w:name="Medium List 2" w:semiHidden="0" w:uiPriority="66" w:unhideWhenUsed="0"/>
+    <w:lsdException w:name="Medium Grid 1" w:semiHidden="0" w:uiPriority="67" w:unhideWhenUsed="0"/>
+    <w:lsdException w:name="Medium Grid 2" w:semiHidden="0" w:uiPriority="68" w:unhideWhenUsed="0"/>
+    <w:lsdException w:name="Medium Grid 3" w:semiHidden="0" w:uiPriority="69" w:unhideWhenUsed="0"/>
+    <w:lsdException w:name="Dark List" w:semiHidden="0" w:uiPriority="70" w:unhideWhenUsed="0"/>
+    <w:lsdException w:name="Colorful Shading" w:semiHidden="0" w:uiPriority="71" w:unhideWhenUsed="0"/>
+    <w:lsdException w:name="Colorful List" w:semiHidden="0" w:uiPriority="72" w:unhideWhenUsed="0"/>
+    <w:lsdException w:name="Colorful Grid" w:semiHidden="0" w:uiPriority="73" w:unhideWhenUsed="0"/>
+    <w:lsdException w:name="Light Shading Accent 1" w:semiHidden="0" w:uiPriority="60" w:unhideWhenUsed="0"/>
+    <w:lsdException w:name="Light List Accent 1" w:semiHidden="0" w:uiPriority="61" w:unhideWhenUsed="0"/>
+    <w:lsdException w:name="Light Grid Accent 1" w:semiHidden="0" w:uiPriority="62" w:unhideWhenUsed="0"/>
+    <w:lsdException w:name="Medium Shading 1 Accent 1" w:semiHidden="0" w:uiPriority="63" w:unhideWhenUsed="0"/>
+    <w:lsdException w:name="Medium Shading 2 Accent 1" w:semiHidden="0" w:uiPriority="64" w:unhideWhenUsed="0"/>
+    <w:lsdException w:name="Medium List 1 Accent 1" w:semiHidden="0" w:uiPriority="65" w:unhideWhenUsed="0"/>
+    <w:lsdException w:name="Revision" w:unhideWhenUsed="0"/>
+    <w:lsdException w:name="List Paragraph" w:semiHidden="0" w:uiPriority="34" w:unhideWhenUsed="0" w:qFormat="1"/>
+    <w:lsdException w:name="Quote" w:semiHidden="0" w:uiPriority="29" w:unhideWhenUsed="0" w:qFormat="1"/>
+    <w:lsdException w:name="Intense Quote" w:semiHidden="0" w:uiPriority="30" w:unhideWhenUsed="0" w:qFormat="1"/>
+    <w:lsdException w:name="Medium List 2 Accent 1" w:semiHidden="0" w:uiPriority="66" w:unhideWhenUsed="0"/>
+    <w:lsdException w:name="Medium Grid 1 Accent 1" w:semiHidden="0" w:uiPriority="67" w:unhideWhenUsed="0"/>
+    <w:lsdException w:name="Medium Grid 2 Accent 1" w:semiHidden="0" w:uiPriority="68" w:unhideWhenUsed="0"/>
+    <w:lsdException w:name="Medium Grid 3 Accent 1" w:semiHidden="0" w:uiPriority="69" w:unhideWhenUsed="0"/>
+    <w:lsdException w:name="Dark List Accent 1" w:semiHidden="0" w:uiPriority="70" w:unhideWhenUsed="0"/>
+    <w:lsdException w:name="Colorful Shading Accent 1" w:semiHidden="0" w:uiPriority="71" w:unhideWhenUsed="0"/>
+    <w:lsdException w:name="Colorful List Accent 1" w:semiHidden="0" w:uiPriority="72" w:unhideWhenUsed="0"/>
+    <w:lsdException w:name="Colorful Grid Accent 1" w:semiHidden="0" w:uiPriority="73" w:unhideWhenUsed="0"/>
+    <w:lsdException w:name="Light Shading Accent 2" w:semiHidden="0" w:uiPriority="60" w:unhideWhenUsed="0"/>
+    <w:lsdException w:name="Light List Accent 2" w:semiHidden="0" w:uiPriority="61" w:unhideWhenUsed="0"/>
+    <w:lsdException w:name="Light Grid Accent 2" w:semiHidden="0" w:uiPriority="62" w:unhideWhenUsed="0"/>
+    <w:lsdException w:name="Medium Shading 1 Accent 2" w:semiHidden="0" w:uiPriority="63" w:unhideWhenUsed="0"/>
+    <w:lsdException w:name="Medium Shading 2 Accent 2" w:semiHidden="0" w:uiPriority="64" w:unhideWhenUsed="0"/>
+    <w:lsdException w:name="Medium List 1 Accent 2" w:semiHidden="0" w:uiPriority="65" w:unhideWhenUsed="0"/>
+    <w:lsdException w:name="Medium List 2 Accent 2" w:semiHidden="0" w:uiPriority="66" w:unhideWhenUsed="0"/>
+    <w:lsdException w:name="Medium Grid 1 Accent 2" w:semiHidden="0" w:uiPriority="67" w:unhideWhenUsed="0"/>
+    <w:lsdException w:name="Medium Grid 2 Accent 2" w:semiHidden="0" w:uiPriority="68" w:unhideWhenUsed="0"/>
+    <w:lsdException w:name="Medium Grid 3 Accent 2" w:semiHidden="0" w:uiPriority="69" w:unhideWhenUsed="0"/>
+    <w:lsdException w:name="Dark List Accent 2" w:semiHidden="0" w:uiPriority="70" w:unhideWhenUsed="0"/>
+    <w:lsdException w:name="Colorful Shading Accent 2" w:semiHidden="0" w:uiPriority="71" w:unhideWhenUsed="0"/>
+    <w:lsdException w:name="Colorful List Accent 2" w:semiHidden="0" w:uiPriority="72" w:unhideWhenUsed="0"/>
+    <w:lsdException w:name="Colorful Grid Accent 2" w:semiHidden="0" w:uiPriority="73" w:unhideWhenUsed="0"/>
+    <w:lsdException w:name="Light Shading Accent 3" w:semiHidden="0" w:uiPriority="60" w:unhideWhenUsed="0"/>
+    <w:lsdException w:name="Light List Accent 3" w:semiHidden="0" w:uiPriority="61" w:unhideWhenUsed="0"/>
+    <w:lsdException w:name="Light Grid Accent 3" w:semiHidden="0" w:uiPriority="62" w:unhideWhenUsed="0"/>
+    <w:lsdException w:name="Medium Shading 1 Accent 3" w:semiHidden="0" w:uiPriority="63" w:unhideWhenUsed="0"/>
+    <w:lsdException w:name="Medium Shading 2 Accent 3" w:semiHidden="0" w:uiPriority="64" w:unhideWhenUsed="0"/>
+    <w:lsdException w:name="Medium List 1 Accent 3" w:semiHidden="0" w:uiPriority="65" w:unhideWhenUsed="0"/>
+    <w:lsdException w:name="Medium List 2 Accent 3" w:semiHidden="0" w:uiPriority="66" w:unhideWhenUsed="0"/>
+    <w:lsdException w:name="Medium Grid 1 Accent 3" w:semiHidden="0" w:uiPriority="67" w:unhideWhenUsed="0"/>
+    <w:lsdException w:name="Medium Grid 2 Accent 3" w:semiHidden="0" w:uiPriority="68" w:unhideWhenUsed="0"/>
+    <w:lsdException w:name="Medium Grid 3 Accent 3" w:semiHidden="0" w:uiPriority="69" w:unhideWhenUsed="0"/>
+    <w:lsdException w:name="Dark List Accent 3" w:semiHidden="0" w:uiPriority="70" w:unhideWhenUsed="0"/>
+    <w:lsdException w:name="Colorful Shading Accent 3" w:semiHidden="0" w:uiPriority="71" w:unhideWhenUsed="0"/>
+    <w:lsdException w:name="Colorful List Accent 3" w:semiHidden="0" w:uiPriority="72" w:unhideWhenUsed="0"/>
+    <w:lsdException w:name="Colorful Grid Accent 3" w:semiHidden="0" w:uiPriority="73" w:unhideWhenUsed="0"/>
+    <w:lsdException w:name="Light Shading Accent 4" w:semiHidden="0" w:uiPriority="60" w:unhideWhenUsed="0"/>
+    <w:lsdException w:name="Light List Accent 4" w:semiHidden="0" w:uiPriority="61" w:unhideWhenUsed="0"/>
+    <w:lsdException w:name="Light Grid Accent 4" w:semiHidden="0" w:uiPriority="62" w:unhideWhenUsed="0"/>
+    <w:lsdException w:name="Medium Shading 1 Accent 4" w:semiHidden="0" w:uiPriority="63" w:unhideWhenUsed="0"/>
+    <w:lsdException w:name="Medium Shading 2 Accent 4" w:semiHidden="0" w:uiPriority="64" w:unhideWhenUsed="0"/>
+    <w:lsdException w:name="Medium List 1 Accent 4" w:semiHidden="0" w:uiPriority="65" w:unhideWhenUsed="0"/>
+    <w:lsdException w:name="Medium List 2 Accent 4" w:semiHidden="0" w:uiPriority="66" w:unhideWhenUsed="0"/>
+    <w:lsdException w:name="Medium Grid 1 Accent 4" w:semiHidden="0" w:uiPriority="67" w:unhideWhenUsed="0"/>
+    <w:lsdException w:name="Medium Grid 2 Accent 4" w:semiHidden="0" w:uiPriority="68" w:unhideWhenUsed="0"/>
+    <w:lsdException w:name="Medium Grid 3 Accent 4" w:semiHidden="0" w:uiPriority="69" w:unhideWhenUsed="0"/>
+    <w:lsdException w:name="Dark List Accent 4" w:semiHidden="0" w:uiPriority="70" w:unhideWhenUsed="0"/>
+    <w:lsdException w:name="Colorful Shading Accent 4" w:semiHidden="0" w:uiPriority="71" w:unhideWhenUsed="0"/>
+    <w:lsdException w:name="Colorful List Accent 4" w:semiHidden="0" w:uiPriority="72" w:unhideWhenUsed="0"/>
+    <w:lsdException w:name="Colorful Grid Accent 4" w:semiHidden="0" w:uiPriority="73" w:unhideWhenUsed="0"/>
+    <w:lsdException w:name="Light Shading Accent 5" w:semiHidden="0" w:uiPriority="60" w:unhideWhenUsed="0"/>
+    <w:lsdException w:name="Light List Accent 5" w:semiHidden="0" w:uiPriority="61" w:unhideWhenUsed="0"/>
+    <w:lsdException w:name="Light Grid Accent 5" w:semiHidden="0" w:uiPriority="62" w:unhideWhenUsed="0"/>
+    <w:lsdException w:name="Medium Shading 1 Accent 5" w:semiHidden="0" w:uiPriority="63" w:unhideWhenUsed="0"/>
+    <w:lsdException w:name="Medium Shading 2 Accent 5" w:semiHidden="0" w:uiPriority="64" w:unhideWhenUsed="0"/>
+    <w:lsdException w:name="Medium List 1 Accent 5" w:semiHidden="0" w:uiPriority="65" w:unhideWhenUsed="0"/>
+    <w:lsdException w:name="Medium List 2 Accent 5" w:semiHidden="0" w:uiPriority="66" w:unhideWhenUsed="0"/>
+    <w:lsdException w:name="Medium Grid 1 Accent 5" w:semiHidden="0" w:uiPriority="67" w:unhideWhenUsed="0"/>
+    <w:lsdException w:name="Medium Grid 2 Accent 5" w:semiHidden="0" w:uiPriority="68" w:unhideWhenUsed="0"/>
+    <w:lsdException w:name="Medium Grid 3 Accent 5" w:semiHidden="0" w:uiPriority="69" w:unhideWhenUsed="0"/>
+    <w:lsdException w:name="Dark List Accent 5" w:semiHidden="0" w:uiPriority="70" w:unhideWhenUsed="0"/>
+    <w:lsdException w:name="Colorful Shading Accent 5" w:semiHidden="0" w:uiPriority="71" w:unhideWhenUsed="0"/>
+    <w:lsdException w:name="Colorful List Accent 5" w:semiHidden="0" w:uiPriority="72" w:unhideWhenUsed="0"/>
+    <w:lsdException w:name="Colorful Grid Accent 5" w:semiHidden="0" w:uiPriority="73" w:unhideWhenUsed="0"/>
+    <w:lsdException w:name="Light Shading Accent 6" w:semiHidden="0" w:uiPriority="60" w:unhideWhenUsed="0"/>
+    <w:lsdException w:name="Light List Accent 6" w:semiHidden="0" w:uiPriority="61" w:unhideWhenUsed="0"/>
+    <w:lsdException w:name="Light Grid Accent 6" w:semiHidden="0" w:uiPriority="62" w:unhideWhenUsed="0"/>
+    <w:lsdException w:name="Medium Shading 1 Accent 6" w:semiHidden="0" w:uiPriority="63" w:unhideWhenUsed="0"/>
+    <w:lsdException w:name="Medium Shading 2 Accent 6" w:semiHidden="0" w:uiPriority="64" w:unhideWhenUsed="0"/>
+    <w:lsdException w:name="Medium List 1 Accent 6" w:semiHidden="0" w:uiPriority="65" w:unhideWhenUsed="0"/>
+    <w:lsdException w:name="Medium List 2 Accent 6" w:semiHidden="0" w:uiPriority="66" w:unhideWhenUsed="0"/>
+    <w:lsdException w:name="Medium Grid 1 Accent 6" w:semiHidden="0" w:uiPriority="67" w:unhideWhenUsed="0"/>
+    <w:lsdException w:name="Medium Grid 2 Accent 6" w:semiHidden="0" w:uiPriority="68" w:unhideWhenUsed="0"/>
+    <w:lsdException w:name="Medium Grid 3 Accent 6" w:semiHidden="0" w:uiPriority="69" w:unhideWhenUsed="0"/>
+    <w:lsdException w:name="Dark List Accent 6" w:semiHidden="0" w:uiPriority="70" w:unhideWhenUsed="0"/>
+    <w:lsdException w:name="Colorful Shading Accent 6" w:semiHidden="0" w:uiPriority="71" w:unhideWhenUsed="0"/>
+    <w:lsdException w:name="Colorful List Accent 6" w:semiHidden="0" w:uiPriority="72" w:unhideWhenUsed="0"/>
+    <w:lsdException w:name="Colorful Grid Accent 6" w:semiHidden="0" w:uiPriority="73" w:unhideWhenUsed="0"/>
+    <w:lsdException w:name="Subtle Emphasis" w:semiHidden="0" w:uiPriority="19" w:unhideWhenUsed="0" w:qFormat="1"/>
+    <w:lsdException w:name="Intense Emphasis" w:semiHidden="0" w:uiPriority="21" w:unhideWhenUsed="0" w:qFormat="1"/>
+    <w:lsdException w:name="Subtle Reference" w:semiHidden="0" w:uiPriority="31" w:unhideWhenUsed="0" w:qFormat="1"/>
+    <w:lsdException w:name="Intense Reference" w:semiHidden="0" w:uiPriority="32" w:unhideWhenUsed="0" w:qFormat="1"/>
+    <w:lsdException w:name="Book Title" w:semiHidden="0" w:uiPriority="33" w:unhideWhenUsed="0" w:qFormat="1"/>
+    <w:lsdException w:name="Bibliography" w:uiPriority="37"/>
+    <w:lsdException w:name="TOC Heading" w:uiPriority="39" w:qFormat="1"/>
   </w:latentStyles>
   <w:style w:type="paragraph" w:default="1" w:styleId="Normal">
     <w:name w:val="Normal"/>
@@ -4677,6 +4472,7 @@
     <w:uiPriority w:val="99"/>
     <w:semiHidden/>
     <w:unhideWhenUsed/>
+    <w:qFormat/>
     <w:tblPr>
       <w:tblInd w:w="0" w:type="dxa"/>
       <w:tblCellMar>
@@ -4755,6 +4551,7 @@
       <w:lang w:eastAsia="en-US"/>
     </w:rPr>
     <w:tblPr>
+      <w:tblInd w:w="0" w:type="dxa"/>
       <w:tblBorders>
         <w:top w:val="single" w:sz="4" w:space="0" w:color="auto"/>
         <w:left w:val="single" w:sz="4" w:space="0" w:color="auto"/>
@@ -4763,6 +4560,12 @@
         <w:insideH w:val="single" w:sz="4" w:space="0" w:color="auto"/>
         <w:insideV w:val="single" w:sz="4" w:space="0" w:color="auto"/>
       </w:tblBorders>
+      <w:tblCellMar>
+        <w:top w:w="0" w:type="dxa"/>
+        <w:left w:w="108" w:type="dxa"/>
+        <w:bottom w:w="0" w:type="dxa"/>
+        <w:right w:w="108" w:type="dxa"/>
+      </w:tblCellMar>
     </w:tblPr>
   </w:style>
 </w:styles>
@@ -4811,7 +4614,7 @@
     </a:clrScheme>
     <a:fontScheme name="Office">
       <a:majorFont>
-        <a:latin typeface="Calibri Light" panose="020F0302020204030204"/>
+        <a:latin typeface="Calibri Light"/>
         <a:ea typeface=""/>
         <a:cs typeface=""/>
         <a:font script="Jpan" typeface="游ゴシック Light"/>
@@ -4863,7 +4666,7 @@
         <a:font script="Tfng" typeface="Ebrima"/>
       </a:majorFont>
       <a:minorFont>
-        <a:latin typeface="Calibri" panose="020F0502020204030204"/>
+        <a:latin typeface="Calibri"/>
         <a:ea typeface=""/>
         <a:cs typeface=""/>
         <a:font script="Jpan" typeface="游明朝"/>
@@ -5057,7 +4860,7 @@
   <a:extraClrSchemeLst/>
   <a:extLst>
     <a:ext uri="{05A4C25C-085E-4340-85A3-A5531E510DB2}">
-      <thm15:themeFamily xmlns:thm15="http://schemas.microsoft.com/office/thememl/2012/main" name="Office Theme" id="{62F939B6-93AF-4DB8-9C6B-D6C7DFDC589F}" vid="{4A3C46E8-61CC-4603-A589-7422A47A8E4A}"/>
+      <thm15:themeFamily xmlns:thm15="http://schemas.microsoft.com/office/thememl/2012/main" xmlns="" name="Office Theme" id="{62F939B6-93AF-4DB8-9C6B-D6C7DFDC589F}" vid="{4A3C46E8-61CC-4603-A589-7422A47A8E4A}"/>
     </a:ext>
   </a:extLst>
 </a:theme>

</xml_diff>

<commit_message>
Atualização do Documento de Acompanhamento da OS 4810 e do Relatório de Ciclo de Testes.
</commit_message>
<xml_diff>
--- a/00_GESTAO_GERAL/05_ORDEM_SERVICO/09_OS4810/01_GESTAO/OS 4810 - Documento de Acompanhamento.docx
+++ b/00_GESTAO_GERAL/05_ORDEM_SERVICO/09_OS4810/01_GESTAO/OS 4810 - Documento de Acompanhamento.docx
@@ -1,6 +1,6 @@
 
 <file path=word/document.xml><?xml version="1.0" encoding="utf-8"?>
-<w:document xmlns:ve="http://schemas.openxmlformats.org/markup-compatibility/2006" xmlns:o="urn:schemas-microsoft-com:office:office" xmlns:r="http://schemas.openxmlformats.org/officeDocument/2006/relationships" xmlns:m="http://schemas.openxmlformats.org/officeDocument/2006/math" xmlns:v="urn:schemas-microsoft-com:vml" xmlns:wp="http://schemas.openxmlformats.org/drawingml/2006/wordprocessingDrawing" xmlns:w10="urn:schemas-microsoft-com:office:word" xmlns:w="http://schemas.openxmlformats.org/wordprocessingml/2006/main" xmlns:wne="http://schemas.microsoft.com/office/word/2006/wordml">
+<w:document xmlns:wpc="http://schemas.microsoft.com/office/word/2010/wordprocessingCanvas" xmlns:cx="http://schemas.microsoft.com/office/drawing/2014/chartex" xmlns:cx1="http://schemas.microsoft.com/office/drawing/2015/9/8/chartex" xmlns:cx2="http://schemas.microsoft.com/office/drawing/2015/10/21/chartex" xmlns:mc="http://schemas.openxmlformats.org/markup-compatibility/2006" xmlns:o="urn:schemas-microsoft-com:office:office" xmlns:r="http://schemas.openxmlformats.org/officeDocument/2006/relationships" xmlns:m="http://schemas.openxmlformats.org/officeDocument/2006/math" xmlns:v="urn:schemas-microsoft-com:vml" xmlns:wp14="http://schemas.microsoft.com/office/word/2010/wordprocessingDrawing" xmlns:wp="http://schemas.openxmlformats.org/drawingml/2006/wordprocessingDrawing" xmlns:w10="urn:schemas-microsoft-com:office:word" xmlns:w="http://schemas.openxmlformats.org/wordprocessingml/2006/main" xmlns:w14="http://schemas.microsoft.com/office/word/2010/wordml" xmlns:w15="http://schemas.microsoft.com/office/word/2012/wordml" xmlns:w16se="http://schemas.microsoft.com/office/word/2015/wordml/symex" xmlns:wpg="http://schemas.microsoft.com/office/word/2010/wordprocessingGroup" xmlns:wpi="http://schemas.microsoft.com/office/word/2010/wordprocessingInk" xmlns:wne="http://schemas.microsoft.com/office/word/2006/wordml" xmlns:wps="http://schemas.microsoft.com/office/word/2010/wordprocessingShape" mc:Ignorable="w14 w15 w16se wp14">
   <w:body>
     <w:p>
       <w:pPr>
@@ -30,7 +30,7 @@
           <w:insideH w:val="none" w:sz="0" w:space="0" w:color="auto"/>
           <w:insideV w:val="none" w:sz="0" w:space="0" w:color="auto"/>
         </w:tblBorders>
-        <w:tblLook w:val="04A0"/>
+        <w:tblLook w:val="04A0" w:firstRow="1" w:lastRow="0" w:firstColumn="1" w:lastColumn="0" w:noHBand="0" w:noVBand="1"/>
       </w:tblPr>
       <w:tblGrid>
         <w:gridCol w:w="1134"/>
@@ -278,7 +278,7 @@
       <w:tblPr>
         <w:tblStyle w:val="Tabelacomgrade"/>
         <w:tblW w:w="9069" w:type="dxa"/>
-        <w:tblLook w:val="04A0"/>
+        <w:tblLook w:val="04A0" w:firstRow="1" w:lastRow="0" w:firstColumn="1" w:lastColumn="0" w:noHBand="0" w:noVBand="1"/>
       </w:tblPr>
       <w:tblGrid>
         <w:gridCol w:w="1698"/>
@@ -636,7 +636,7 @@
       <w:tblPr>
         <w:tblStyle w:val="Tabelacomgrade"/>
         <w:tblW w:w="9071" w:type="dxa"/>
-        <w:tblLook w:val="04A0"/>
+        <w:tblLook w:val="04A0" w:firstRow="1" w:lastRow="0" w:firstColumn="1" w:lastColumn="0" w:noHBand="0" w:noVBand="1"/>
       </w:tblPr>
       <w:tblGrid>
         <w:gridCol w:w="1553"/>
@@ -836,7 +836,7 @@
       <w:tblPr>
         <w:tblStyle w:val="Tabelacomgrade"/>
         <w:tblW w:w="9071" w:type="dxa"/>
-        <w:tblLook w:val="04A0"/>
+        <w:tblLook w:val="04A0" w:firstRow="1" w:lastRow="0" w:firstColumn="1" w:lastColumn="0" w:noHBand="0" w:noVBand="1"/>
       </w:tblPr>
       <w:tblGrid>
         <w:gridCol w:w="1984"/>
@@ -1311,7 +1311,6 @@
                 <w:szCs w:val="20"/>
               </w:rPr>
             </w:pPr>
-            <w:bookmarkStart w:id="0" w:name="_GoBack" w:colFirst="1" w:colLast="1"/>
             <w:r>
               <w:rPr>
                 <w:szCs w:val="20"/>
@@ -1433,7 +1432,6 @@
           </w:p>
         </w:tc>
       </w:tr>
-      <w:bookmarkEnd w:id="0"/>
       <w:tr>
         <w:tc>
           <w:tcPr>
@@ -1699,7 +1697,7 @@
       <w:tblPr>
         <w:tblStyle w:val="Tabelacomgrade"/>
         <w:tblW w:w="9071" w:type="dxa"/>
-        <w:tblLook w:val="04A0"/>
+        <w:tblLook w:val="04A0" w:firstRow="1" w:lastRow="0" w:firstColumn="1" w:lastColumn="0" w:noHBand="0" w:noVBand="1"/>
       </w:tblPr>
       <w:tblGrid>
         <w:gridCol w:w="1134"/>
@@ -1952,7 +1950,6 @@
               <w:jc w:val="center"/>
             </w:pPr>
             <w:r>
-              <w:lastRenderedPageBreak/>
               <w:t>30/08/16</w:t>
             </w:r>
           </w:p>
@@ -2026,13 +2023,8 @@
             <w:pPr>
               <w:spacing w:after="0"/>
             </w:pPr>
-            <w:proofErr w:type="spellStart"/>
-            <w:r>
-              <w:t>NTConsult</w:t>
-            </w:r>
-            <w:proofErr w:type="spellEnd"/>
-            <w:r>
-              <w:t xml:space="preserve"> – Rodrigo Borges</w:t>
+            <w:r>
+              <w:t>NTConsult – Rodrigo Borges</w:t>
             </w:r>
           </w:p>
         </w:tc>
@@ -2063,6 +2055,50 @@
             <w:r>
               <w:t>Assinatura do Termo de Recebimento da OS</w:t>
             </w:r>
+          </w:p>
+        </w:tc>
+        <w:tc>
+          <w:tcPr>
+            <w:tcW w:w="2835" w:type="dxa"/>
+          </w:tcPr>
+          <w:p>
+            <w:pPr>
+              <w:spacing w:after="0"/>
+            </w:pPr>
+            <w:r>
+              <w:t>CIAT - João Paulo</w:t>
+            </w:r>
+          </w:p>
+        </w:tc>
+      </w:tr>
+      <w:tr>
+        <w:tc>
+          <w:tcPr>
+            <w:tcW w:w="1134" w:type="dxa"/>
+          </w:tcPr>
+          <w:p>
+            <w:pPr>
+              <w:spacing w:after="0"/>
+              <w:jc w:val="center"/>
+            </w:pPr>
+            <w:r>
+              <w:t>26/09/16</w:t>
+            </w:r>
+          </w:p>
+        </w:tc>
+        <w:tc>
+          <w:tcPr>
+            <w:tcW w:w="5102" w:type="dxa"/>
+          </w:tcPr>
+          <w:p>
+            <w:pPr>
+              <w:spacing w:after="0"/>
+            </w:pPr>
+            <w:r>
+              <w:t>Publicado no Relatório de Ciclo de Testes do CIAT com zero inconformidades encontradas</w:t>
+            </w:r>
+            <w:bookmarkStart w:id="0" w:name="_GoBack"/>
+            <w:bookmarkEnd w:id="0"/>
           </w:p>
         </w:tc>
         <w:tc>
@@ -2093,7 +2129,7 @@
         <w:tblStyle w:val="Tabelacomgrade"/>
         <w:tblW w:w="9072" w:type="dxa"/>
         <w:shd w:val="clear" w:color="auto" w:fill="BFBFBF"/>
-        <w:tblLook w:val="04A0"/>
+        <w:tblLook w:val="04A0" w:firstRow="1" w:lastRow="0" w:firstColumn="1" w:lastColumn="0" w:noHBand="0" w:noVBand="1"/>
       </w:tblPr>
       <w:tblGrid>
         <w:gridCol w:w="1701"/>
@@ -2272,7 +2308,46 @@
             <w:pPr>
               <w:spacing w:after="0"/>
               <w:jc w:val="center"/>
-            </w:pPr>
+              <w:rPr>
+                <w:b/>
+              </w:rPr>
+            </w:pPr>
+            <w:r>
+              <w:rPr>
+                <w:b/>
+              </w:rPr>
+              <w:t xml:space="preserve">CIAT </w:t>
+            </w:r>
+          </w:p>
+          <w:p>
+            <w:pPr>
+              <w:spacing w:after="0"/>
+              <w:jc w:val="center"/>
+            </w:pPr>
+            <w:r>
+              <w:rPr>
+                <w:b/>
+              </w:rPr>
+              <w:t>Versão 1.</w:t>
+            </w:r>
+            <w:r>
+              <w:rPr>
+                <w:b/>
+              </w:rPr>
+              <w:t>6</w:t>
+            </w:r>
+            <w:r>
+              <w:rPr>
+                <w:b/>
+              </w:rPr>
+              <w:t>.</w:t>
+            </w:r>
+            <w:r>
+              <w:rPr>
+                <w:b/>
+              </w:rPr>
+              <w:t>1</w:t>
+            </w:r>
           </w:p>
         </w:tc>
         <w:tc>
@@ -2286,6 +2361,9 @@
               <w:spacing w:after="0"/>
               <w:jc w:val="center"/>
             </w:pPr>
+            <w:r>
+              <w:t>15/09/16</w:t>
+            </w:r>
           </w:p>
         </w:tc>
         <w:tc>
@@ -2299,6 +2377,9 @@
               <w:spacing w:after="0"/>
               <w:jc w:val="center"/>
             </w:pPr>
+            <w:r>
+              <w:t>23/09/16</w:t>
+            </w:r>
           </w:p>
         </w:tc>
         <w:tc>
@@ -2312,6 +2393,9 @@
               <w:spacing w:after="0"/>
               <w:jc w:val="center"/>
             </w:pPr>
+            <w:r>
+              <w:t>0</w:t>
+            </w:r>
           </w:p>
         </w:tc>
         <w:tc>
@@ -2325,6 +2409,9 @@
               <w:spacing w:after="0"/>
               <w:jc w:val="center"/>
             </w:pPr>
+            <w:r>
+              <w:t>0</w:t>
+            </w:r>
           </w:p>
         </w:tc>
       </w:tr>
@@ -2543,7 +2630,7 @@
         <w:tblStyle w:val="Tabelacomgrade"/>
         <w:tblW w:w="9072" w:type="dxa"/>
         <w:tblLayout w:type="fixed"/>
-        <w:tblLook w:val="04A0"/>
+        <w:tblLook w:val="04A0" w:firstRow="1" w:lastRow="0" w:firstColumn="1" w:lastColumn="0" w:noHBand="0" w:noVBand="1"/>
       </w:tblPr>
       <w:tblGrid>
         <w:gridCol w:w="1537"/>
@@ -2575,6 +2662,7 @@
                 <w:b/>
                 <w:sz w:val="28"/>
               </w:rPr>
+              <w:lastRenderedPageBreak/>
               <w:t>Indicadores do Serviço Executado</w:t>
             </w:r>
           </w:p>
@@ -3137,6 +3225,12 @@
               </w:rPr>
               <w:t>0,2</w:t>
             </w:r>
+            <w:r>
+              <w:rPr>
+                <w:b/>
+              </w:rPr>
+              <w:t>0</w:t>
+            </w:r>
           </w:p>
         </w:tc>
         <w:tc>
@@ -3260,6 +3354,13 @@
                 <w:szCs w:val="20"/>
               </w:rPr>
             </w:pPr>
+            <w:r>
+              <w:rPr>
+                <w:b/>
+                <w:szCs w:val="20"/>
+              </w:rPr>
+              <w:t>0,00</w:t>
+            </w:r>
           </w:p>
         </w:tc>
         <w:tc>
@@ -3365,6 +3466,13 @@
                 <w:szCs w:val="20"/>
               </w:rPr>
             </w:pPr>
+            <w:r>
+              <w:rPr>
+                <w:b/>
+                <w:szCs w:val="20"/>
+              </w:rPr>
+              <w:t>0,00</w:t>
+            </w:r>
           </w:p>
         </w:tc>
         <w:tc>
@@ -3919,7 +4027,6 @@
           <w:sz w:val="24"/>
           <w:szCs w:val="24"/>
         </w:rPr>
-        <w:lastRenderedPageBreak/>
         <w:t>Justificativas e Observações:</w:t>
       </w:r>
     </w:p>
@@ -4050,7 +4157,7 @@
 </file>
 
 <file path=word/endnotes.xml><?xml version="1.0" encoding="utf-8"?>
-<w:endnotes xmlns:ve="http://schemas.openxmlformats.org/markup-compatibility/2006" xmlns:o="urn:schemas-microsoft-com:office:office" xmlns:r="http://schemas.openxmlformats.org/officeDocument/2006/relationships" xmlns:m="http://schemas.openxmlformats.org/officeDocument/2006/math" xmlns:v="urn:schemas-microsoft-com:vml" xmlns:wp="http://schemas.openxmlformats.org/drawingml/2006/wordprocessingDrawing" xmlns:w10="urn:schemas-microsoft-com:office:word" xmlns:w="http://schemas.openxmlformats.org/wordprocessingml/2006/main" xmlns:wne="http://schemas.microsoft.com/office/word/2006/wordml">
+<w:endnotes xmlns:wpc="http://schemas.microsoft.com/office/word/2010/wordprocessingCanvas" xmlns:cx="http://schemas.microsoft.com/office/drawing/2014/chartex" xmlns:cx1="http://schemas.microsoft.com/office/drawing/2015/9/8/chartex" xmlns:cx2="http://schemas.microsoft.com/office/drawing/2015/10/21/chartex" xmlns:mc="http://schemas.openxmlformats.org/markup-compatibility/2006" xmlns:o="urn:schemas-microsoft-com:office:office" xmlns:r="http://schemas.openxmlformats.org/officeDocument/2006/relationships" xmlns:m="http://schemas.openxmlformats.org/officeDocument/2006/math" xmlns:v="urn:schemas-microsoft-com:vml" xmlns:wp14="http://schemas.microsoft.com/office/word/2010/wordprocessingDrawing" xmlns:wp="http://schemas.openxmlformats.org/drawingml/2006/wordprocessingDrawing" xmlns:w10="urn:schemas-microsoft-com:office:word" xmlns:w="http://schemas.openxmlformats.org/wordprocessingml/2006/main" xmlns:w14="http://schemas.microsoft.com/office/word/2010/wordml" xmlns:w15="http://schemas.microsoft.com/office/word/2012/wordml" xmlns:w16se="http://schemas.microsoft.com/office/word/2015/wordml/symex" xmlns:wpg="http://schemas.microsoft.com/office/word/2010/wordprocessingGroup" xmlns:wpi="http://schemas.microsoft.com/office/word/2010/wordprocessingInk" xmlns:wne="http://schemas.microsoft.com/office/word/2006/wordml" xmlns:wps="http://schemas.microsoft.com/office/word/2010/wordprocessingShape" mc:Ignorable="w14 w15 w16se wp14">
   <w:endnote w:type="separator" w:id="-1">
     <w:p>
       <w:r>
@@ -4069,7 +4176,7 @@
 </file>
 
 <file path=word/footer1.xml><?xml version="1.0" encoding="utf-8"?>
-<w:ftr xmlns:ve="http://schemas.openxmlformats.org/markup-compatibility/2006" xmlns:o="urn:schemas-microsoft-com:office:office" xmlns:r="http://schemas.openxmlformats.org/officeDocument/2006/relationships" xmlns:m="http://schemas.openxmlformats.org/officeDocument/2006/math" xmlns:v="urn:schemas-microsoft-com:vml" xmlns:wp="http://schemas.openxmlformats.org/drawingml/2006/wordprocessingDrawing" xmlns:w10="urn:schemas-microsoft-com:office:word" xmlns:w="http://schemas.openxmlformats.org/wordprocessingml/2006/main" xmlns:wne="http://schemas.microsoft.com/office/word/2006/wordml">
+<w:ftr xmlns:wpc="http://schemas.microsoft.com/office/word/2010/wordprocessingCanvas" xmlns:cx="http://schemas.microsoft.com/office/drawing/2014/chartex" xmlns:cx1="http://schemas.microsoft.com/office/drawing/2015/9/8/chartex" xmlns:cx2="http://schemas.microsoft.com/office/drawing/2015/10/21/chartex" xmlns:mc="http://schemas.openxmlformats.org/markup-compatibility/2006" xmlns:o="urn:schemas-microsoft-com:office:office" xmlns:r="http://schemas.openxmlformats.org/officeDocument/2006/relationships" xmlns:m="http://schemas.openxmlformats.org/officeDocument/2006/math" xmlns:v="urn:schemas-microsoft-com:vml" xmlns:wp14="http://schemas.microsoft.com/office/word/2010/wordprocessingDrawing" xmlns:wp="http://schemas.openxmlformats.org/drawingml/2006/wordprocessingDrawing" xmlns:w10="urn:schemas-microsoft-com:office:word" xmlns:w="http://schemas.openxmlformats.org/wordprocessingml/2006/main" xmlns:w14="http://schemas.microsoft.com/office/word/2010/wordml" xmlns:w15="http://schemas.microsoft.com/office/word/2012/wordml" xmlns:w16se="http://schemas.microsoft.com/office/word/2015/wordml/symex" xmlns:wpg="http://schemas.microsoft.com/office/word/2010/wordprocessingGroup" xmlns:wpi="http://schemas.microsoft.com/office/word/2010/wordprocessingInk" xmlns:wne="http://schemas.microsoft.com/office/word/2006/wordml" xmlns:wps="http://schemas.microsoft.com/office/word/2010/wordprocessingShape" mc:Ignorable="w14 w15 w16se wp14">
   <w:p>
     <w:pPr>
       <w:pStyle w:val="Rodap"/>
@@ -4100,7 +4207,7 @@
         <w:rStyle w:val="Nmerodepgina"/>
         <w:noProof/>
       </w:rPr>
-      <w:t>1</w:t>
+      <w:t>3</w:t>
     </w:r>
     <w:r>
       <w:rPr>
@@ -4118,7 +4225,7 @@
         <w:noProof/>
         <w:lang w:eastAsia="pt-BR"/>
       </w:rPr>
-      <w:pict>
+      <w:object w:dxaOrig="1440" w:dyaOrig="1440">
         <v:shapetype id="_x0000_t75" coordsize="21600,21600" o:spt="75" o:preferrelative="t" path="m@4@5l@4@11@9@11@9@5xe" filled="f" stroked="f">
           <v:stroke joinstyle="miter"/>
           <v:formulas>
@@ -4141,15 +4248,15 @@
         <v:shape id="_x0000_s2051" type="#_x0000_t75" style="position:absolute;margin-left:275.05pt;margin-top:-9.15pt;width:211.25pt;height:35.9pt;z-index:251656704">
           <v:imagedata r:id="rId1" o:title=""/>
         </v:shape>
-        <o:OLEObject Type="Embed" ProgID="PBrush" ShapeID="_x0000_s2051" DrawAspect="Content" ObjectID="_1536003331" r:id="rId2"/>
-      </w:pict>
+        <o:OLEObject Type="Embed" ProgID="PBrush" ShapeID="_x0000_s2051" DrawAspect="Content" ObjectID="_1536394333" r:id="rId2"/>
+      </w:object>
     </w:r>
   </w:p>
 </w:ftr>
 </file>
 
 <file path=word/footnotes.xml><?xml version="1.0" encoding="utf-8"?>
-<w:footnotes xmlns:ve="http://schemas.openxmlformats.org/markup-compatibility/2006" xmlns:o="urn:schemas-microsoft-com:office:office" xmlns:r="http://schemas.openxmlformats.org/officeDocument/2006/relationships" xmlns:m="http://schemas.openxmlformats.org/officeDocument/2006/math" xmlns:v="urn:schemas-microsoft-com:vml" xmlns:wp="http://schemas.openxmlformats.org/drawingml/2006/wordprocessingDrawing" xmlns:w10="urn:schemas-microsoft-com:office:word" xmlns:w="http://schemas.openxmlformats.org/wordprocessingml/2006/main" xmlns:wne="http://schemas.microsoft.com/office/word/2006/wordml">
+<w:footnotes xmlns:wpc="http://schemas.microsoft.com/office/word/2010/wordprocessingCanvas" xmlns:cx="http://schemas.microsoft.com/office/drawing/2014/chartex" xmlns:cx1="http://schemas.microsoft.com/office/drawing/2015/9/8/chartex" xmlns:cx2="http://schemas.microsoft.com/office/drawing/2015/10/21/chartex" xmlns:mc="http://schemas.openxmlformats.org/markup-compatibility/2006" xmlns:o="urn:schemas-microsoft-com:office:office" xmlns:r="http://schemas.openxmlformats.org/officeDocument/2006/relationships" xmlns:m="http://schemas.openxmlformats.org/officeDocument/2006/math" xmlns:v="urn:schemas-microsoft-com:vml" xmlns:wp14="http://schemas.microsoft.com/office/word/2010/wordprocessingDrawing" xmlns:wp="http://schemas.openxmlformats.org/drawingml/2006/wordprocessingDrawing" xmlns:w10="urn:schemas-microsoft-com:office:word" xmlns:w="http://schemas.openxmlformats.org/wordprocessingml/2006/main" xmlns:w14="http://schemas.microsoft.com/office/word/2010/wordml" xmlns:w15="http://schemas.microsoft.com/office/word/2012/wordml" xmlns:w16se="http://schemas.microsoft.com/office/word/2015/wordml/symex" xmlns:wpg="http://schemas.microsoft.com/office/word/2010/wordprocessingGroup" xmlns:wpi="http://schemas.microsoft.com/office/word/2010/wordprocessingInk" xmlns:wne="http://schemas.microsoft.com/office/word/2006/wordml" xmlns:wps="http://schemas.microsoft.com/office/word/2010/wordprocessingShape" mc:Ignorable="w14 w15 w16se wp14">
   <w:footnote w:type="separator" w:id="-1">
     <w:p>
       <w:r>
@@ -4168,7 +4275,7 @@
 </file>
 
 <file path=word/header1.xml><?xml version="1.0" encoding="utf-8"?>
-<w:hdr xmlns:ve="http://schemas.openxmlformats.org/markup-compatibility/2006" xmlns:o="urn:schemas-microsoft-com:office:office" xmlns:r="http://schemas.openxmlformats.org/officeDocument/2006/relationships" xmlns:m="http://schemas.openxmlformats.org/officeDocument/2006/math" xmlns:v="urn:schemas-microsoft-com:vml" xmlns:wp="http://schemas.openxmlformats.org/drawingml/2006/wordprocessingDrawing" xmlns:w10="urn:schemas-microsoft-com:office:word" xmlns:w="http://schemas.openxmlformats.org/wordprocessingml/2006/main" xmlns:wne="http://schemas.microsoft.com/office/word/2006/wordml">
+<w:hdr xmlns:wpc="http://schemas.microsoft.com/office/word/2010/wordprocessingCanvas" xmlns:cx="http://schemas.microsoft.com/office/drawing/2014/chartex" xmlns:cx1="http://schemas.microsoft.com/office/drawing/2015/9/8/chartex" xmlns:cx2="http://schemas.microsoft.com/office/drawing/2015/10/21/chartex" xmlns:mc="http://schemas.openxmlformats.org/markup-compatibility/2006" xmlns:o="urn:schemas-microsoft-com:office:office" xmlns:r="http://schemas.openxmlformats.org/officeDocument/2006/relationships" xmlns:m="http://schemas.openxmlformats.org/officeDocument/2006/math" xmlns:v="urn:schemas-microsoft-com:vml" xmlns:wp14="http://schemas.microsoft.com/office/word/2010/wordprocessingDrawing" xmlns:wp="http://schemas.openxmlformats.org/drawingml/2006/wordprocessingDrawing" xmlns:w10="urn:schemas-microsoft-com:office:word" xmlns:w="http://schemas.openxmlformats.org/wordprocessingml/2006/main" xmlns:w14="http://schemas.microsoft.com/office/word/2010/wordml" xmlns:w15="http://schemas.microsoft.com/office/word/2012/wordml" xmlns:w16se="http://schemas.microsoft.com/office/word/2015/wordml/symex" xmlns:wpg="http://schemas.microsoft.com/office/word/2010/wordprocessingGroup" xmlns:wpi="http://schemas.microsoft.com/office/word/2010/wordprocessingInk" xmlns:wne="http://schemas.microsoft.com/office/word/2006/wordml" xmlns:wps="http://schemas.microsoft.com/office/word/2010/wordprocessingShape" mc:Ignorable="w14 w15 w16se wp14">
   <w:p>
     <w:pPr>
       <w:pStyle w:val="Cabealho"/>
@@ -4207,7 +4314,7 @@
                   <a:blip r:embed="rId1">
                     <a:extLst>
                       <a:ext uri="{28A0092B-C50C-407E-A947-70E740481C1C}">
-                        <a14:useLocalDpi xmlns:a14="http://schemas.microsoft.com/office/drawing/2010/main" xmlns:wps="http://schemas.microsoft.com/office/word/2010/wordprocessingShape" xmlns:wpi="http://schemas.microsoft.com/office/word/2010/wordprocessingInk" xmlns:wpg="http://schemas.microsoft.com/office/word/2010/wordprocessingGroup" xmlns:w16se="http://schemas.microsoft.com/office/word/2015/wordml/symex" xmlns:w15="http://schemas.microsoft.com/office/word/2012/wordml" xmlns:w14="http://schemas.microsoft.com/office/word/2010/wordml" xmlns:w="http://schemas.openxmlformats.org/wordprocessingml/2006/main" xmlns:w10="urn:schemas-microsoft-com:office:word" xmlns:wp14="http://schemas.microsoft.com/office/word/2010/wordprocessingDrawing" xmlns:v="urn:schemas-microsoft-com:vml" xmlns:o="urn:schemas-microsoft-com:office:office" xmlns:mc="http://schemas.openxmlformats.org/markup-compatibility/2006" xmlns:cx2="http://schemas.microsoft.com/office/drawing/2015/10/21/chartex" xmlns:cx1="http://schemas.microsoft.com/office/drawing/2015/9/8/chartex" xmlns:cx="http://schemas.microsoft.com/office/drawing/2014/chartex" xmlns:wpc="http://schemas.microsoft.com/office/word/2010/wordprocessingCanvas" xmlns="" val="0"/>
+                        <a14:useLocalDpi xmlns:a14="http://schemas.microsoft.com/office/drawing/2010/main" val="0"/>
                       </a:ext>
                     </a:extLst>
                   </a:blip>
@@ -4266,7 +4373,7 @@
                   <a:blip r:embed="rId2">
                     <a:extLst>
                       <a:ext uri="{28A0092B-C50C-407E-A947-70E740481C1C}">
-                        <a14:useLocalDpi xmlns:a14="http://schemas.microsoft.com/office/drawing/2010/main" xmlns:wps="http://schemas.microsoft.com/office/word/2010/wordprocessingShape" xmlns:wpi="http://schemas.microsoft.com/office/word/2010/wordprocessingInk" xmlns:wpg="http://schemas.microsoft.com/office/word/2010/wordprocessingGroup" xmlns:w16se="http://schemas.microsoft.com/office/word/2015/wordml/symex" xmlns:w15="http://schemas.microsoft.com/office/word/2012/wordml" xmlns:w14="http://schemas.microsoft.com/office/word/2010/wordml" xmlns:w="http://schemas.openxmlformats.org/wordprocessingml/2006/main" xmlns:w10="urn:schemas-microsoft-com:office:word" xmlns:wp14="http://schemas.microsoft.com/office/word/2010/wordprocessingDrawing" xmlns:v="urn:schemas-microsoft-com:vml" xmlns:o="urn:schemas-microsoft-com:office:office" xmlns:mc="http://schemas.openxmlformats.org/markup-compatibility/2006" xmlns:cx2="http://schemas.microsoft.com/office/drawing/2015/10/21/chartex" xmlns:cx1="http://schemas.microsoft.com/office/drawing/2015/9/8/chartex" xmlns:cx="http://schemas.microsoft.com/office/drawing/2014/chartex" xmlns:wpc="http://schemas.microsoft.com/office/word/2010/wordprocessingCanvas" xmlns="" val="0"/>
+                        <a14:useLocalDpi xmlns:a14="http://schemas.microsoft.com/office/drawing/2010/main" val="0"/>
                       </a:ext>
                     </a:extLst>
                   </a:blip>
@@ -4299,7 +4406,7 @@
 </file>
 
 <file path=word/styles.xml><?xml version="1.0" encoding="utf-8"?>
-<w:styles xmlns:r="http://schemas.openxmlformats.org/officeDocument/2006/relationships" xmlns:w="http://schemas.openxmlformats.org/wordprocessingml/2006/main">
+<w:styles xmlns:mc="http://schemas.openxmlformats.org/markup-compatibility/2006" xmlns:r="http://schemas.openxmlformats.org/officeDocument/2006/relationships" xmlns:w="http://schemas.openxmlformats.org/wordprocessingml/2006/main" xmlns:w14="http://schemas.microsoft.com/office/word/2010/wordml" xmlns:w15="http://schemas.microsoft.com/office/word/2012/wordml" xmlns:w16se="http://schemas.microsoft.com/office/word/2015/wordml/symex" mc:Ignorable="w14 w15 w16se">
   <w:docDefaults>
     <w:rPrDefault>
       <w:rPr>
@@ -4309,144 +4416,380 @@
     </w:rPrDefault>
     <w:pPrDefault/>
   </w:docDefaults>
-  <w:latentStyles w:defLockedState="0" w:defUIPriority="99" w:defSemiHidden="1" w:defUnhideWhenUsed="1" w:defQFormat="0" w:count="267">
-    <w:lsdException w:name="Normal" w:semiHidden="0" w:uiPriority="0" w:unhideWhenUsed="0" w:qFormat="1"/>
-    <w:lsdException w:name="heading 1" w:semiHidden="0" w:uiPriority="9" w:unhideWhenUsed="0" w:qFormat="1"/>
-    <w:lsdException w:name="heading 2" w:uiPriority="9" w:qFormat="1"/>
-    <w:lsdException w:name="heading 3" w:uiPriority="9" w:qFormat="1"/>
-    <w:lsdException w:name="heading 4" w:uiPriority="9" w:qFormat="1"/>
-    <w:lsdException w:name="heading 5" w:uiPriority="9" w:qFormat="1"/>
-    <w:lsdException w:name="heading 6" w:uiPriority="9" w:qFormat="1"/>
-    <w:lsdException w:name="heading 7" w:uiPriority="9" w:qFormat="1"/>
-    <w:lsdException w:name="heading 8" w:uiPriority="9" w:qFormat="1"/>
-    <w:lsdException w:name="heading 9" w:uiPriority="9" w:qFormat="1"/>
-    <w:lsdException w:name="toc 1" w:uiPriority="39"/>
-    <w:lsdException w:name="toc 2" w:uiPriority="39"/>
-    <w:lsdException w:name="toc 3" w:uiPriority="39"/>
-    <w:lsdException w:name="toc 4" w:uiPriority="39"/>
-    <w:lsdException w:name="toc 5" w:uiPriority="39"/>
-    <w:lsdException w:name="toc 6" w:uiPriority="39"/>
-    <w:lsdException w:name="toc 7" w:uiPriority="39"/>
-    <w:lsdException w:name="toc 8" w:uiPriority="39"/>
-    <w:lsdException w:name="toc 9" w:uiPriority="39"/>
-    <w:lsdException w:name="caption" w:uiPriority="35" w:qFormat="1"/>
-    <w:lsdException w:name="Title" w:semiHidden="0" w:uiPriority="10" w:unhideWhenUsed="0" w:qFormat="1"/>
-    <w:lsdException w:name="Default Paragraph Font" w:uiPriority="1"/>
-    <w:lsdException w:name="Subtitle" w:semiHidden="0" w:uiPriority="11" w:unhideWhenUsed="0" w:qFormat="1"/>
-    <w:lsdException w:name="Strong" w:semiHidden="0" w:uiPriority="22" w:unhideWhenUsed="0" w:qFormat="1"/>
-    <w:lsdException w:name="Emphasis" w:semiHidden="0" w:uiPriority="20" w:unhideWhenUsed="0" w:qFormat="1"/>
-    <w:lsdException w:name="Table Grid" w:semiHidden="0" w:uiPriority="39" w:unhideWhenUsed="0"/>
-    <w:lsdException w:name="Placeholder Text" w:unhideWhenUsed="0"/>
-    <w:lsdException w:name="No Spacing" w:semiHidden="0" w:uiPriority="1" w:unhideWhenUsed="0" w:qFormat="1"/>
-    <w:lsdException w:name="Light Shading" w:semiHidden="0" w:uiPriority="60" w:unhideWhenUsed="0"/>
-    <w:lsdException w:name="Light List" w:semiHidden="0" w:uiPriority="61" w:unhideWhenUsed="0"/>
-    <w:lsdException w:name="Light Grid" w:semiHidden="0" w:uiPriority="62" w:unhideWhenUsed="0"/>
-    <w:lsdException w:name="Medium Shading 1" w:semiHidden="0" w:uiPriority="63" w:unhideWhenUsed="0"/>
-    <w:lsdException w:name="Medium Shading 2" w:semiHidden="0" w:uiPriority="64" w:unhideWhenUsed="0"/>
-    <w:lsdException w:name="Medium List 1" w:semiHidden="0" w:uiPriority="65" w:unhideWhenUsed="0"/>
-    <w:lsdException w:name="Medium List 2" w:semiHidden="0" w:uiPriority="66" w:unhideWhenUsed="0"/>
-    <w:lsdException w:name="Medium Grid 1" w:semiHidden="0" w:uiPriority="67" w:unhideWhenUsed="0"/>
-    <w:lsdException w:name="Medium Grid 2" w:semiHidden="0" w:uiPriority="68" w:unhideWhenUsed="0"/>
-    <w:lsdException w:name="Medium Grid 3" w:semiHidden="0" w:uiPriority="69" w:unhideWhenUsed="0"/>
-    <w:lsdException w:name="Dark List" w:semiHidden="0" w:uiPriority="70" w:unhideWhenUsed="0"/>
-    <w:lsdException w:name="Colorful Shading" w:semiHidden="0" w:uiPriority="71" w:unhideWhenUsed="0"/>
-    <w:lsdException w:name="Colorful List" w:semiHidden="0" w:uiPriority="72" w:unhideWhenUsed="0"/>
-    <w:lsdException w:name="Colorful Grid" w:semiHidden="0" w:uiPriority="73" w:unhideWhenUsed="0"/>
-    <w:lsdException w:name="Light Shading Accent 1" w:semiHidden="0" w:uiPriority="60" w:unhideWhenUsed="0"/>
-    <w:lsdException w:name="Light List Accent 1" w:semiHidden="0" w:uiPriority="61" w:unhideWhenUsed="0"/>
-    <w:lsdException w:name="Light Grid Accent 1" w:semiHidden="0" w:uiPriority="62" w:unhideWhenUsed="0"/>
-    <w:lsdException w:name="Medium Shading 1 Accent 1" w:semiHidden="0" w:uiPriority="63" w:unhideWhenUsed="0"/>
-    <w:lsdException w:name="Medium Shading 2 Accent 1" w:semiHidden="0" w:uiPriority="64" w:unhideWhenUsed="0"/>
-    <w:lsdException w:name="Medium List 1 Accent 1" w:semiHidden="0" w:uiPriority="65" w:unhideWhenUsed="0"/>
-    <w:lsdException w:name="Revision" w:unhideWhenUsed="0"/>
-    <w:lsdException w:name="List Paragraph" w:semiHidden="0" w:uiPriority="34" w:unhideWhenUsed="0" w:qFormat="1"/>
-    <w:lsdException w:name="Quote" w:semiHidden="0" w:uiPriority="29" w:unhideWhenUsed="0" w:qFormat="1"/>
-    <w:lsdException w:name="Intense Quote" w:semiHidden="0" w:uiPriority="30" w:unhideWhenUsed="0" w:qFormat="1"/>
-    <w:lsdException w:name="Medium List 2 Accent 1" w:semiHidden="0" w:uiPriority="66" w:unhideWhenUsed="0"/>
-    <w:lsdException w:name="Medium Grid 1 Accent 1" w:semiHidden="0" w:uiPriority="67" w:unhideWhenUsed="0"/>
-    <w:lsdException w:name="Medium Grid 2 Accent 1" w:semiHidden="0" w:uiPriority="68" w:unhideWhenUsed="0"/>
-    <w:lsdException w:name="Medium Grid 3 Accent 1" w:semiHidden="0" w:uiPriority="69" w:unhideWhenUsed="0"/>
-    <w:lsdException w:name="Dark List Accent 1" w:semiHidden="0" w:uiPriority="70" w:unhideWhenUsed="0"/>
-    <w:lsdException w:name="Colorful Shading Accent 1" w:semiHidden="0" w:uiPriority="71" w:unhideWhenUsed="0"/>
-    <w:lsdException w:name="Colorful List Accent 1" w:semiHidden="0" w:uiPriority="72" w:unhideWhenUsed="0"/>
-    <w:lsdException w:name="Colorful Grid Accent 1" w:semiHidden="0" w:uiPriority="73" w:unhideWhenUsed="0"/>
-    <w:lsdException w:name="Light Shading Accent 2" w:semiHidden="0" w:uiPriority="60" w:unhideWhenUsed="0"/>
-    <w:lsdException w:name="Light List Accent 2" w:semiHidden="0" w:uiPriority="61" w:unhideWhenUsed="0"/>
-    <w:lsdException w:name="Light Grid Accent 2" w:semiHidden="0" w:uiPriority="62" w:unhideWhenUsed="0"/>
-    <w:lsdException w:name="Medium Shading 1 Accent 2" w:semiHidden="0" w:uiPriority="63" w:unhideWhenUsed="0"/>
-    <w:lsdException w:name="Medium Shading 2 Accent 2" w:semiHidden="0" w:uiPriority="64" w:unhideWhenUsed="0"/>
-    <w:lsdException w:name="Medium List 1 Accent 2" w:semiHidden="0" w:uiPriority="65" w:unhideWhenUsed="0"/>
-    <w:lsdException w:name="Medium List 2 Accent 2" w:semiHidden="0" w:uiPriority="66" w:unhideWhenUsed="0"/>
-    <w:lsdException w:name="Medium Grid 1 Accent 2" w:semiHidden="0" w:uiPriority="67" w:unhideWhenUsed="0"/>
-    <w:lsdException w:name="Medium Grid 2 Accent 2" w:semiHidden="0" w:uiPriority="68" w:unhideWhenUsed="0"/>
-    <w:lsdException w:name="Medium Grid 3 Accent 2" w:semiHidden="0" w:uiPriority="69" w:unhideWhenUsed="0"/>
-    <w:lsdException w:name="Dark List Accent 2" w:semiHidden="0" w:uiPriority="70" w:unhideWhenUsed="0"/>
-    <w:lsdException w:name="Colorful Shading Accent 2" w:semiHidden="0" w:uiPriority="71" w:unhideWhenUsed="0"/>
-    <w:lsdException w:name="Colorful List Accent 2" w:semiHidden="0" w:uiPriority="72" w:unhideWhenUsed="0"/>
-    <w:lsdException w:name="Colorful Grid Accent 2" w:semiHidden="0" w:uiPriority="73" w:unhideWhenUsed="0"/>
-    <w:lsdException w:name="Light Shading Accent 3" w:semiHidden="0" w:uiPriority="60" w:unhideWhenUsed="0"/>
-    <w:lsdException w:name="Light List Accent 3" w:semiHidden="0" w:uiPriority="61" w:unhideWhenUsed="0"/>
-    <w:lsdException w:name="Light Grid Accent 3" w:semiHidden="0" w:uiPriority="62" w:unhideWhenUsed="0"/>
-    <w:lsdException w:name="Medium Shading 1 Accent 3" w:semiHidden="0" w:uiPriority="63" w:unhideWhenUsed="0"/>
-    <w:lsdException w:name="Medium Shading 2 Accent 3" w:semiHidden="0" w:uiPriority="64" w:unhideWhenUsed="0"/>
-    <w:lsdException w:name="Medium List 1 Accent 3" w:semiHidden="0" w:uiPriority="65" w:unhideWhenUsed="0"/>
-    <w:lsdException w:name="Medium List 2 Accent 3" w:semiHidden="0" w:uiPriority="66" w:unhideWhenUsed="0"/>
-    <w:lsdException w:name="Medium Grid 1 Accent 3" w:semiHidden="0" w:uiPriority="67" w:unhideWhenUsed="0"/>
-    <w:lsdException w:name="Medium Grid 2 Accent 3" w:semiHidden="0" w:uiPriority="68" w:unhideWhenUsed="0"/>
-    <w:lsdException w:name="Medium Grid 3 Accent 3" w:semiHidden="0" w:uiPriority="69" w:unhideWhenUsed="0"/>
-    <w:lsdException w:name="Dark List Accent 3" w:semiHidden="0" w:uiPriority="70" w:unhideWhenUsed="0"/>
-    <w:lsdException w:name="Colorful Shading Accent 3" w:semiHidden="0" w:uiPriority="71" w:unhideWhenUsed="0"/>
-    <w:lsdException w:name="Colorful List Accent 3" w:semiHidden="0" w:uiPriority="72" w:unhideWhenUsed="0"/>
-    <w:lsdException w:name="Colorful Grid Accent 3" w:semiHidden="0" w:uiPriority="73" w:unhideWhenUsed="0"/>
-    <w:lsdException w:name="Light Shading Accent 4" w:semiHidden="0" w:uiPriority="60" w:unhideWhenUsed="0"/>
-    <w:lsdException w:name="Light List Accent 4" w:semiHidden="0" w:uiPriority="61" w:unhideWhenUsed="0"/>
-    <w:lsdException w:name="Light Grid Accent 4" w:semiHidden="0" w:uiPriority="62" w:unhideWhenUsed="0"/>
-    <w:lsdException w:name="Medium Shading 1 Accent 4" w:semiHidden="0" w:uiPriority="63" w:unhideWhenUsed="0"/>
-    <w:lsdException w:name="Medium Shading 2 Accent 4" w:semiHidden="0" w:uiPriority="64" w:unhideWhenUsed="0"/>
-    <w:lsdException w:name="Medium List 1 Accent 4" w:semiHidden="0" w:uiPriority="65" w:unhideWhenUsed="0"/>
-    <w:lsdException w:name="Medium List 2 Accent 4" w:semiHidden="0" w:uiPriority="66" w:unhideWhenUsed="0"/>
-    <w:lsdException w:name="Medium Grid 1 Accent 4" w:semiHidden="0" w:uiPriority="67" w:unhideWhenUsed="0"/>
-    <w:lsdException w:name="Medium Grid 2 Accent 4" w:semiHidden="0" w:uiPriority="68" w:unhideWhenUsed="0"/>
-    <w:lsdException w:name="Medium Grid 3 Accent 4" w:semiHidden="0" w:uiPriority="69" w:unhideWhenUsed="0"/>
-    <w:lsdException w:name="Dark List Accent 4" w:semiHidden="0" w:uiPriority="70" w:unhideWhenUsed="0"/>
-    <w:lsdException w:name="Colorful Shading Accent 4" w:semiHidden="0" w:uiPriority="71" w:unhideWhenUsed="0"/>
-    <w:lsdException w:name="Colorful List Accent 4" w:semiHidden="0" w:uiPriority="72" w:unhideWhenUsed="0"/>
-    <w:lsdException w:name="Colorful Grid Accent 4" w:semiHidden="0" w:uiPriority="73" w:unhideWhenUsed="0"/>
-    <w:lsdException w:name="Light Shading Accent 5" w:semiHidden="0" w:uiPriority="60" w:unhideWhenUsed="0"/>
-    <w:lsdException w:name="Light List Accent 5" w:semiHidden="0" w:uiPriority="61" w:unhideWhenUsed="0"/>
-    <w:lsdException w:name="Light Grid Accent 5" w:semiHidden="0" w:uiPriority="62" w:unhideWhenUsed="0"/>
-    <w:lsdException w:name="Medium Shading 1 Accent 5" w:semiHidden="0" w:uiPriority="63" w:unhideWhenUsed="0"/>
-    <w:lsdException w:name="Medium Shading 2 Accent 5" w:semiHidden="0" w:uiPriority="64" w:unhideWhenUsed="0"/>
-    <w:lsdException w:name="Medium List 1 Accent 5" w:semiHidden="0" w:uiPriority="65" w:unhideWhenUsed="0"/>
-    <w:lsdException w:name="Medium List 2 Accent 5" w:semiHidden="0" w:uiPriority="66" w:unhideWhenUsed="0"/>
-    <w:lsdException w:name="Medium Grid 1 Accent 5" w:semiHidden="0" w:uiPriority="67" w:unhideWhenUsed="0"/>
-    <w:lsdException w:name="Medium Grid 2 Accent 5" w:semiHidden="0" w:uiPriority="68" w:unhideWhenUsed="0"/>
-    <w:lsdException w:name="Medium Grid 3 Accent 5" w:semiHidden="0" w:uiPriority="69" w:unhideWhenUsed="0"/>
-    <w:lsdException w:name="Dark List Accent 5" w:semiHidden="0" w:uiPriority="70" w:unhideWhenUsed="0"/>
-    <w:lsdException w:name="Colorful Shading Accent 5" w:semiHidden="0" w:uiPriority="71" w:unhideWhenUsed="0"/>
-    <w:lsdException w:name="Colorful List Accent 5" w:semiHidden="0" w:uiPriority="72" w:unhideWhenUsed="0"/>
-    <w:lsdException w:name="Colorful Grid Accent 5" w:semiHidden="0" w:uiPriority="73" w:unhideWhenUsed="0"/>
-    <w:lsdException w:name="Light Shading Accent 6" w:semiHidden="0" w:uiPriority="60" w:unhideWhenUsed="0"/>
-    <w:lsdException w:name="Light List Accent 6" w:semiHidden="0" w:uiPriority="61" w:unhideWhenUsed="0"/>
-    <w:lsdException w:name="Light Grid Accent 6" w:semiHidden="0" w:uiPriority="62" w:unhideWhenUsed="0"/>
-    <w:lsdException w:name="Medium Shading 1 Accent 6" w:semiHidden="0" w:uiPriority="63" w:unhideWhenUsed="0"/>
-    <w:lsdException w:name="Medium Shading 2 Accent 6" w:semiHidden="0" w:uiPriority="64" w:unhideWhenUsed="0"/>
-    <w:lsdException w:name="Medium List 1 Accent 6" w:semiHidden="0" w:uiPriority="65" w:unhideWhenUsed="0"/>
-    <w:lsdException w:name="Medium List 2 Accent 6" w:semiHidden="0" w:uiPriority="66" w:unhideWhenUsed="0"/>
-    <w:lsdException w:name="Medium Grid 1 Accent 6" w:semiHidden="0" w:uiPriority="67" w:unhideWhenUsed="0"/>
-    <w:lsdException w:name="Medium Grid 2 Accent 6" w:semiHidden="0" w:uiPriority="68" w:unhideWhenUsed="0"/>
-    <w:lsdException w:name="Medium Grid 3 Accent 6" w:semiHidden="0" w:uiPriority="69" w:unhideWhenUsed="0"/>
-    <w:lsdException w:name="Dark List Accent 6" w:semiHidden="0" w:uiPriority="70" w:unhideWhenUsed="0"/>
-    <w:lsdException w:name="Colorful Shading Accent 6" w:semiHidden="0" w:uiPriority="71" w:unhideWhenUsed="0"/>
-    <w:lsdException w:name="Colorful List Accent 6" w:semiHidden="0" w:uiPriority="72" w:unhideWhenUsed="0"/>
-    <w:lsdException w:name="Colorful Grid Accent 6" w:semiHidden="0" w:uiPriority="73" w:unhideWhenUsed="0"/>
-    <w:lsdException w:name="Subtle Emphasis" w:semiHidden="0" w:uiPriority="19" w:unhideWhenUsed="0" w:qFormat="1"/>
-    <w:lsdException w:name="Intense Emphasis" w:semiHidden="0" w:uiPriority="21" w:unhideWhenUsed="0" w:qFormat="1"/>
-    <w:lsdException w:name="Subtle Reference" w:semiHidden="0" w:uiPriority="31" w:unhideWhenUsed="0" w:qFormat="1"/>
-    <w:lsdException w:name="Intense Reference" w:semiHidden="0" w:uiPriority="32" w:unhideWhenUsed="0" w:qFormat="1"/>
-    <w:lsdException w:name="Book Title" w:semiHidden="0" w:uiPriority="33" w:unhideWhenUsed="0" w:qFormat="1"/>
-    <w:lsdException w:name="Bibliography" w:uiPriority="37"/>
-    <w:lsdException w:name="TOC Heading" w:uiPriority="39" w:qFormat="1"/>
+  <w:latentStyles w:defLockedState="0" w:defUIPriority="99" w:defSemiHidden="0" w:defUnhideWhenUsed="0" w:defQFormat="0" w:count="373">
+    <w:lsdException w:name="Normal" w:uiPriority="0" w:qFormat="1"/>
+    <w:lsdException w:name="heading 1" w:uiPriority="9" w:qFormat="1"/>
+    <w:lsdException w:name="heading 2" w:semiHidden="1" w:uiPriority="9" w:unhideWhenUsed="1" w:qFormat="1"/>
+    <w:lsdException w:name="heading 3" w:semiHidden="1" w:uiPriority="9" w:unhideWhenUsed="1" w:qFormat="1"/>
+    <w:lsdException w:name="heading 4" w:semiHidden="1" w:uiPriority="9" w:unhideWhenUsed="1" w:qFormat="1"/>
+    <w:lsdException w:name="heading 5" w:semiHidden="1" w:uiPriority="9" w:unhideWhenUsed="1" w:qFormat="1"/>
+    <w:lsdException w:name="heading 6" w:semiHidden="1" w:uiPriority="9" w:unhideWhenUsed="1" w:qFormat="1"/>
+    <w:lsdException w:name="heading 7" w:semiHidden="1" w:uiPriority="9" w:unhideWhenUsed="1" w:qFormat="1"/>
+    <w:lsdException w:name="heading 8" w:semiHidden="1" w:uiPriority="9" w:unhideWhenUsed="1" w:qFormat="1"/>
+    <w:lsdException w:name="heading 9" w:semiHidden="1" w:uiPriority="9" w:unhideWhenUsed="1" w:qFormat="1"/>
+    <w:lsdException w:name="index 1" w:semiHidden="1" w:unhideWhenUsed="1"/>
+    <w:lsdException w:name="index 2" w:semiHidden="1" w:unhideWhenUsed="1"/>
+    <w:lsdException w:name="index 3" w:semiHidden="1" w:unhideWhenUsed="1"/>
+    <w:lsdException w:name="index 4" w:semiHidden="1" w:unhideWhenUsed="1"/>
+    <w:lsdException w:name="index 5" w:semiHidden="1" w:unhideWhenUsed="1"/>
+    <w:lsdException w:name="index 6" w:semiHidden="1" w:unhideWhenUsed="1"/>
+    <w:lsdException w:name="index 7" w:semiHidden="1" w:unhideWhenUsed="1"/>
+    <w:lsdException w:name="index 8" w:semiHidden="1" w:unhideWhenUsed="1"/>
+    <w:lsdException w:name="index 9" w:semiHidden="1" w:unhideWhenUsed="1"/>
+    <w:lsdException w:name="toc 1" w:semiHidden="1" w:uiPriority="39" w:unhideWhenUsed="1"/>
+    <w:lsdException w:name="toc 2" w:semiHidden="1" w:uiPriority="39" w:unhideWhenUsed="1"/>
+    <w:lsdException w:name="toc 3" w:semiHidden="1" w:uiPriority="39" w:unhideWhenUsed="1"/>
+    <w:lsdException w:name="toc 4" w:semiHidden="1" w:uiPriority="39" w:unhideWhenUsed="1"/>
+    <w:lsdException w:name="toc 5" w:semiHidden="1" w:uiPriority="39" w:unhideWhenUsed="1"/>
+    <w:lsdException w:name="toc 6" w:semiHidden="1" w:uiPriority="39" w:unhideWhenUsed="1"/>
+    <w:lsdException w:name="toc 7" w:semiHidden="1" w:uiPriority="39" w:unhideWhenUsed="1"/>
+    <w:lsdException w:name="toc 8" w:semiHidden="1" w:uiPriority="39" w:unhideWhenUsed="1"/>
+    <w:lsdException w:name="toc 9" w:semiHidden="1" w:uiPriority="39" w:unhideWhenUsed="1"/>
+    <w:lsdException w:name="Normal Indent" w:semiHidden="1" w:unhideWhenUsed="1"/>
+    <w:lsdException w:name="footnote text" w:semiHidden="1" w:unhideWhenUsed="1"/>
+    <w:lsdException w:name="annotation text" w:semiHidden="1" w:unhideWhenUsed="1"/>
+    <w:lsdException w:name="header" w:semiHidden="1" w:unhideWhenUsed="1"/>
+    <w:lsdException w:name="footer" w:semiHidden="1" w:unhideWhenUsed="1"/>
+    <w:lsdException w:name="index heading" w:semiHidden="1" w:unhideWhenUsed="1"/>
+    <w:lsdException w:name="caption" w:semiHidden="1" w:uiPriority="35" w:unhideWhenUsed="1" w:qFormat="1"/>
+    <w:lsdException w:name="table of figures" w:semiHidden="1" w:unhideWhenUsed="1"/>
+    <w:lsdException w:name="envelope address" w:semiHidden="1" w:unhideWhenUsed="1"/>
+    <w:lsdException w:name="envelope return" w:semiHidden="1" w:unhideWhenUsed="1"/>
+    <w:lsdException w:name="footnote reference" w:semiHidden="1" w:unhideWhenUsed="1"/>
+    <w:lsdException w:name="annotation reference" w:semiHidden="1" w:unhideWhenUsed="1"/>
+    <w:lsdException w:name="line number" w:semiHidden="1" w:unhideWhenUsed="1"/>
+    <w:lsdException w:name="page number" w:semiHidden="1" w:unhideWhenUsed="1"/>
+    <w:lsdException w:name="endnote reference" w:semiHidden="1" w:unhideWhenUsed="1"/>
+    <w:lsdException w:name="endnote text" w:semiHidden="1" w:unhideWhenUsed="1"/>
+    <w:lsdException w:name="table of authorities" w:semiHidden="1" w:unhideWhenUsed="1"/>
+    <w:lsdException w:name="macro" w:semiHidden="1" w:unhideWhenUsed="1"/>
+    <w:lsdException w:name="toa heading" w:semiHidden="1" w:unhideWhenUsed="1"/>
+    <w:lsdException w:name="List" w:semiHidden="1" w:unhideWhenUsed="1"/>
+    <w:lsdException w:name="List Bullet" w:semiHidden="1" w:unhideWhenUsed="1"/>
+    <w:lsdException w:name="List Number" w:semiHidden="1" w:unhideWhenUsed="1"/>
+    <w:lsdException w:name="List 2" w:semiHidden="1" w:unhideWhenUsed="1"/>
+    <w:lsdException w:name="List 3" w:semiHidden="1" w:unhideWhenUsed="1"/>
+    <w:lsdException w:name="List 4" w:semiHidden="1" w:unhideWhenUsed="1"/>
+    <w:lsdException w:name="List 5" w:semiHidden="1" w:unhideWhenUsed="1"/>
+    <w:lsdException w:name="List Bullet 2" w:semiHidden="1" w:unhideWhenUsed="1"/>
+    <w:lsdException w:name="List Bullet 3" w:semiHidden="1" w:unhideWhenUsed="1"/>
+    <w:lsdException w:name="List Bullet 4" w:semiHidden="1" w:unhideWhenUsed="1"/>
+    <w:lsdException w:name="List Bullet 5" w:semiHidden="1" w:unhideWhenUsed="1"/>
+    <w:lsdException w:name="List Number 2" w:semiHidden="1" w:unhideWhenUsed="1"/>
+    <w:lsdException w:name="List Number 3" w:semiHidden="1" w:unhideWhenUsed="1"/>
+    <w:lsdException w:name="List Number 4" w:semiHidden="1" w:unhideWhenUsed="1"/>
+    <w:lsdException w:name="List Number 5" w:semiHidden="1" w:unhideWhenUsed="1"/>
+    <w:lsdException w:name="Title" w:uiPriority="10" w:qFormat="1"/>
+    <w:lsdException w:name="Closing" w:semiHidden="1" w:unhideWhenUsed="1"/>
+    <w:lsdException w:name="Signature" w:semiHidden="1" w:unhideWhenUsed="1"/>
+    <w:lsdException w:name="Default Paragraph Font" w:semiHidden="1" w:uiPriority="1" w:unhideWhenUsed="1"/>
+    <w:lsdException w:name="Body Text" w:semiHidden="1" w:unhideWhenUsed="1"/>
+    <w:lsdException w:name="Body Text Indent" w:semiHidden="1" w:unhideWhenUsed="1"/>
+    <w:lsdException w:name="List Continue" w:semiHidden="1" w:unhideWhenUsed="1"/>
+    <w:lsdException w:name="List Continue 2" w:semiHidden="1" w:unhideWhenUsed="1"/>
+    <w:lsdException w:name="List Continue 3" w:semiHidden="1" w:unhideWhenUsed="1"/>
+    <w:lsdException w:name="List Continue 4" w:semiHidden="1" w:unhideWhenUsed="1"/>
+    <w:lsdException w:name="List Continue 5" w:semiHidden="1" w:unhideWhenUsed="1"/>
+    <w:lsdException w:name="Message Header" w:semiHidden="1" w:unhideWhenUsed="1"/>
+    <w:lsdException w:name="Subtitle" w:uiPriority="11" w:qFormat="1"/>
+    <w:lsdException w:name="Salutation" w:semiHidden="1" w:unhideWhenUsed="1"/>
+    <w:lsdException w:name="Date" w:semiHidden="1" w:unhideWhenUsed="1"/>
+    <w:lsdException w:name="Body Text First Indent" w:semiHidden="1" w:unhideWhenUsed="1"/>
+    <w:lsdException w:name="Body Text First Indent 2" w:semiHidden="1" w:unhideWhenUsed="1"/>
+    <w:lsdException w:name="Note Heading" w:semiHidden="1" w:unhideWhenUsed="1"/>
+    <w:lsdException w:name="Body Text 2" w:semiHidden="1" w:unhideWhenUsed="1"/>
+    <w:lsdException w:name="Body Text 3" w:semiHidden="1" w:unhideWhenUsed="1"/>
+    <w:lsdException w:name="Body Text Indent 2" w:semiHidden="1" w:unhideWhenUsed="1"/>
+    <w:lsdException w:name="Body Text Indent 3" w:semiHidden="1" w:unhideWhenUsed="1"/>
+    <w:lsdException w:name="Block Text" w:semiHidden="1" w:unhideWhenUsed="1"/>
+    <w:lsdException w:name="Hyperlink" w:semiHidden="1" w:unhideWhenUsed="1"/>
+    <w:lsdException w:name="FollowedHyperlink" w:semiHidden="1" w:unhideWhenUsed="1"/>
+    <w:lsdException w:name="Strong" w:uiPriority="22" w:qFormat="1"/>
+    <w:lsdException w:name="Emphasis" w:uiPriority="20" w:qFormat="1"/>
+    <w:lsdException w:name="Document Map" w:semiHidden="1" w:unhideWhenUsed="1"/>
+    <w:lsdException w:name="Plain Text" w:semiHidden="1" w:unhideWhenUsed="1"/>
+    <w:lsdException w:name="E-mail Signature" w:semiHidden="1" w:unhideWhenUsed="1"/>
+    <w:lsdException w:name="HTML Top of Form" w:semiHidden="1" w:unhideWhenUsed="1"/>
+    <w:lsdException w:name="HTML Bottom of Form" w:semiHidden="1" w:unhideWhenUsed="1"/>
+    <w:lsdException w:name="Normal (Web)" w:semiHidden="1" w:unhideWhenUsed="1"/>
+    <w:lsdException w:name="HTML Acronym" w:semiHidden="1" w:unhideWhenUsed="1"/>
+    <w:lsdException w:name="HTML Address" w:semiHidden="1" w:unhideWhenUsed="1"/>
+    <w:lsdException w:name="HTML Cite" w:semiHidden="1" w:unhideWhenUsed="1"/>
+    <w:lsdException w:name="HTML Code" w:semiHidden="1" w:unhideWhenUsed="1"/>
+    <w:lsdException w:name="HTML Definition" w:semiHidden="1" w:unhideWhenUsed="1"/>
+    <w:lsdException w:name="HTML Keyboard" w:semiHidden="1" w:unhideWhenUsed="1"/>
+    <w:lsdException w:name="HTML Preformatted" w:semiHidden="1" w:unhideWhenUsed="1"/>
+    <w:lsdException w:name="HTML Sample" w:semiHidden="1" w:unhideWhenUsed="1"/>
+    <w:lsdException w:name="HTML Typewriter" w:semiHidden="1" w:unhideWhenUsed="1"/>
+    <w:lsdException w:name="HTML Variable" w:semiHidden="1" w:unhideWhenUsed="1"/>
+    <w:lsdException w:name="Normal Table" w:semiHidden="1" w:unhideWhenUsed="1"/>
+    <w:lsdException w:name="annotation subject" w:semiHidden="1" w:unhideWhenUsed="1"/>
+    <w:lsdException w:name="No List" w:semiHidden="1" w:unhideWhenUsed="1"/>
+    <w:lsdException w:name="Outline List 1" w:semiHidden="1" w:unhideWhenUsed="1"/>
+    <w:lsdException w:name="Outline List 2" w:semiHidden="1" w:unhideWhenUsed="1"/>
+    <w:lsdException w:name="Outline List 3" w:semiHidden="1" w:unhideWhenUsed="1"/>
+    <w:lsdException w:name="Table Simple 1" w:semiHidden="1" w:unhideWhenUsed="1"/>
+    <w:lsdException w:name="Table Simple 2" w:semiHidden="1" w:unhideWhenUsed="1"/>
+    <w:lsdException w:name="Table Simple 3" w:semiHidden="1" w:unhideWhenUsed="1"/>
+    <w:lsdException w:name="Table Classic 1" w:semiHidden="1" w:unhideWhenUsed="1"/>
+    <w:lsdException w:name="Table Classic 2" w:semiHidden="1" w:unhideWhenUsed="1"/>
+    <w:lsdException w:name="Table Classic 3" w:semiHidden="1" w:unhideWhenUsed="1"/>
+    <w:lsdException w:name="Table Classic 4" w:semiHidden="1" w:unhideWhenUsed="1"/>
+    <w:lsdException w:name="Table Colorful 1" w:semiHidden="1" w:unhideWhenUsed="1"/>
+    <w:lsdException w:name="Table Colorful 2" w:semiHidden="1" w:unhideWhenUsed="1"/>
+    <w:lsdException w:name="Table Colorful 3" w:semiHidden="1" w:unhideWhenUsed="1"/>
+    <w:lsdException w:name="Table Columns 1" w:semiHidden="1" w:unhideWhenUsed="1"/>
+    <w:lsdException w:name="Table Columns 2" w:semiHidden="1" w:unhideWhenUsed="1"/>
+    <w:lsdException w:name="Table Columns 3" w:semiHidden="1" w:unhideWhenUsed="1"/>
+    <w:lsdException w:name="Table Columns 4" w:semiHidden="1" w:unhideWhenUsed="1"/>
+    <w:lsdException w:name="Table Columns 5" w:semiHidden="1" w:unhideWhenUsed="1"/>
+    <w:lsdException w:name="Table Grid 1" w:semiHidden="1" w:unhideWhenUsed="1"/>
+    <w:lsdException w:name="Table Grid 2" w:semiHidden="1" w:unhideWhenUsed="1"/>
+    <w:lsdException w:name="Table Grid 3" w:semiHidden="1" w:unhideWhenUsed="1"/>
+    <w:lsdException w:name="Table Grid 4" w:semiHidden="1" w:unhideWhenUsed="1"/>
+    <w:lsdException w:name="Table Grid 5" w:semiHidden="1" w:unhideWhenUsed="1"/>
+    <w:lsdException w:name="Table Grid 6" w:semiHidden="1" w:unhideWhenUsed="1"/>
+    <w:lsdException w:name="Table Grid 7" w:semiHidden="1" w:unhideWhenUsed="1"/>
+    <w:lsdException w:name="Table Grid 8" w:semiHidden="1" w:unhideWhenUsed="1"/>
+    <w:lsdException w:name="Table List 1" w:semiHidden="1" w:unhideWhenUsed="1"/>
+    <w:lsdException w:name="Table List 2" w:semiHidden="1" w:unhideWhenUsed="1"/>
+    <w:lsdException w:name="Table List 3" w:semiHidden="1" w:unhideWhenUsed="1"/>
+    <w:lsdException w:name="Table List 4" w:semiHidden="1" w:unhideWhenUsed="1"/>
+    <w:lsdException w:name="Table List 5" w:semiHidden="1" w:unhideWhenUsed="1"/>
+    <w:lsdException w:name="Table List 6" w:semiHidden="1" w:unhideWhenUsed="1"/>
+    <w:lsdException w:name="Table List 7" w:semiHidden="1" w:unhideWhenUsed="1"/>
+    <w:lsdException w:name="Table List 8" w:semiHidden="1" w:unhideWhenUsed="1"/>
+    <w:lsdException w:name="Table 3D effects 1" w:semiHidden="1" w:unhideWhenUsed="1"/>
+    <w:lsdException w:name="Table 3D effects 2" w:semiHidden="1" w:unhideWhenUsed="1"/>
+    <w:lsdException w:name="Table 3D effects 3" w:semiHidden="1" w:unhideWhenUsed="1"/>
+    <w:lsdException w:name="Table Contemporary" w:semiHidden="1" w:unhideWhenUsed="1"/>
+    <w:lsdException w:name="Table Elegant" w:semiHidden="1" w:unhideWhenUsed="1"/>
+    <w:lsdException w:name="Table Professional" w:semiHidden="1" w:unhideWhenUsed="1"/>
+    <w:lsdException w:name="Table Subtle 1" w:semiHidden="1" w:unhideWhenUsed="1"/>
+    <w:lsdException w:name="Table Subtle 2" w:semiHidden="1" w:unhideWhenUsed="1"/>
+    <w:lsdException w:name="Table Web 1" w:semiHidden="1" w:unhideWhenUsed="1"/>
+    <w:lsdException w:name="Table Web 2" w:semiHidden="1" w:unhideWhenUsed="1"/>
+    <w:lsdException w:name="Table Web 3" w:semiHidden="1" w:unhideWhenUsed="1"/>
+    <w:lsdException w:name="Balloon Text" w:semiHidden="1" w:unhideWhenUsed="1"/>
+    <w:lsdException w:name="Table Grid" w:semiHidden="1" w:uiPriority="39" w:unhideWhenUsed="1"/>
+    <w:lsdException w:name="Table Theme" w:semiHidden="1" w:unhideWhenUsed="1"/>
+    <w:lsdException w:name="Placeholder Text" w:semiHidden="1"/>
+    <w:lsdException w:name="No Spacing" w:uiPriority="1" w:qFormat="1"/>
+    <w:lsdException w:name="Light Shading" w:uiPriority="60"/>
+    <w:lsdException w:name="Light List" w:uiPriority="61"/>
+    <w:lsdException w:name="Light Grid" w:uiPriority="62"/>
+    <w:lsdException w:name="Medium Shading 1" w:uiPriority="63"/>
+    <w:lsdException w:name="Medium Shading 2" w:uiPriority="64"/>
+    <w:lsdException w:name="Medium List 1" w:uiPriority="65"/>
+    <w:lsdException w:name="Medium List 2" w:uiPriority="66"/>
+    <w:lsdException w:name="Medium Grid 1" w:uiPriority="67"/>
+    <w:lsdException w:name="Medium Grid 2" w:uiPriority="68"/>
+    <w:lsdException w:name="Medium Grid 3" w:uiPriority="69"/>
+    <w:lsdException w:name="Dark List" w:uiPriority="70"/>
+    <w:lsdException w:name="Colorful Shading" w:uiPriority="71"/>
+    <w:lsdException w:name="Colorful List" w:uiPriority="72"/>
+    <w:lsdException w:name="Colorful Grid" w:uiPriority="73"/>
+    <w:lsdException w:name="Light Shading Accent 1" w:uiPriority="60"/>
+    <w:lsdException w:name="Light List Accent 1" w:uiPriority="61"/>
+    <w:lsdException w:name="Light Grid Accent 1" w:uiPriority="62"/>
+    <w:lsdException w:name="Medium Shading 1 Accent 1" w:uiPriority="63"/>
+    <w:lsdException w:name="Medium Shading 2 Accent 1" w:uiPriority="64"/>
+    <w:lsdException w:name="Medium List 1 Accent 1" w:uiPriority="65"/>
+    <w:lsdException w:name="Revision" w:semiHidden="1"/>
+    <w:lsdException w:name="List Paragraph" w:uiPriority="34" w:qFormat="1"/>
+    <w:lsdException w:name="Quote" w:uiPriority="29" w:qFormat="1"/>
+    <w:lsdException w:name="Intense Quote" w:uiPriority="30" w:qFormat="1"/>
+    <w:lsdException w:name="Medium List 2 Accent 1" w:uiPriority="66"/>
+    <w:lsdException w:name="Medium Grid 1 Accent 1" w:uiPriority="67"/>
+    <w:lsdException w:name="Medium Grid 2 Accent 1" w:uiPriority="68"/>
+    <w:lsdException w:name="Medium Grid 3 Accent 1" w:uiPriority="69"/>
+    <w:lsdException w:name="Dark List Accent 1" w:uiPriority="70"/>
+    <w:lsdException w:name="Colorful Shading Accent 1" w:uiPriority="71"/>
+    <w:lsdException w:name="Colorful List Accent 1" w:uiPriority="72"/>
+    <w:lsdException w:name="Colorful Grid Accent 1" w:uiPriority="73"/>
+    <w:lsdException w:name="Light Shading Accent 2" w:uiPriority="60"/>
+    <w:lsdException w:name="Light List Accent 2" w:uiPriority="61"/>
+    <w:lsdException w:name="Light Grid Accent 2" w:uiPriority="62"/>
+    <w:lsdException w:name="Medium Shading 1 Accent 2" w:uiPriority="63"/>
+    <w:lsdException w:name="Medium Shading 2 Accent 2" w:uiPriority="64"/>
+    <w:lsdException w:name="Medium List 1 Accent 2" w:uiPriority="65"/>
+    <w:lsdException w:name="Medium List 2 Accent 2" w:uiPriority="66"/>
+    <w:lsdException w:name="Medium Grid 1 Accent 2" w:uiPriority="67"/>
+    <w:lsdException w:name="Medium Grid 2 Accent 2" w:uiPriority="68"/>
+    <w:lsdException w:name="Medium Grid 3 Accent 2" w:uiPriority="69"/>
+    <w:lsdException w:name="Dark List Accent 2" w:uiPriority="70"/>
+    <w:lsdException w:name="Colorful Shading Accent 2" w:uiPriority="71"/>
+    <w:lsdException w:name="Colorful List Accent 2" w:uiPriority="72"/>
+    <w:lsdException w:name="Colorful Grid Accent 2" w:uiPriority="73"/>
+    <w:lsdException w:name="Light Shading Accent 3" w:uiPriority="60"/>
+    <w:lsdException w:name="Light List Accent 3" w:uiPriority="61"/>
+    <w:lsdException w:name="Light Grid Accent 3" w:uiPriority="62"/>
+    <w:lsdException w:name="Medium Shading 1 Accent 3" w:uiPriority="63"/>
+    <w:lsdException w:name="Medium Shading 2 Accent 3" w:uiPriority="64"/>
+    <w:lsdException w:name="Medium List 1 Accent 3" w:uiPriority="65"/>
+    <w:lsdException w:name="Medium List 2 Accent 3" w:uiPriority="66"/>
+    <w:lsdException w:name="Medium Grid 1 Accent 3" w:uiPriority="67"/>
+    <w:lsdException w:name="Medium Grid 2 Accent 3" w:uiPriority="68"/>
+    <w:lsdException w:name="Medium Grid 3 Accent 3" w:uiPriority="69"/>
+    <w:lsdException w:name="Dark List Accent 3" w:uiPriority="70"/>
+    <w:lsdException w:name="Colorful Shading Accent 3" w:uiPriority="71"/>
+    <w:lsdException w:name="Colorful List Accent 3" w:uiPriority="72"/>
+    <w:lsdException w:name="Colorful Grid Accent 3" w:uiPriority="73"/>
+    <w:lsdException w:name="Light Shading Accent 4" w:uiPriority="60"/>
+    <w:lsdException w:name="Light List Accent 4" w:uiPriority="61"/>
+    <w:lsdException w:name="Light Grid Accent 4" w:uiPriority="62"/>
+    <w:lsdException w:name="Medium Shading 1 Accent 4" w:uiPriority="63"/>
+    <w:lsdException w:name="Medium Shading 2 Accent 4" w:uiPriority="64"/>
+    <w:lsdException w:name="Medium List 1 Accent 4" w:uiPriority="65"/>
+    <w:lsdException w:name="Medium List 2 Accent 4" w:uiPriority="66"/>
+    <w:lsdException w:name="Medium Grid 1 Accent 4" w:uiPriority="67"/>
+    <w:lsdException w:name="Medium Grid 2 Accent 4" w:uiPriority="68"/>
+    <w:lsdException w:name="Medium Grid 3 Accent 4" w:uiPriority="69"/>
+    <w:lsdException w:name="Dark List Accent 4" w:uiPriority="70"/>
+    <w:lsdException w:name="Colorful Shading Accent 4" w:uiPriority="71"/>
+    <w:lsdException w:name="Colorful List Accent 4" w:uiPriority="72"/>
+    <w:lsdException w:name="Colorful Grid Accent 4" w:uiPriority="73"/>
+    <w:lsdException w:name="Light Shading Accent 5" w:uiPriority="60"/>
+    <w:lsdException w:name="Light List Accent 5" w:uiPriority="61"/>
+    <w:lsdException w:name="Light Grid Accent 5" w:uiPriority="62"/>
+    <w:lsdException w:name="Medium Shading 1 Accent 5" w:uiPriority="63"/>
+    <w:lsdException w:name="Medium Shading 2 Accent 5" w:uiPriority="64"/>
+    <w:lsdException w:name="Medium List 1 Accent 5" w:uiPriority="65"/>
+    <w:lsdException w:name="Medium List 2 Accent 5" w:uiPriority="66"/>
+    <w:lsdException w:name="Medium Grid 1 Accent 5" w:uiPriority="67"/>
+    <w:lsdException w:name="Medium Grid 2 Accent 5" w:uiPriority="68"/>
+    <w:lsdException w:name="Medium Grid 3 Accent 5" w:uiPriority="69"/>
+    <w:lsdException w:name="Dark List Accent 5" w:uiPriority="70"/>
+    <w:lsdException w:name="Colorful Shading Accent 5" w:uiPriority="71"/>
+    <w:lsdException w:name="Colorful List Accent 5" w:uiPriority="72"/>
+    <w:lsdException w:name="Colorful Grid Accent 5" w:uiPriority="73"/>
+    <w:lsdException w:name="Light Shading Accent 6" w:uiPriority="60"/>
+    <w:lsdException w:name="Light List Accent 6" w:uiPriority="61"/>
+    <w:lsdException w:name="Light Grid Accent 6" w:uiPriority="62"/>
+    <w:lsdException w:name="Medium Shading 1 Accent 6" w:uiPriority="63"/>
+    <w:lsdException w:name="Medium Shading 2 Accent 6" w:uiPriority="64"/>
+    <w:lsdException w:name="Medium List 1 Accent 6" w:uiPriority="65"/>
+    <w:lsdException w:name="Medium List 2 Accent 6" w:uiPriority="66"/>
+    <w:lsdException w:name="Medium Grid 1 Accent 6" w:uiPriority="67"/>
+    <w:lsdException w:name="Medium Grid 2 Accent 6" w:uiPriority="68"/>
+    <w:lsdException w:name="Medium Grid 3 Accent 6" w:uiPriority="69"/>
+    <w:lsdException w:name="Dark List Accent 6" w:uiPriority="70"/>
+    <w:lsdException w:name="Colorful Shading Accent 6" w:uiPriority="71"/>
+    <w:lsdException w:name="Colorful List Accent 6" w:uiPriority="72"/>
+    <w:lsdException w:name="Colorful Grid Accent 6" w:uiPriority="73"/>
+    <w:lsdException w:name="Subtle Emphasis" w:uiPriority="19" w:qFormat="1"/>
+    <w:lsdException w:name="Intense Emphasis" w:uiPriority="21" w:qFormat="1"/>
+    <w:lsdException w:name="Subtle Reference" w:uiPriority="31" w:qFormat="1"/>
+    <w:lsdException w:name="Intense Reference" w:uiPriority="32" w:qFormat="1"/>
+    <w:lsdException w:name="Book Title" w:uiPriority="33" w:qFormat="1"/>
+    <w:lsdException w:name="Bibliography" w:semiHidden="1" w:uiPriority="37" w:unhideWhenUsed="1"/>
+    <w:lsdException w:name="TOC Heading" w:semiHidden="1" w:uiPriority="39" w:unhideWhenUsed="1" w:qFormat="1"/>
+    <w:lsdException w:name="Plain Table 1" w:uiPriority="41"/>
+    <w:lsdException w:name="Plain Table 2" w:uiPriority="42"/>
+    <w:lsdException w:name="Plain Table 3" w:uiPriority="43"/>
+    <w:lsdException w:name="Plain Table 4" w:uiPriority="44"/>
+    <w:lsdException w:name="Plain Table 5" w:uiPriority="45"/>
+    <w:lsdException w:name="Grid Table Light" w:uiPriority="40"/>
+    <w:lsdException w:name="Grid Table 1 Light" w:uiPriority="46"/>
+    <w:lsdException w:name="Grid Table 2" w:uiPriority="47"/>
+    <w:lsdException w:name="Grid Table 3" w:uiPriority="48"/>
+    <w:lsdException w:name="Grid Table 4" w:uiPriority="49"/>
+    <w:lsdException w:name="Grid Table 5 Dark" w:uiPriority="50"/>
+    <w:lsdException w:name="Grid Table 6 Colorful" w:uiPriority="51"/>
+    <w:lsdException w:name="Grid Table 7 Colorful" w:uiPriority="52"/>
+    <w:lsdException w:name="Grid Table 1 Light Accent 1" w:uiPriority="46"/>
+    <w:lsdException w:name="Grid Table 2 Accent 1" w:uiPriority="47"/>
+    <w:lsdException w:name="Grid Table 3 Accent 1" w:uiPriority="48"/>
+    <w:lsdException w:name="Grid Table 4 Accent 1" w:uiPriority="49"/>
+    <w:lsdException w:name="Grid Table 5 Dark Accent 1" w:uiPriority="50"/>
+    <w:lsdException w:name="Grid Table 6 Colorful Accent 1" w:uiPriority="51"/>
+    <w:lsdException w:name="Grid Table 7 Colorful Accent 1" w:uiPriority="52"/>
+    <w:lsdException w:name="Grid Table 1 Light Accent 2" w:uiPriority="46"/>
+    <w:lsdException w:name="Grid Table 2 Accent 2" w:uiPriority="47"/>
+    <w:lsdException w:name="Grid Table 3 Accent 2" w:uiPriority="48"/>
+    <w:lsdException w:name="Grid Table 4 Accent 2" w:uiPriority="49"/>
+    <w:lsdException w:name="Grid Table 5 Dark Accent 2" w:uiPriority="50"/>
+    <w:lsdException w:name="Grid Table 6 Colorful Accent 2" w:uiPriority="51"/>
+    <w:lsdException w:name="Grid Table 7 Colorful Accent 2" w:uiPriority="52"/>
+    <w:lsdException w:name="Grid Table 1 Light Accent 3" w:uiPriority="46"/>
+    <w:lsdException w:name="Grid Table 2 Accent 3" w:uiPriority="47"/>
+    <w:lsdException w:name="Grid Table 3 Accent 3" w:uiPriority="48"/>
+    <w:lsdException w:name="Grid Table 4 Accent 3" w:uiPriority="49"/>
+    <w:lsdException w:name="Grid Table 5 Dark Accent 3" w:uiPriority="50"/>
+    <w:lsdException w:name="Grid Table 6 Colorful Accent 3" w:uiPriority="51"/>
+    <w:lsdException w:name="Grid Table 7 Colorful Accent 3" w:uiPriority="52"/>
+    <w:lsdException w:name="Grid Table 1 Light Accent 4" w:uiPriority="46"/>
+    <w:lsdException w:name="Grid Table 2 Accent 4" w:uiPriority="47"/>
+    <w:lsdException w:name="Grid Table 3 Accent 4" w:uiPriority="48"/>
+    <w:lsdException w:name="Grid Table 4 Accent 4" w:uiPriority="49"/>
+    <w:lsdException w:name="Grid Table 5 Dark Accent 4" w:uiPriority="50"/>
+    <w:lsdException w:name="Grid Table 6 Colorful Accent 4" w:uiPriority="51"/>
+    <w:lsdException w:name="Grid Table 7 Colorful Accent 4" w:uiPriority="52"/>
+    <w:lsdException w:name="Grid Table 1 Light Accent 5" w:uiPriority="46"/>
+    <w:lsdException w:name="Grid Table 2 Accent 5" w:uiPriority="47"/>
+    <w:lsdException w:name="Grid Table 3 Accent 5" w:uiPriority="48"/>
+    <w:lsdException w:name="Grid Table 4 Accent 5" w:uiPriority="49"/>
+    <w:lsdException w:name="Grid Table 5 Dark Accent 5" w:uiPriority="50"/>
+    <w:lsdException w:name="Grid Table 6 Colorful Accent 5" w:uiPriority="51"/>
+    <w:lsdException w:name="Grid Table 7 Colorful Accent 5" w:uiPriority="52"/>
+    <w:lsdException w:name="Grid Table 1 Light Accent 6" w:uiPriority="46"/>
+    <w:lsdException w:name="Grid Table 2 Accent 6" w:uiPriority="47"/>
+    <w:lsdException w:name="Grid Table 3 Accent 6" w:uiPriority="48"/>
+    <w:lsdException w:name="Grid Table 4 Accent 6" w:uiPriority="49"/>
+    <w:lsdException w:name="Grid Table 5 Dark Accent 6" w:uiPriority="50"/>
+    <w:lsdException w:name="Grid Table 6 Colorful Accent 6" w:uiPriority="51"/>
+    <w:lsdException w:name="Grid Table 7 Colorful Accent 6" w:uiPriority="52"/>
+    <w:lsdException w:name="List Table 1 Light" w:uiPriority="46"/>
+    <w:lsdException w:name="List Table 2" w:uiPriority="47"/>
+    <w:lsdException w:name="List Table 3" w:uiPriority="48"/>
+    <w:lsdException w:name="List Table 4" w:uiPriority="49"/>
+    <w:lsdException w:name="List Table 5 Dark" w:uiPriority="50"/>
+    <w:lsdException w:name="List Table 6 Colorful" w:uiPriority="51"/>
+    <w:lsdException w:name="List Table 7 Colorful" w:uiPriority="52"/>
+    <w:lsdException w:name="List Table 1 Light Accent 1" w:uiPriority="46"/>
+    <w:lsdException w:name="List Table 2 Accent 1" w:uiPriority="47"/>
+    <w:lsdException w:name="List Table 3 Accent 1" w:uiPriority="48"/>
+    <w:lsdException w:name="List Table 4 Accent 1" w:uiPriority="49"/>
+    <w:lsdException w:name="List Table 5 Dark Accent 1" w:uiPriority="50"/>
+    <w:lsdException w:name="List Table 6 Colorful Accent 1" w:uiPriority="51"/>
+    <w:lsdException w:name="List Table 7 Colorful Accent 1" w:uiPriority="52"/>
+    <w:lsdException w:name="List Table 1 Light Accent 2" w:uiPriority="46"/>
+    <w:lsdException w:name="List Table 2 Accent 2" w:uiPriority="47"/>
+    <w:lsdException w:name="List Table 3 Accent 2" w:uiPriority="48"/>
+    <w:lsdException w:name="List Table 4 Accent 2" w:uiPriority="49"/>
+    <w:lsdException w:name="List Table 5 Dark Accent 2" w:uiPriority="50"/>
+    <w:lsdException w:name="List Table 6 Colorful Accent 2" w:uiPriority="51"/>
+    <w:lsdException w:name="List Table 7 Colorful Accent 2" w:uiPriority="52"/>
+    <w:lsdException w:name="List Table 1 Light Accent 3" w:uiPriority="46"/>
+    <w:lsdException w:name="List Table 2 Accent 3" w:uiPriority="47"/>
+    <w:lsdException w:name="List Table 3 Accent 3" w:uiPriority="48"/>
+    <w:lsdException w:name="List Table 4 Accent 3" w:uiPriority="49"/>
+    <w:lsdException w:name="List Table 5 Dark Accent 3" w:uiPriority="50"/>
+    <w:lsdException w:name="List Table 6 Colorful Accent 3" w:uiPriority="51"/>
+    <w:lsdException w:name="List Table 7 Colorful Accent 3" w:uiPriority="52"/>
+    <w:lsdException w:name="List Table 1 Light Accent 4" w:uiPriority="46"/>
+    <w:lsdException w:name="List Table 2 Accent 4" w:uiPriority="47"/>
+    <w:lsdException w:name="List Table 3 Accent 4" w:uiPriority="48"/>
+    <w:lsdException w:name="List Table 4 Accent 4" w:uiPriority="49"/>
+    <w:lsdException w:name="List Table 5 Dark Accent 4" w:uiPriority="50"/>
+    <w:lsdException w:name="List Table 6 Colorful Accent 4" w:uiPriority="51"/>
+    <w:lsdException w:name="List Table 7 Colorful Accent 4" w:uiPriority="52"/>
+    <w:lsdException w:name="List Table 1 Light Accent 5" w:uiPriority="46"/>
+    <w:lsdException w:name="List Table 2 Accent 5" w:uiPriority="47"/>
+    <w:lsdException w:name="List Table 3 Accent 5" w:uiPriority="48"/>
+    <w:lsdException w:name="List Table 4 Accent 5" w:uiPriority="49"/>
+    <w:lsdException w:name="List Table 5 Dark Accent 5" w:uiPriority="50"/>
+    <w:lsdException w:name="List Table 6 Colorful Accent 5" w:uiPriority="51"/>
+    <w:lsdException w:name="List Table 7 Colorful Accent 5" w:uiPriority="52"/>
+    <w:lsdException w:name="List Table 1 Light Accent 6" w:uiPriority="46"/>
+    <w:lsdException w:name="List Table 2 Accent 6" w:uiPriority="47"/>
+    <w:lsdException w:name="List Table 3 Accent 6" w:uiPriority="48"/>
+    <w:lsdException w:name="List Table 4 Accent 6" w:uiPriority="49"/>
+    <w:lsdException w:name="List Table 5 Dark Accent 6" w:uiPriority="50"/>
+    <w:lsdException w:name="List Table 6 Colorful Accent 6" w:uiPriority="51"/>
+    <w:lsdException w:name="List Table 7 Colorful Accent 6" w:uiPriority="52"/>
+    <w:lsdException w:name="Mention" w:semiHidden="1" w:unhideWhenUsed="1"/>
+    <w:lsdException w:name="Smart Hyperlink" w:semiHidden="1" w:unhideWhenUsed="1"/>
   </w:latentStyles>
   <w:style w:type="paragraph" w:default="1" w:styleId="Normal">
     <w:name w:val="Normal"/>
@@ -4472,7 +4815,6 @@
     <w:uiPriority w:val="99"/>
     <w:semiHidden/>
     <w:unhideWhenUsed/>
-    <w:qFormat/>
     <w:tblPr>
       <w:tblInd w:w="0" w:type="dxa"/>
       <w:tblCellMar>
@@ -4551,7 +4893,6 @@
       <w:lang w:eastAsia="en-US"/>
     </w:rPr>
     <w:tblPr>
-      <w:tblInd w:w="0" w:type="dxa"/>
       <w:tblBorders>
         <w:top w:val="single" w:sz="4" w:space="0" w:color="auto"/>
         <w:left w:val="single" w:sz="4" w:space="0" w:color="auto"/>
@@ -4560,12 +4901,6 @@
         <w:insideH w:val="single" w:sz="4" w:space="0" w:color="auto"/>
         <w:insideV w:val="single" w:sz="4" w:space="0" w:color="auto"/>
       </w:tblBorders>
-      <w:tblCellMar>
-        <w:top w:w="0" w:type="dxa"/>
-        <w:left w:w="108" w:type="dxa"/>
-        <w:bottom w:w="0" w:type="dxa"/>
-        <w:right w:w="108" w:type="dxa"/>
-      </w:tblCellMar>
     </w:tblPr>
   </w:style>
 </w:styles>
@@ -4860,7 +5195,7 @@
   <a:extraClrSchemeLst/>
   <a:extLst>
     <a:ext uri="{05A4C25C-085E-4340-85A3-A5531E510DB2}">
-      <thm15:themeFamily xmlns:thm15="http://schemas.microsoft.com/office/thememl/2012/main" xmlns="" name="Office Theme" id="{62F939B6-93AF-4DB8-9C6B-D6C7DFDC589F}" vid="{4A3C46E8-61CC-4603-A589-7422A47A8E4A}"/>
+      <thm15:themeFamily xmlns:thm15="http://schemas.microsoft.com/office/thememl/2012/main" name="Office Theme" id="{62F939B6-93AF-4DB8-9C6B-D6C7DFDC589F}" vid="{4A3C46E8-61CC-4603-A589-7422A47A8E4A}"/>
     </a:ext>
   </a:extLst>
 </a:theme>

</xml_diff>

<commit_message>
Atualizado o Relatório de Acompanhamento da OS 4810.
</commit_message>
<xml_diff>
--- a/00_GESTAO_GERAL/05_ORDEM_SERVICO/09_OS4810/01_GESTAO/OS 4810 - Documento de Acompanhamento.docx
+++ b/00_GESTAO_GERAL/05_ORDEM_SERVICO/09_OS4810/01_GESTAO/OS 4810 - Documento de Acompanhamento.docx
@@ -496,7 +496,7 @@
                 <w:sz w:val="24"/>
                 <w:szCs w:val="24"/>
               </w:rPr>
-              <w:t>47</w:t>
+              <w:t>56</w:t>
             </w:r>
             <w:r>
               <w:rPr>
@@ -590,10 +590,8 @@
                 <w:sz w:val="24"/>
                 <w:szCs w:val="24"/>
               </w:rPr>
-              <w:t>86</w:t>
-            </w:r>
-            <w:bookmarkStart w:id="0" w:name="_GoBack"/>
-            <w:bookmarkEnd w:id="0"/>
+              <w:t>95</w:t>
+            </w:r>
             <w:r>
               <w:rPr>
                 <w:sz w:val="24"/>
@@ -909,7 +907,7 @@
                 <w:sz w:val="24"/>
                 <w:szCs w:val="24"/>
               </w:rPr>
-              <w:t>Paralizada</w:t>
+              <w:t>Paralisada</w:t>
             </w:r>
           </w:p>
         </w:tc>
@@ -1208,7 +1206,7 @@
               <w:spacing w:after="0"/>
             </w:pPr>
             <w:r>
-              <w:t>16/08/16</w:t>
+              <w:t>03/05/16</w:t>
             </w:r>
           </w:p>
         </w:tc>
@@ -1276,7 +1274,7 @@
               <w:spacing w:after="0"/>
             </w:pPr>
             <w:r>
-              <w:t>23/08/16</w:t>
+              <w:t>10/05/16</w:t>
             </w:r>
           </w:p>
         </w:tc>
@@ -1338,16 +1336,7 @@
               <w:spacing w:after="0"/>
             </w:pPr>
             <w:r>
-              <w:t>10</w:t>
-            </w:r>
-            <w:r>
-              <w:t>/</w:t>
-            </w:r>
-            <w:r>
-              <w:t>1</w:t>
-            </w:r>
-            <w:r>
-              <w:t>0/16</w:t>
+              <w:t>15/11/16</w:t>
             </w:r>
           </w:p>
         </w:tc>
@@ -1409,16 +1398,7 @@
               <w:spacing w:after="0"/>
             </w:pPr>
             <w:r>
-              <w:t>17</w:t>
-            </w:r>
-            <w:r>
-              <w:t>/</w:t>
-            </w:r>
-            <w:r>
-              <w:t>1</w:t>
-            </w:r>
-            <w:r>
-              <w:t>0/16</w:t>
+              <w:t>22/11/16</w:t>
             </w:r>
           </w:p>
         </w:tc>
@@ -1487,16 +1467,7 @@
               <w:spacing w:after="0"/>
             </w:pPr>
             <w:r>
-              <w:t>25</w:t>
-            </w:r>
-            <w:r>
-              <w:t>/</w:t>
-            </w:r>
-            <w:r>
-              <w:t>1</w:t>
-            </w:r>
-            <w:r>
-              <w:t>0/16</w:t>
+              <w:t>05/12/16</w:t>
             </w:r>
           </w:p>
         </w:tc>
@@ -1552,10 +1523,7 @@
               <w:spacing w:after="0"/>
             </w:pPr>
             <w:r>
-              <w:t>25</w:t>
-            </w:r>
-            <w:r>
-              <w:t>/10/16</w:t>
+              <w:t>11/12/16</w:t>
             </w:r>
           </w:p>
         </w:tc>
@@ -1611,16 +1579,7 @@
               <w:spacing w:after="0"/>
             </w:pPr>
             <w:r>
-              <w:t>26</w:t>
-            </w:r>
-            <w:r>
-              <w:t>/</w:t>
-            </w:r>
-            <w:r>
-              <w:t>1</w:t>
-            </w:r>
-            <w:r>
-              <w:t>0/16</w:t>
+              <w:t>06/12/16</w:t>
             </w:r>
           </w:p>
         </w:tc>
@@ -1676,16 +1635,7 @@
               <w:spacing w:after="0"/>
             </w:pPr>
             <w:r>
-              <w:t>24</w:t>
-            </w:r>
-            <w:r>
-              <w:t>/0</w:t>
-            </w:r>
-            <w:r>
-              <w:t>4</w:t>
-            </w:r>
-            <w:r>
-              <w:t>/17</w:t>
+              <w:t>04/06/17</w:t>
             </w:r>
           </w:p>
         </w:tc>
@@ -2168,6 +2118,18 @@
             </w:r>
             <w:r>
               <w:t>a SEFAZ</w:t>
+            </w:r>
+            <w:r>
+              <w:t>, a</w:t>
+            </w:r>
+            <w:r>
+              <w:t xml:space="preserve">créscimo de mais </w:t>
+            </w:r>
+            <w:r>
+              <w:t>44</w:t>
+            </w:r>
+            <w:r>
+              <w:t xml:space="preserve"> dias corridos</w:t>
             </w:r>
             <w:r>
               <w:t>.</w:t>
@@ -2888,7 +2850,7 @@
               <w:rPr>
                 <w:b/>
               </w:rPr>
-              <w:t>7</w:t>
+              <w:t>9</w:t>
             </w:r>
             <w:r>
               <w:rPr>
@@ -2900,7 +2862,7 @@
               <w:rPr>
                 <w:b/>
               </w:rPr>
-              <w:t>0</w:t>
+              <w:t>5</w:t>
             </w:r>
           </w:p>
         </w:tc>
@@ -4009,13 +3971,7 @@
               <w:rPr>
                 <w:b/>
               </w:rPr>
-              <w:t>1</w:t>
-            </w:r>
-            <w:r>
-              <w:rPr>
-                <w:b/>
-              </w:rPr>
-              <w:t>7</w:t>
+              <w:t>23</w:t>
             </w:r>
             <w:r>
               <w:rPr>
@@ -4027,7 +3983,7 @@
               <w:rPr>
                 <w:b/>
               </w:rPr>
-              <w:t>5</w:t>
+              <w:t>8</w:t>
             </w:r>
           </w:p>
         </w:tc>
@@ -4076,14 +4032,6 @@
         </w:tc>
       </w:tr>
     </w:tbl>
-    <w:p>
-      <w:pPr>
-        <w:rPr>
-          <w:sz w:val="16"/>
-          <w:szCs w:val="16"/>
-        </w:rPr>
-      </w:pPr>
-    </w:p>
     <w:p>
       <w:pPr>
         <w:rPr>
@@ -4100,6 +4048,8 @@
           <w:szCs w:val="24"/>
         </w:rPr>
       </w:pPr>
+      <w:bookmarkStart w:id="0" w:name="_GoBack"/>
+      <w:bookmarkEnd w:id="0"/>
       <w:r>
         <w:rPr>
           <w:b/>
@@ -4109,7 +4059,6 @@
         <w:t>Justificativas e Observações:</w:t>
       </w:r>
     </w:p>
-    <w:p/>
     <w:p>
       <w:pPr>
         <w:jc w:val="both"/>
@@ -4157,7 +4106,7 @@
         <w:t xml:space="preserve">Acréscimo de mais </w:t>
       </w:r>
       <w:r>
-        <w:t>35</w:t>
+        <w:t>44</w:t>
       </w:r>
       <w:r>
         <w:t xml:space="preserve"> dias corridos, entre os dias </w:t>
@@ -4169,13 +4118,22 @@
         <w:t xml:space="preserve"> a </w:t>
       </w:r>
       <w:r>
-        <w:t>31</w:t>
+        <w:t>15</w:t>
       </w:r>
       <w:r>
-        <w:t xml:space="preserve">/10/16 para aguardar disponibilidade de testes da OS no ambiente de testes do CIAT. Totalizando </w:t>
+        <w:t>/1</w:t>
       </w:r>
       <w:r>
-        <w:t xml:space="preserve">47 </w:t>
+        <w:t>1</w:t>
+      </w:r>
+      <w:r>
+        <w:t xml:space="preserve">/16 para aguardar disponibilidade de testes da OS no ambiente de testes do CIAT. Totalizando </w:t>
+      </w:r>
+      <w:r>
+        <w:t>56</w:t>
+      </w:r>
+      <w:r>
+        <w:t xml:space="preserve"> </w:t>
       </w:r>
       <w:r>
         <w:t>dias corridos de acréscimo no prazo de execução da OS.</w:t>
@@ -4215,15 +4173,7 @@
         <w:t>.</w:t>
       </w:r>
     </w:p>
-    <w:p>
-      <w:pPr>
-        <w:rPr>
-          <w:b/>
-          <w:sz w:val="24"/>
-          <w:szCs w:val="24"/>
-        </w:rPr>
-      </w:pPr>
-    </w:p>
+    <w:p/>
     <w:p>
       <w:pPr>
         <w:rPr>
@@ -4248,15 +4198,6 @@
         </w:rPr>
         <w:t>:</w:t>
       </w:r>
-    </w:p>
-    <w:p>
-      <w:pPr>
-        <w:rPr>
-          <w:b/>
-          <w:sz w:val="24"/>
-          <w:szCs w:val="24"/>
-        </w:rPr>
-      </w:pPr>
     </w:p>
     <w:p/>
     <w:p/>
@@ -4365,7 +4306,7 @@
         <v:shape id="_x0000_s2051" type="#_x0000_t75" style="position:absolute;margin-left:275.05pt;margin-top:-9.15pt;width:211.25pt;height:35.9pt;z-index:251656704">
           <v:imagedata r:id="rId1" o:title=""/>
         </v:shape>
-        <o:OLEObject Type="Embed" ProgID="PBrush" ShapeID="_x0000_s2051" DrawAspect="Content" ObjectID="_1539763199" r:id="rId2"/>
+        <o:OLEObject Type="Embed" ProgID="PBrush" ShapeID="_x0000_s2051" DrawAspect="Content" ObjectID="_1540998978" r:id="rId2"/>
       </w:object>
     </w:r>
   </w:p>
@@ -4639,6 +4580,7 @@
     <w:lsdException w:name="HTML Sample" w:semiHidden="1" w:unhideWhenUsed="1"/>
     <w:lsdException w:name="HTML Typewriter" w:semiHidden="1" w:unhideWhenUsed="1"/>
     <w:lsdException w:name="HTML Variable" w:semiHidden="1" w:unhideWhenUsed="1"/>
+    <w:lsdException w:name="Normal Table" w:semiHidden="1" w:unhideWhenUsed="1"/>
     <w:lsdException w:name="annotation subject" w:semiHidden="1" w:unhideWhenUsed="1"/>
     <w:lsdException w:name="No List" w:semiHidden="1" w:unhideWhenUsed="1"/>
     <w:lsdException w:name="Outline List 1" w:semiHidden="1" w:unhideWhenUsed="1"/>
@@ -4685,8 +4627,10 @@
     <w:lsdException w:name="Table Subtle 2" w:semiHidden="1" w:unhideWhenUsed="1"/>
     <w:lsdException w:name="Table Web 1" w:semiHidden="1" w:unhideWhenUsed="1"/>
     <w:lsdException w:name="Table Web 2" w:semiHidden="1" w:unhideWhenUsed="1"/>
+    <w:lsdException w:name="Table Web 3" w:semiHidden="1" w:unhideWhenUsed="1"/>
     <w:lsdException w:name="Balloon Text" w:semiHidden="1" w:unhideWhenUsed="1"/>
     <w:lsdException w:name="Table Grid" w:uiPriority="39"/>
+    <w:lsdException w:name="Table Theme" w:semiHidden="1" w:unhideWhenUsed="1"/>
     <w:lsdException w:name="Placeholder Text" w:semiHidden="1"/>
     <w:lsdException w:name="No Spacing" w:uiPriority="1" w:qFormat="1"/>
     <w:lsdException w:name="Light Shading" w:uiPriority="60"/>

</xml_diff>